<commit_message>
justificacion de alcance y notas
</commit_message>
<xml_diff>
--- a/Seminario01.docx
+++ b/Seminario01.docx
@@ -718,7 +718,7 @@
         <w:widowControl w:val="0"/>
         <w:numPr>
           <w:ilvl w:val="0"/>
-          <w:numId w:val="1"/>
+          <w:numId w:val="2"/>
         </w:numPr>
         <w:pBdr/>
         <w:spacing w:after="200" w:before="0" w:line="240" w:lineRule="auto"/>
@@ -780,7 +780,7 @@
         <w:widowControl w:val="0"/>
         <w:numPr>
           <w:ilvl w:val="0"/>
-          <w:numId w:val="1"/>
+          <w:numId w:val="2"/>
         </w:numPr>
         <w:pBdr/>
         <w:spacing w:after="200" w:before="0" w:line="240" w:lineRule="auto"/>
@@ -842,7 +842,7 @@
         <w:widowControl w:val="0"/>
         <w:numPr>
           <w:ilvl w:val="0"/>
-          <w:numId w:val="1"/>
+          <w:numId w:val="2"/>
         </w:numPr>
         <w:pBdr/>
         <w:spacing w:after="200" w:before="0" w:line="240" w:lineRule="auto"/>
@@ -904,7 +904,7 @@
         <w:widowControl w:val="0"/>
         <w:numPr>
           <w:ilvl w:val="0"/>
-          <w:numId w:val="1"/>
+          <w:numId w:val="2"/>
         </w:numPr>
         <w:pBdr/>
         <w:spacing w:after="200" w:before="0" w:line="240" w:lineRule="auto"/>
@@ -966,7 +966,7 @@
         <w:widowControl w:val="0"/>
         <w:numPr>
           <w:ilvl w:val="0"/>
-          <w:numId w:val="1"/>
+          <w:numId w:val="2"/>
         </w:numPr>
         <w:pBdr/>
         <w:spacing w:after="200" w:before="0" w:line="240" w:lineRule="auto"/>
@@ -1028,7 +1028,7 @@
         <w:widowControl w:val="0"/>
         <w:numPr>
           <w:ilvl w:val="0"/>
-          <w:numId w:val="1"/>
+          <w:numId w:val="2"/>
         </w:numPr>
         <w:pBdr/>
         <w:spacing w:after="200" w:before="0" w:line="240" w:lineRule="auto"/>
@@ -1090,7 +1090,7 @@
         <w:widowControl w:val="0"/>
         <w:numPr>
           <w:ilvl w:val="0"/>
-          <w:numId w:val="1"/>
+          <w:numId w:val="2"/>
         </w:numPr>
         <w:pBdr/>
         <w:spacing w:after="200" w:before="0" w:line="240" w:lineRule="auto"/>
@@ -1152,7 +1152,7 @@
         <w:widowControl w:val="0"/>
         <w:numPr>
           <w:ilvl w:val="0"/>
-          <w:numId w:val="1"/>
+          <w:numId w:val="2"/>
         </w:numPr>
         <w:pBdr/>
         <w:spacing w:after="200" w:before="0" w:line="240" w:lineRule="auto"/>
@@ -1214,7 +1214,7 @@
         <w:widowControl w:val="0"/>
         <w:numPr>
           <w:ilvl w:val="0"/>
-          <w:numId w:val="1"/>
+          <w:numId w:val="2"/>
         </w:numPr>
         <w:pBdr/>
         <w:spacing w:after="200" w:before="0" w:line="240" w:lineRule="auto"/>
@@ -3166,7 +3166,7 @@
       <w:pPr>
         <w:numPr>
           <w:ilvl w:val="0"/>
-          <w:numId w:val="3"/>
+          <w:numId w:val="4"/>
         </w:numPr>
         <w:pBdr/>
         <w:tabs>
@@ -3225,7 +3225,7 @@
       <w:pPr>
         <w:numPr>
           <w:ilvl w:val="0"/>
-          <w:numId w:val="3"/>
+          <w:numId w:val="4"/>
         </w:numPr>
         <w:pBdr/>
         <w:tabs>
@@ -3284,7 +3284,7 @@
       <w:pPr>
         <w:numPr>
           <w:ilvl w:val="0"/>
-          <w:numId w:val="3"/>
+          <w:numId w:val="4"/>
         </w:numPr>
         <w:pBdr/>
         <w:tabs>
@@ -3833,7 +3833,7 @@
       <w:pPr>
         <w:numPr>
           <w:ilvl w:val="0"/>
-          <w:numId w:val="2"/>
+          <w:numId w:val="3"/>
         </w:numPr>
         <w:pBdr/>
         <w:spacing w:after="0" w:line="360" w:lineRule="auto"/>
@@ -3860,7 +3860,7 @@
       <w:pPr>
         <w:numPr>
           <w:ilvl w:val="0"/>
-          <w:numId w:val="2"/>
+          <w:numId w:val="3"/>
         </w:numPr>
         <w:pBdr/>
         <w:spacing w:after="0" w:line="360" w:lineRule="auto"/>
@@ -3888,7 +3888,7 @@
       <w:pPr>
         <w:numPr>
           <w:ilvl w:val="0"/>
-          <w:numId w:val="2"/>
+          <w:numId w:val="3"/>
         </w:numPr>
         <w:pBdr/>
         <w:spacing w:after="0" w:line="360" w:lineRule="auto"/>
@@ -3916,7 +3916,7 @@
       <w:pPr>
         <w:numPr>
           <w:ilvl w:val="0"/>
-          <w:numId w:val="2"/>
+          <w:numId w:val="3"/>
         </w:numPr>
         <w:pBdr/>
         <w:spacing w:after="0" w:line="360" w:lineRule="auto"/>
@@ -3944,7 +3944,7 @@
       <w:pPr>
         <w:numPr>
           <w:ilvl w:val="0"/>
-          <w:numId w:val="2"/>
+          <w:numId w:val="3"/>
         </w:numPr>
         <w:pBdr/>
         <w:spacing w:after="0" w:line="360" w:lineRule="auto"/>
@@ -3972,7 +3972,7 @@
       <w:pPr>
         <w:numPr>
           <w:ilvl w:val="0"/>
-          <w:numId w:val="2"/>
+          <w:numId w:val="3"/>
         </w:numPr>
         <w:pBdr/>
         <w:spacing w:after="0" w:line="360" w:lineRule="auto"/>
@@ -4124,7 +4124,7 @@
           <w:szCs w:val="24"/>
           <w:rtl w:val="0"/>
         </w:rPr>
-        <w:t xml:space="preserve">Cabe resaltar que, La contratación de personal, es un sujeto complejo, existen conjuntos de prácticas que son de uso común, pero probablemente no sean las más eficientes o están lentamente quedando obsoletos, una contratación errónea acarrea gastos significativos, pérdidas y consecuencias que no son sencillas de manejar, es por ello que cualquier aporte al proceso de reclutamiento puede resultar en una bendición.</w:t>
+        <w:t xml:space="preserve">Cabe resaltar que, La contratación de personal, es un sujeto complejo, existen conjuntos de prácticas que son de uso común, pero probablemente no sean las más eficientes o están lentamente quedando obsoletos, una contratación errónea acarrea gastos significativos, pérdidas y consecuencias que no son sencillas de manejar, como emocionales, legales y morales, es por ello que cualquier aporte a tomar decisiones mejores durante el proceso de reclutamiento puede resultar en una bendición.</w:t>
       </w:r>
     </w:p>
     <w:p>
@@ -4134,6 +4134,328 @@
         <w:pBdr/>
         <w:spacing w:after="0" w:before="200" w:lineRule="auto"/>
         <w:contextualSpacing w:val="0"/>
+        <w:rPr>
+          <w:rFonts w:ascii="Arial" w:cs="Arial" w:eastAsia="Arial" w:hAnsi="Arial"/>
+          <w:b w:val="1"/>
+          <w:sz w:val="24"/>
+          <w:szCs w:val="24"/>
+        </w:rPr>
+      </w:pPr>
+      <w:r>
+        <w:rPr>
+          <w:rtl w:val="0"/>
+        </w:rPr>
+      </w:r>
+    </w:p>
+    <w:p>
+      <w:pPr>
+        <w:pBdr/>
+        <w:spacing w:after="0" w:line="360" w:lineRule="auto"/>
+        <w:contextualSpacing w:val="0"/>
+        <w:jc w:val="both"/>
+        <w:rPr>
+          <w:rFonts w:ascii="Arial" w:cs="Arial" w:eastAsia="Arial" w:hAnsi="Arial"/>
+          <w:sz w:val="24"/>
+          <w:szCs w:val="24"/>
+        </w:rPr>
+      </w:pPr>
+      <w:r>
+        <w:rPr>
+          <w:rFonts w:ascii="Arial" w:cs="Arial" w:eastAsia="Arial" w:hAnsi="Arial"/>
+          <w:sz w:val="24"/>
+          <w:szCs w:val="24"/>
+          <w:rtl w:val="0"/>
+        </w:rPr>
+        <w:t xml:space="preserve">El realizar este estudio y recopilar datos relacionados al reclutamiento va a permitir analizar patrones o prácticas comunes que serán de utilidad para el desarrollar un sistema eficiente para el beneficio de las personas que sean involucradas, beneficios como:</w:t>
+      </w:r>
+    </w:p>
+    <w:p>
+      <w:pPr>
+        <w:pBdr/>
+        <w:spacing w:after="0" w:line="360" w:lineRule="auto"/>
+        <w:contextualSpacing w:val="0"/>
+        <w:rPr>
+          <w:rFonts w:ascii="Arial" w:cs="Arial" w:eastAsia="Arial" w:hAnsi="Arial"/>
+          <w:sz w:val="24"/>
+          <w:szCs w:val="24"/>
+        </w:rPr>
+      </w:pPr>
+      <w:r>
+        <w:rPr>
+          <w:rtl w:val="0"/>
+        </w:rPr>
+      </w:r>
+    </w:p>
+    <w:p>
+      <w:pPr>
+        <w:numPr>
+          <w:ilvl w:val="0"/>
+          <w:numId w:val="1"/>
+        </w:numPr>
+        <w:pBdr/>
+        <w:spacing w:after="0" w:line="360" w:lineRule="auto"/>
+        <w:ind w:left="426" w:hanging="284"/>
+        <w:contextualSpacing w:val="1"/>
+        <w:jc w:val="both"/>
+        <w:rPr>
+          <w:rFonts w:ascii="Arial" w:cs="Arial" w:eastAsia="Arial" w:hAnsi="Arial"/>
+          <w:sz w:val="24"/>
+          <w:szCs w:val="24"/>
+        </w:rPr>
+      </w:pPr>
+      <w:r>
+        <w:rPr>
+          <w:rFonts w:ascii="Arial" w:cs="Arial" w:eastAsia="Arial" w:hAnsi="Arial"/>
+          <w:sz w:val="24"/>
+          <w:szCs w:val="24"/>
+          <w:rtl w:val="0"/>
+        </w:rPr>
+        <w:t xml:space="preserve">Al reclutador, facilitar el proceso de toma de decisión acerca de si llevar adelante o no la contratación de cierta persona, gracias a la información y requerimientos recopilados.</w:t>
+      </w:r>
+    </w:p>
+    <w:p>
+      <w:pPr>
+        <w:numPr>
+          <w:ilvl w:val="0"/>
+          <w:numId w:val="1"/>
+        </w:numPr>
+        <w:pBdr/>
+        <w:spacing w:after="0" w:line="360" w:lineRule="auto"/>
+        <w:ind w:left="426" w:hanging="284"/>
+        <w:contextualSpacing w:val="1"/>
+        <w:jc w:val="both"/>
+        <w:rPr>
+          <w:rFonts w:ascii="Arial" w:cs="Arial" w:eastAsia="Arial" w:hAnsi="Arial"/>
+          <w:sz w:val="24"/>
+          <w:szCs w:val="24"/>
+        </w:rPr>
+      </w:pPr>
+      <w:r>
+        <w:rPr>
+          <w:rFonts w:ascii="Arial" w:cs="Arial" w:eastAsia="Arial" w:hAnsi="Arial"/>
+          <w:sz w:val="24"/>
+          <w:szCs w:val="24"/>
+          <w:rtl w:val="0"/>
+        </w:rPr>
+        <w:t xml:space="preserve">Analizar las fortalezas y debilidades de las estructuras de contratación actuales, sobre las cuales el presente proyecto se basa y de este modo proponer condiciones de mejora.</w:t>
+      </w:r>
+    </w:p>
+    <w:p>
+      <w:pPr>
+        <w:numPr>
+          <w:ilvl w:val="0"/>
+          <w:numId w:val="1"/>
+        </w:numPr>
+        <w:pBdr/>
+        <w:spacing w:after="0" w:line="360" w:lineRule="auto"/>
+        <w:ind w:left="426" w:hanging="284"/>
+        <w:contextualSpacing w:val="1"/>
+        <w:jc w:val="both"/>
+        <w:rPr>
+          <w:rFonts w:ascii="Arial" w:cs="Arial" w:eastAsia="Arial" w:hAnsi="Arial"/>
+          <w:sz w:val="24"/>
+          <w:szCs w:val="24"/>
+        </w:rPr>
+      </w:pPr>
+      <w:r>
+        <w:rPr>
+          <w:rFonts w:ascii="Arial" w:cs="Arial" w:eastAsia="Arial" w:hAnsi="Arial"/>
+          <w:sz w:val="24"/>
+          <w:szCs w:val="24"/>
+          <w:rtl w:val="0"/>
+        </w:rPr>
+        <w:t xml:space="preserve">Determinar mejoras o medidas a tomar para que la procesos de contrataciòn que se planteen sean  lo más factible posible para los involucrados.</w:t>
+      </w:r>
+    </w:p>
+    <w:p>
+      <w:pPr>
+        <w:numPr>
+          <w:ilvl w:val="0"/>
+          <w:numId w:val="1"/>
+        </w:numPr>
+        <w:pBdr/>
+        <w:spacing w:after="0" w:line="360" w:lineRule="auto"/>
+        <w:ind w:left="426" w:hanging="284"/>
+        <w:contextualSpacing w:val="1"/>
+        <w:jc w:val="both"/>
+        <w:rPr>
+          <w:rFonts w:ascii="Arial" w:cs="Arial" w:eastAsia="Arial" w:hAnsi="Arial"/>
+          <w:sz w:val="24"/>
+          <w:szCs w:val="24"/>
+        </w:rPr>
+      </w:pPr>
+      <w:r>
+        <w:rPr>
+          <w:rFonts w:ascii="Arial" w:cs="Arial" w:eastAsia="Arial" w:hAnsi="Arial"/>
+          <w:sz w:val="24"/>
+          <w:szCs w:val="24"/>
+          <w:rtl w:val="0"/>
+        </w:rPr>
+        <w:t xml:space="preserve">Reducir el nivel de incertidumbre al que está sometida la empresa que dispone de la vacante  y también mantener informados a los interesados en el puesto.</w:t>
+      </w:r>
+    </w:p>
+    <w:p>
+      <w:pPr>
+        <w:numPr>
+          <w:ilvl w:val="0"/>
+          <w:numId w:val="1"/>
+        </w:numPr>
+        <w:pBdr/>
+        <w:spacing w:after="0" w:line="360" w:lineRule="auto"/>
+        <w:ind w:left="426" w:hanging="284"/>
+        <w:contextualSpacing w:val="1"/>
+        <w:jc w:val="both"/>
+        <w:rPr>
+          <w:rFonts w:ascii="Arial" w:cs="Arial" w:eastAsia="Arial" w:hAnsi="Arial"/>
+          <w:sz w:val="24"/>
+          <w:szCs w:val="24"/>
+        </w:rPr>
+      </w:pPr>
+      <w:r>
+        <w:rPr>
+          <w:rFonts w:ascii="Arial" w:cs="Arial" w:eastAsia="Arial" w:hAnsi="Arial"/>
+          <w:sz w:val="24"/>
+          <w:szCs w:val="24"/>
+          <w:rtl w:val="0"/>
+        </w:rPr>
+        <w:t xml:space="preserve">Justificar el uso de sistema basándonos en los recursos que ahorra para sus usuarios .</w:t>
+      </w:r>
+    </w:p>
+    <w:p>
+      <w:pPr>
+        <w:numPr>
+          <w:ilvl w:val="0"/>
+          <w:numId w:val="1"/>
+        </w:numPr>
+        <w:pBdr/>
+        <w:spacing w:after="0" w:line="360" w:lineRule="auto"/>
+        <w:ind w:left="426" w:hanging="284"/>
+        <w:contextualSpacing w:val="1"/>
+        <w:jc w:val="both"/>
+        <w:rPr>
+          <w:rFonts w:ascii="Arial" w:cs="Arial" w:eastAsia="Arial" w:hAnsi="Arial"/>
+          <w:sz w:val="24"/>
+          <w:szCs w:val="24"/>
+        </w:rPr>
+      </w:pPr>
+      <w:r>
+        <w:rPr>
+          <w:rFonts w:ascii="Arial" w:cs="Arial" w:eastAsia="Arial" w:hAnsi="Arial"/>
+          <w:sz w:val="24"/>
+          <w:szCs w:val="24"/>
+          <w:rtl w:val="0"/>
+        </w:rPr>
+        <w:t xml:space="preserve">Determinar la plataforma tecnológica, dinámicas de trabajo, y los pasos que el sistema usará para captación de información de sus usuarios.</w:t>
+      </w:r>
+    </w:p>
+    <w:p>
+      <w:pPr>
+        <w:numPr>
+          <w:ilvl w:val="0"/>
+          <w:numId w:val="1"/>
+        </w:numPr>
+        <w:pBdr/>
+        <w:spacing w:after="0" w:line="360" w:lineRule="auto"/>
+        <w:ind w:left="426" w:hanging="284"/>
+        <w:contextualSpacing w:val="1"/>
+        <w:jc w:val="both"/>
+        <w:rPr>
+          <w:rFonts w:ascii="Arial" w:cs="Arial" w:eastAsia="Arial" w:hAnsi="Arial"/>
+          <w:sz w:val="24"/>
+          <w:szCs w:val="24"/>
+        </w:rPr>
+      </w:pPr>
+      <w:r>
+        <w:rPr>
+          <w:rFonts w:ascii="Arial" w:cs="Arial" w:eastAsia="Arial" w:hAnsi="Arial"/>
+          <w:sz w:val="24"/>
+          <w:szCs w:val="24"/>
+          <w:rtl w:val="0"/>
+        </w:rPr>
+        <w:t xml:space="preserve">Generar información que permitirán llevar a cabo la toma de decisiones sobre contrataciones con bases sólidas, producto de un estudio previo.</w:t>
+      </w:r>
+    </w:p>
+    <w:p>
+      <w:pPr>
+        <w:numPr>
+          <w:ilvl w:val="0"/>
+          <w:numId w:val="1"/>
+        </w:numPr>
+        <w:pBdr/>
+        <w:tabs>
+          <w:tab w:val="left" w:pos="142"/>
+        </w:tabs>
+        <w:spacing w:after="0" w:line="360" w:lineRule="auto"/>
+        <w:ind w:left="284"/>
+        <w:contextualSpacing w:val="1"/>
+        <w:jc w:val="both"/>
+        <w:rPr>
+          <w:rFonts w:ascii="Arial" w:cs="Arial" w:eastAsia="Arial" w:hAnsi="Arial"/>
+          <w:sz w:val="24"/>
+          <w:szCs w:val="24"/>
+        </w:rPr>
+      </w:pPr>
+      <w:r>
+        <w:rPr>
+          <w:rFonts w:ascii="Arial" w:cs="Arial" w:eastAsia="Arial" w:hAnsi="Arial"/>
+          <w:sz w:val="24"/>
+          <w:szCs w:val="24"/>
+          <w:rtl w:val="0"/>
+        </w:rPr>
+        <w:t xml:space="preserve">Adquirir conocimientos que le serán de utilidad a los futuros gerentes de recursos humanos, sobre todo para evitar escenarios comunes que conllevan desperdicio de recursos durante  procesos de captación de personal obsoletos.</w:t>
+      </w:r>
+    </w:p>
+    <w:p>
+      <w:pPr>
+        <w:keepNext w:val="1"/>
+        <w:keepLines w:val="1"/>
+        <w:pBdr/>
+        <w:spacing w:after="0" w:before="200" w:lineRule="auto"/>
+        <w:contextualSpacing w:val="0"/>
+        <w:rPr>
+          <w:rFonts w:ascii="Arial" w:cs="Arial" w:eastAsia="Arial" w:hAnsi="Arial"/>
+          <w:b w:val="1"/>
+          <w:sz w:val="24"/>
+          <w:szCs w:val="24"/>
+        </w:rPr>
+      </w:pPr>
+      <w:r>
+        <w:rPr>
+          <w:rtl w:val="0"/>
+        </w:rPr>
+      </w:r>
+    </w:p>
+    <w:p>
+      <w:pPr>
+        <w:keepNext w:val="1"/>
+        <w:keepLines w:val="1"/>
+        <w:pBdr/>
+        <w:spacing w:after="0" w:before="200" w:lineRule="auto"/>
+        <w:contextualSpacing w:val="0"/>
+        <w:rPr>
+          <w:rFonts w:ascii="Arial" w:cs="Arial" w:eastAsia="Arial" w:hAnsi="Arial"/>
+          <w:b w:val="1"/>
+          <w:sz w:val="24"/>
+          <w:szCs w:val="24"/>
+        </w:rPr>
+      </w:pPr>
+      <w:r>
+        <w:rPr>
+          <w:rFonts w:ascii="Arial" w:cs="Arial" w:eastAsia="Arial" w:hAnsi="Arial"/>
+          <w:b w:val="1"/>
+          <w:sz w:val="24"/>
+          <w:szCs w:val="24"/>
+          <w:rtl w:val="0"/>
+        </w:rPr>
+        <w:t xml:space="preserve">Alcance y Limitación</w:t>
+      </w:r>
+    </w:p>
+    <w:p>
+      <w:pPr>
+        <w:pBdr/>
+        <w:spacing w:after="0" w:line="360" w:lineRule="auto"/>
+        <w:contextualSpacing w:val="0"/>
+        <w:jc w:val="both"/>
         <w:rPr>
           <w:rFonts w:ascii="Arial" w:cs="Arial" w:eastAsia="Arial" w:hAnsi="Arial"/>
           <w:b w:val="1"/>
@@ -4265,9 +4587,8 @@
           <w:tab w:val="right" w:pos="9356"/>
         </w:tabs>
         <w:spacing w:after="0" w:line="360" w:lineRule="auto"/>
-        <w:ind w:left="284"/>
-        <w:contextualSpacing w:val="0"/>
-        <w:jc w:val="both"/>
+        <w:ind w:left="0" w:firstLine="0"/>
+        <w:contextualSpacing w:val="0"/>
         <w:rPr>
           <w:rFonts w:ascii="Arial" w:cs="Arial" w:eastAsia="Arial" w:hAnsi="Arial"/>
           <w:color w:val="a61c00"/>
@@ -4275,16 +4596,6 @@
           <w:szCs w:val="24"/>
         </w:rPr>
       </w:pPr>
-      <w:r>
-        <w:rPr>
-          <w:rFonts w:ascii="Arial" w:cs="Arial" w:eastAsia="Arial" w:hAnsi="Arial"/>
-          <w:color w:val="a61c00"/>
-          <w:sz w:val="24"/>
-          <w:szCs w:val="24"/>
-          <w:rtl w:val="0"/>
-        </w:rPr>
-        <w:t xml:space="preserve">Objetivo General</w:t>
-      </w:r>
       <w:r>
         <w:rPr>
           <w:rFonts w:ascii="Arial" w:cs="Arial" w:eastAsia="Arial" w:hAnsi="Arial"/>
@@ -4303,81 +4614,6 @@
           <w:tab w:val="right" w:pos="9356"/>
         </w:tabs>
         <w:spacing w:after="0" w:line="360" w:lineRule="auto"/>
-        <w:ind w:left="284"/>
-        <w:contextualSpacing w:val="0"/>
-        <w:jc w:val="both"/>
-        <w:rPr>
-          <w:rFonts w:ascii="Arial" w:cs="Arial" w:eastAsia="Arial" w:hAnsi="Arial"/>
-          <w:color w:val="a61c00"/>
-          <w:sz w:val="24"/>
-          <w:szCs w:val="24"/>
-        </w:rPr>
-      </w:pPr>
-      <w:r>
-        <w:rPr>
-          <w:rFonts w:ascii="Arial" w:cs="Arial" w:eastAsia="Arial" w:hAnsi="Arial"/>
-          <w:color w:val="a61c00"/>
-          <w:sz w:val="24"/>
-          <w:szCs w:val="24"/>
-          <w:rtl w:val="0"/>
-        </w:rPr>
-        <w:t xml:space="preserve">Objetivos Específicos</w:t>
-      </w:r>
-      <w:r>
-        <w:rPr>
-          <w:rFonts w:ascii="Arial" w:cs="Arial" w:eastAsia="Arial" w:hAnsi="Arial"/>
-          <w:color w:val="a61c00"/>
-          <w:sz w:val="24"/>
-          <w:szCs w:val="24"/>
-          <w:rtl w:val="0"/>
-        </w:rPr>
-        <w:tab/>
-      </w:r>
-    </w:p>
-    <w:p>
-      <w:pPr>
-        <w:pBdr/>
-        <w:tabs>
-          <w:tab w:val="right" w:pos="9356"/>
-        </w:tabs>
-        <w:spacing w:after="0" w:line="360" w:lineRule="auto"/>
-        <w:ind w:left="0" w:firstLine="0"/>
-        <w:contextualSpacing w:val="0"/>
-        <w:rPr>
-          <w:rFonts w:ascii="Arial" w:cs="Arial" w:eastAsia="Arial" w:hAnsi="Arial"/>
-          <w:color w:val="a61c00"/>
-          <w:sz w:val="24"/>
-          <w:szCs w:val="24"/>
-        </w:rPr>
-      </w:pPr>
-      <w:r>
-        <w:rPr>
-          <w:rFonts w:ascii="Arial" w:cs="Arial" w:eastAsia="Arial" w:hAnsi="Arial"/>
-          <w:color w:val="a61c00"/>
-          <w:sz w:val="24"/>
-          <w:szCs w:val="24"/>
-          <w:rtl w:val="0"/>
-        </w:rPr>
-        <w:t xml:space="preserve">Justificación de la Investigación</w:t>
-      </w:r>
-      <w:r>
-        <w:rPr>
-          <w:rFonts w:ascii="Arial" w:cs="Arial" w:eastAsia="Arial" w:hAnsi="Arial"/>
-          <w:color w:val="a61c00"/>
-          <w:sz w:val="24"/>
-          <w:szCs w:val="24"/>
-          <w:rtl w:val="0"/>
-        </w:rPr>
-        <w:tab/>
-      </w:r>
-    </w:p>
-    <w:p>
-      <w:pPr>
-        <w:pBdr/>
-        <w:tabs>
-          <w:tab w:val="right" w:pos="9356"/>
-        </w:tabs>
-        <w:spacing w:after="0" w:line="360" w:lineRule="auto"/>
         <w:ind w:left="0" w:firstLine="0"/>
         <w:contextualSpacing w:val="0"/>
         <w:rPr>
@@ -4600,6 +4836,38 @@
         <w:rPr>
           <w:rtl w:val="0"/>
         </w:rPr>
+      </w:r>
+    </w:p>
+    <w:p>
+      <w:pPr>
+        <w:pBdr/>
+        <w:contextualSpacing w:val="0"/>
+        <w:rPr>
+          <w:color w:val="cc4125"/>
+        </w:rPr>
+      </w:pPr>
+      <w:r>
+        <w:rPr>
+          <w:color w:val="cc4125"/>
+          <w:rtl w:val="0"/>
+        </w:rPr>
+        <w:t xml:space="preserve">por ahora pienso que deberíamos poner aqui, arquitectura CLiente-servidor, API restfull, ruby on rails, mysql, que es un Mailer, definir que es un servicio de reclutamiento, que tipo de datos se piden en entrevistas de trabajo, que información válida a un profesional, como certificar una persona como valida, que tipo de pruebas te hace el sistema, como sera la configuracion, roles de usuarios (empresas/vacante - reclutados/interesados), definir un glosario de terminos, de donde sacaremos la información, como filtraremos a las personas, que cosas generarán información para el sistema, que tipo de feedback daremos, cosas asi…</w:t>
+      </w:r>
+    </w:p>
+    <w:p>
+      <w:pPr>
+        <w:pBdr/>
+        <w:contextualSpacing w:val="0"/>
+        <w:rPr>
+          <w:color w:val="cc4125"/>
+        </w:rPr>
+      </w:pPr>
+      <w:r>
+        <w:rPr>
+          <w:color w:val="cc4125"/>
+          <w:rtl w:val="0"/>
+        </w:rPr>
+        <w:t xml:space="preserve">claro, esto es un marco teórico por ahora, pero mientras mas completo, menos trabajo tendremos que completar para que sea válido para el trabajo de grado.</w:t>
       </w:r>
     </w:p>
     <w:p>
@@ -9820,6 +10088,116 @@
   <w:abstractNum w:abstractNumId="1">
     <w:lvl w:ilvl="0">
       <w:start w:val="1"/>
+      <w:numFmt w:val="decimal"/>
+      <w:lvlText w:val="%1."/>
+      <w:lvlJc w:val="left"/>
+      <w:pPr>
+        <w:ind w:left="720" w:firstLine="360"/>
+      </w:pPr>
+      <w:rPr>
+        <w:vertAlign w:val="baseline"/>
+      </w:rPr>
+    </w:lvl>
+    <w:lvl w:ilvl="1">
+      <w:start w:val="1"/>
+      <w:numFmt w:val="lowerLetter"/>
+      <w:lvlText w:val="%2."/>
+      <w:lvlJc w:val="left"/>
+      <w:pPr>
+        <w:ind w:left="1440" w:firstLine="1080"/>
+      </w:pPr>
+      <w:rPr>
+        <w:vertAlign w:val="baseline"/>
+      </w:rPr>
+    </w:lvl>
+    <w:lvl w:ilvl="2">
+      <w:start w:val="1"/>
+      <w:numFmt w:val="lowerRoman"/>
+      <w:lvlText w:val="%3."/>
+      <w:lvlJc w:val="right"/>
+      <w:pPr>
+        <w:ind w:left="2160" w:firstLine="1980"/>
+      </w:pPr>
+      <w:rPr>
+        <w:vertAlign w:val="baseline"/>
+      </w:rPr>
+    </w:lvl>
+    <w:lvl w:ilvl="3">
+      <w:start w:val="1"/>
+      <w:numFmt w:val="decimal"/>
+      <w:lvlText w:val="%4."/>
+      <w:lvlJc w:val="left"/>
+      <w:pPr>
+        <w:ind w:left="2880" w:firstLine="2520"/>
+      </w:pPr>
+      <w:rPr>
+        <w:vertAlign w:val="baseline"/>
+      </w:rPr>
+    </w:lvl>
+    <w:lvl w:ilvl="4">
+      <w:start w:val="1"/>
+      <w:numFmt w:val="lowerLetter"/>
+      <w:lvlText w:val="%5."/>
+      <w:lvlJc w:val="left"/>
+      <w:pPr>
+        <w:ind w:left="3600" w:firstLine="3240"/>
+      </w:pPr>
+      <w:rPr>
+        <w:vertAlign w:val="baseline"/>
+      </w:rPr>
+    </w:lvl>
+    <w:lvl w:ilvl="5">
+      <w:start w:val="1"/>
+      <w:numFmt w:val="lowerRoman"/>
+      <w:lvlText w:val="%6."/>
+      <w:lvlJc w:val="right"/>
+      <w:pPr>
+        <w:ind w:left="4320" w:firstLine="4140"/>
+      </w:pPr>
+      <w:rPr>
+        <w:vertAlign w:val="baseline"/>
+      </w:rPr>
+    </w:lvl>
+    <w:lvl w:ilvl="6">
+      <w:start w:val="1"/>
+      <w:numFmt w:val="decimal"/>
+      <w:lvlText w:val="%7."/>
+      <w:lvlJc w:val="left"/>
+      <w:pPr>
+        <w:ind w:left="5040" w:firstLine="4680"/>
+      </w:pPr>
+      <w:rPr>
+        <w:vertAlign w:val="baseline"/>
+      </w:rPr>
+    </w:lvl>
+    <w:lvl w:ilvl="7">
+      <w:start w:val="1"/>
+      <w:numFmt w:val="lowerLetter"/>
+      <w:lvlText w:val="%8."/>
+      <w:lvlJc w:val="left"/>
+      <w:pPr>
+        <w:ind w:left="5760" w:firstLine="5400"/>
+      </w:pPr>
+      <w:rPr>
+        <w:vertAlign w:val="baseline"/>
+      </w:rPr>
+    </w:lvl>
+    <w:lvl w:ilvl="8">
+      <w:start w:val="1"/>
+      <w:numFmt w:val="lowerRoman"/>
+      <w:lvlText w:val="%9."/>
+      <w:lvlJc w:val="right"/>
+      <w:pPr>
+        <w:ind w:left="6480" w:firstLine="6300"/>
+      </w:pPr>
+      <w:rPr>
+        <w:vertAlign w:val="baseline"/>
+      </w:rPr>
+    </w:lvl>
+  </w:abstractNum>
+  <w:abstractNum w:abstractNumId="2">
+    <w:lvl w:ilvl="0">
+      <w:start w:val="1"/>
       <w:numFmt w:val="bullet"/>
       <w:lvlText w:val="-"/>
       <w:lvlJc w:val="left"/>
@@ -9927,7 +10305,7 @@
       </w:rPr>
     </w:lvl>
   </w:abstractNum>
-  <w:abstractNum w:abstractNumId="2">
+  <w:abstractNum w:abstractNumId="3">
     <w:lvl w:ilvl="0">
       <w:start w:val="1"/>
       <w:numFmt w:val="decimal"/>
@@ -10037,7 +10415,7 @@
       </w:rPr>
     </w:lvl>
   </w:abstractNum>
-  <w:abstractNum w:abstractNumId="3">
+  <w:abstractNum w:abstractNumId="4">
     <w:lvl w:ilvl="0">
       <w:start w:val="1"/>
       <w:numFmt w:val="bullet"/>
@@ -10155,6 +10533,9 @@
   </w:num>
   <w:num w:numId="3">
     <w:abstractNumId w:val="3"/>
+  </w:num>
+  <w:num w:numId="4">
+    <w:abstractNumId w:val="4"/>
   </w:num>
 </w:numbering>
 </file>

</xml_diff>

<commit_message>
adding reach and limitations to the subject
</commit_message>
<xml_diff>
--- a/Seminario01.docx
+++ b/Seminario01.docx
@@ -718,7 +718,7 @@
         <w:widowControl w:val="0"/>
         <w:numPr>
           <w:ilvl w:val="0"/>
-          <w:numId w:val="2"/>
+          <w:numId w:val="4"/>
         </w:numPr>
         <w:pBdr/>
         <w:spacing w:after="200" w:before="0" w:line="240" w:lineRule="auto"/>
@@ -780,7 +780,7 @@
         <w:widowControl w:val="0"/>
         <w:numPr>
           <w:ilvl w:val="0"/>
-          <w:numId w:val="2"/>
+          <w:numId w:val="4"/>
         </w:numPr>
         <w:pBdr/>
         <w:spacing w:after="200" w:before="0" w:line="240" w:lineRule="auto"/>
@@ -842,7 +842,7 @@
         <w:widowControl w:val="0"/>
         <w:numPr>
           <w:ilvl w:val="0"/>
-          <w:numId w:val="2"/>
+          <w:numId w:val="4"/>
         </w:numPr>
         <w:pBdr/>
         <w:spacing w:after="200" w:before="0" w:line="240" w:lineRule="auto"/>
@@ -904,7 +904,7 @@
         <w:widowControl w:val="0"/>
         <w:numPr>
           <w:ilvl w:val="0"/>
-          <w:numId w:val="2"/>
+          <w:numId w:val="4"/>
         </w:numPr>
         <w:pBdr/>
         <w:spacing w:after="200" w:before="0" w:line="240" w:lineRule="auto"/>
@@ -966,7 +966,7 @@
         <w:widowControl w:val="0"/>
         <w:numPr>
           <w:ilvl w:val="0"/>
-          <w:numId w:val="2"/>
+          <w:numId w:val="4"/>
         </w:numPr>
         <w:pBdr/>
         <w:spacing w:after="200" w:before="0" w:line="240" w:lineRule="auto"/>
@@ -1028,7 +1028,7 @@
         <w:widowControl w:val="0"/>
         <w:numPr>
           <w:ilvl w:val="0"/>
-          <w:numId w:val="2"/>
+          <w:numId w:val="4"/>
         </w:numPr>
         <w:pBdr/>
         <w:spacing w:after="200" w:before="0" w:line="240" w:lineRule="auto"/>
@@ -1090,7 +1090,7 @@
         <w:widowControl w:val="0"/>
         <w:numPr>
           <w:ilvl w:val="0"/>
-          <w:numId w:val="2"/>
+          <w:numId w:val="4"/>
         </w:numPr>
         <w:pBdr/>
         <w:spacing w:after="200" w:before="0" w:line="240" w:lineRule="auto"/>
@@ -1152,7 +1152,7 @@
         <w:widowControl w:val="0"/>
         <w:numPr>
           <w:ilvl w:val="0"/>
-          <w:numId w:val="2"/>
+          <w:numId w:val="4"/>
         </w:numPr>
         <w:pBdr/>
         <w:spacing w:after="200" w:before="0" w:line="240" w:lineRule="auto"/>
@@ -1214,7 +1214,7 @@
         <w:widowControl w:val="0"/>
         <w:numPr>
           <w:ilvl w:val="0"/>
-          <w:numId w:val="2"/>
+          <w:numId w:val="4"/>
         </w:numPr>
         <w:pBdr/>
         <w:spacing w:after="200" w:before="0" w:line="240" w:lineRule="auto"/>
@@ -3166,7 +3166,7 @@
       <w:pPr>
         <w:numPr>
           <w:ilvl w:val="0"/>
-          <w:numId w:val="4"/>
+          <w:numId w:val="7"/>
         </w:numPr>
         <w:pBdr/>
         <w:tabs>
@@ -3225,7 +3225,7 @@
       <w:pPr>
         <w:numPr>
           <w:ilvl w:val="0"/>
-          <w:numId w:val="4"/>
+          <w:numId w:val="7"/>
         </w:numPr>
         <w:pBdr/>
         <w:tabs>
@@ -3284,7 +3284,7 @@
       <w:pPr>
         <w:numPr>
           <w:ilvl w:val="0"/>
-          <w:numId w:val="4"/>
+          <w:numId w:val="7"/>
         </w:numPr>
         <w:pBdr/>
         <w:tabs>
@@ -3833,7 +3833,7 @@
       <w:pPr>
         <w:numPr>
           <w:ilvl w:val="0"/>
-          <w:numId w:val="3"/>
+          <w:numId w:val="5"/>
         </w:numPr>
         <w:pBdr/>
         <w:spacing w:after="0" w:line="360" w:lineRule="auto"/>
@@ -3860,7 +3860,7 @@
       <w:pPr>
         <w:numPr>
           <w:ilvl w:val="0"/>
-          <w:numId w:val="3"/>
+          <w:numId w:val="5"/>
         </w:numPr>
         <w:pBdr/>
         <w:spacing w:after="0" w:line="360" w:lineRule="auto"/>
@@ -3888,7 +3888,7 @@
       <w:pPr>
         <w:numPr>
           <w:ilvl w:val="0"/>
-          <w:numId w:val="3"/>
+          <w:numId w:val="5"/>
         </w:numPr>
         <w:pBdr/>
         <w:spacing w:after="0" w:line="360" w:lineRule="auto"/>
@@ -3916,7 +3916,7 @@
       <w:pPr>
         <w:numPr>
           <w:ilvl w:val="0"/>
-          <w:numId w:val="3"/>
+          <w:numId w:val="5"/>
         </w:numPr>
         <w:pBdr/>
         <w:spacing w:after="0" w:line="360" w:lineRule="auto"/>
@@ -3944,7 +3944,7 @@
       <w:pPr>
         <w:numPr>
           <w:ilvl w:val="0"/>
-          <w:numId w:val="3"/>
+          <w:numId w:val="5"/>
         </w:numPr>
         <w:pBdr/>
         <w:spacing w:after="0" w:line="360" w:lineRule="auto"/>
@@ -3972,7 +3972,7 @@
       <w:pPr>
         <w:numPr>
           <w:ilvl w:val="0"/>
-          <w:numId w:val="3"/>
+          <w:numId w:val="5"/>
         </w:numPr>
         <w:pBdr/>
         <w:spacing w:after="0" w:line="360" w:lineRule="auto"/>
@@ -3994,18 +3994,6 @@
           <w:rtl w:val="0"/>
         </w:rPr>
         <w:t xml:space="preserve">Realizar procedimientos flexibles y configurables para que puedan adaptarse a cualquier empresa que requiera contratación de personal, sin importar su escala y complejidad.</w:t>
-      </w:r>
-    </w:p>
-    <w:p>
-      <w:pPr>
-        <w:pBdr/>
-        <w:contextualSpacing w:val="0"/>
-        <w:rPr/>
-      </w:pPr>
-      <w:r>
-        <w:rPr>
-          <w:rtl w:val="0"/>
-        </w:rPr>
       </w:r>
     </w:p>
     <w:p>
@@ -4264,7 +4252,7 @@
           <w:szCs w:val="24"/>
           <w:rtl w:val="0"/>
         </w:rPr>
-        <w:t xml:space="preserve">Determinar mejoras o medidas a tomar para que la procesos de contrataciòn que se planteen sean  lo más factible posible para los involucrados.</w:t>
+        <w:t xml:space="preserve">Determinar mejoras o medidas a tomar para que los procesos de contratación que se planteen sean  lo más factible posible para los involucrados.</w:t>
       </w:r>
     </w:p>
     <w:p>
@@ -4382,27 +4370,30 @@
           <w:numId w:val="1"/>
         </w:numPr>
         <w:pBdr/>
-        <w:tabs>
-          <w:tab w:val="left" w:pos="142"/>
-        </w:tabs>
-        <w:spacing w:after="0" w:line="360" w:lineRule="auto"/>
-        <w:ind w:left="284"/>
+        <w:spacing w:after="0" w:line="360" w:lineRule="auto"/>
+        <w:ind w:left="426" w:hanging="284"/>
         <w:contextualSpacing w:val="1"/>
         <w:jc w:val="both"/>
         <w:rPr>
           <w:rFonts w:ascii="Arial" w:cs="Arial" w:eastAsia="Arial" w:hAnsi="Arial"/>
           <w:sz w:val="24"/>
           <w:szCs w:val="24"/>
-        </w:rPr>
-      </w:pPr>
-      <w:r>
-        <w:rPr>
-          <w:rFonts w:ascii="Arial" w:cs="Arial" w:eastAsia="Arial" w:hAnsi="Arial"/>
-          <w:sz w:val="24"/>
-          <w:szCs w:val="24"/>
-          <w:rtl w:val="0"/>
-        </w:rPr>
-        <w:t xml:space="preserve">Adquirir conocimientos que le serán de utilidad a los futuros gerentes de recursos humanos, sobre todo para evitar escenarios comunes que conllevan desperdicio de recursos durante  procesos de captación de personal obsoletos.</w:t>
+          <w:u w:val="none"/>
+        </w:rPr>
+      </w:pPr>
+      <w:r>
+        <w:rPr>
+          <w:rFonts w:ascii="Arial" w:cs="Arial" w:eastAsia="Arial" w:hAnsi="Arial"/>
+          <w:sz w:val="24"/>
+          <w:szCs w:val="24"/>
+          <w:rtl w:val="0"/>
+        </w:rPr>
+        <w:t xml:space="preserve">Adquirir conocimientos que le serán de utilidad a los futuros gerentes de recursos humanos, sobretodo para evitar escenarios comunes que conlleva al desperdicio de recursos durante procesos de captación de personal obsoletos.</w:t>
+      </w:r>
+      <w:r>
+        <w:rPr>
+          <w:rtl w:val="0"/>
+        </w:rPr>
       </w:r>
     </w:p>
     <w:p>
@@ -4421,6 +4412,283 @@
       </w:pPr>
       <w:r>
         <w:rPr>
+          <w:rFonts w:ascii="Arial" w:cs="Arial" w:eastAsia="Arial" w:hAnsi="Arial"/>
+          <w:b w:val="1"/>
+          <w:sz w:val="24"/>
+          <w:szCs w:val="24"/>
+          <w:rtl w:val="0"/>
+        </w:rPr>
+        <w:t xml:space="preserve">Alcances y Limitaciones</w:t>
+      </w:r>
+    </w:p>
+    <w:p>
+      <w:pPr>
+        <w:pBdr/>
+        <w:spacing w:after="0" w:line="360" w:lineRule="auto"/>
+        <w:contextualSpacing w:val="0"/>
+        <w:jc w:val="both"/>
+        <w:rPr>
+          <w:rFonts w:ascii="Arial" w:cs="Arial" w:eastAsia="Arial" w:hAnsi="Arial"/>
+          <w:sz w:val="24"/>
+          <w:szCs w:val="24"/>
+        </w:rPr>
+      </w:pPr>
+      <w:r>
+        <w:rPr>
+          <w:rtl w:val="0"/>
+        </w:rPr>
+      </w:r>
+    </w:p>
+    <w:p>
+      <w:pPr>
+        <w:pBdr/>
+        <w:spacing w:after="0" w:line="360" w:lineRule="auto"/>
+        <w:contextualSpacing w:val="0"/>
+        <w:jc w:val="both"/>
+        <w:rPr>
+          <w:rFonts w:ascii="Arial" w:cs="Arial" w:eastAsia="Arial" w:hAnsi="Arial"/>
+          <w:b w:val="1"/>
+          <w:sz w:val="24"/>
+          <w:szCs w:val="24"/>
+        </w:rPr>
+      </w:pPr>
+      <w:r>
+        <w:rPr>
+          <w:rFonts w:ascii="Arial" w:cs="Arial" w:eastAsia="Arial" w:hAnsi="Arial"/>
+          <w:b w:val="1"/>
+          <w:sz w:val="24"/>
+          <w:szCs w:val="24"/>
+          <w:rtl w:val="0"/>
+        </w:rPr>
+        <w:t xml:space="preserve">Alcance</w:t>
+      </w:r>
+    </w:p>
+    <w:p>
+      <w:pPr>
+        <w:pBdr/>
+        <w:spacing w:after="0" w:line="360" w:lineRule="auto"/>
+        <w:contextualSpacing w:val="0"/>
+        <w:jc w:val="both"/>
+        <w:rPr>
+          <w:rFonts w:ascii="Arial" w:cs="Arial" w:eastAsia="Arial" w:hAnsi="Arial"/>
+          <w:sz w:val="24"/>
+          <w:szCs w:val="24"/>
+        </w:rPr>
+      </w:pPr>
+      <w:r>
+        <w:rPr>
+          <w:rFonts w:ascii="Arial" w:cs="Arial" w:eastAsia="Arial" w:hAnsi="Arial"/>
+          <w:sz w:val="24"/>
+          <w:szCs w:val="24"/>
+          <w:rtl w:val="0"/>
+        </w:rPr>
+        <w:t xml:space="preserve">El proyecto tiene como alcance crear una aplicación web que permite a usuarios en búsqueda de oportunidades laborales y a empresas con vacantes, pasar por una serie de procedimientos que los ayuden a encontrar soluciones a sus necesidades.</w:t>
+      </w:r>
+    </w:p>
+    <w:p>
+      <w:pPr>
+        <w:pBdr/>
+        <w:spacing w:after="0" w:line="360" w:lineRule="auto"/>
+        <w:contextualSpacing w:val="0"/>
+        <w:jc w:val="both"/>
+        <w:rPr>
+          <w:rFonts w:ascii="Arial" w:cs="Arial" w:eastAsia="Arial" w:hAnsi="Arial"/>
+          <w:sz w:val="24"/>
+          <w:szCs w:val="24"/>
+        </w:rPr>
+      </w:pPr>
+      <w:r>
+        <w:rPr>
+          <w:rtl w:val="0"/>
+        </w:rPr>
+      </w:r>
+    </w:p>
+    <w:p>
+      <w:pPr>
+        <w:pBdr/>
+        <w:spacing w:after="0" w:line="360" w:lineRule="auto"/>
+        <w:contextualSpacing w:val="0"/>
+        <w:jc w:val="both"/>
+        <w:rPr>
+          <w:rFonts w:ascii="Arial" w:cs="Arial" w:eastAsia="Arial" w:hAnsi="Arial"/>
+          <w:sz w:val="24"/>
+          <w:szCs w:val="24"/>
+        </w:rPr>
+      </w:pPr>
+      <w:r>
+        <w:rPr>
+          <w:rFonts w:ascii="Arial" w:cs="Arial" w:eastAsia="Arial" w:hAnsi="Arial"/>
+          <w:sz w:val="24"/>
+          <w:szCs w:val="24"/>
+          <w:rtl w:val="0"/>
+        </w:rPr>
+        <w:t xml:space="preserve">Los aspectos puntuales que comprende la investigación están referidos a los estudios de los procedimientos que se aplican en ciertas prácticas de búsqueda laboral y cómo evitar sus mayores defectos, de tal modo que se puedan plantear procedimientos que aprovechen mejor los recursos disponibles.</w:t>
+      </w:r>
+    </w:p>
+    <w:p>
+      <w:pPr>
+        <w:pBdr/>
+        <w:spacing w:after="0" w:line="360" w:lineRule="auto"/>
+        <w:contextualSpacing w:val="0"/>
+        <w:jc w:val="both"/>
+        <w:rPr>
+          <w:rFonts w:ascii="Arial" w:cs="Arial" w:eastAsia="Arial" w:hAnsi="Arial"/>
+          <w:sz w:val="24"/>
+          <w:szCs w:val="24"/>
+        </w:rPr>
+      </w:pPr>
+      <w:r>
+        <w:rPr>
+          <w:rtl w:val="0"/>
+        </w:rPr>
+      </w:r>
+    </w:p>
+    <w:p>
+      <w:pPr>
+        <w:pBdr/>
+        <w:spacing w:after="0" w:line="360" w:lineRule="auto"/>
+        <w:contextualSpacing w:val="0"/>
+        <w:jc w:val="both"/>
+        <w:rPr>
+          <w:rFonts w:ascii="Arial" w:cs="Arial" w:eastAsia="Arial" w:hAnsi="Arial"/>
+          <w:sz w:val="24"/>
+          <w:szCs w:val="24"/>
+        </w:rPr>
+      </w:pPr>
+      <w:r>
+        <w:rPr>
+          <w:rFonts w:ascii="Arial" w:cs="Arial" w:eastAsia="Arial" w:hAnsi="Arial"/>
+          <w:sz w:val="24"/>
+          <w:szCs w:val="24"/>
+          <w:rtl w:val="0"/>
+        </w:rPr>
+        <w:t xml:space="preserve">Cabe destacar que se analizaran diferentes métodos comunes de reclutamiento, es imposible abarcar todas las prácticas ya que existen métodos tan específicos de ciertas empresas,  o que usan combinaciones de técnicas tan ligeramente intercambiables que no vale la pena estudiarlas.  </w:t>
+      </w:r>
+    </w:p>
+    <w:p>
+      <w:pPr>
+        <w:pBdr/>
+        <w:spacing w:after="0" w:line="360" w:lineRule="auto"/>
+        <w:contextualSpacing w:val="0"/>
+        <w:jc w:val="both"/>
+        <w:rPr>
+          <w:rFonts w:ascii="Arial" w:cs="Arial" w:eastAsia="Arial" w:hAnsi="Arial"/>
+          <w:sz w:val="24"/>
+          <w:szCs w:val="24"/>
+        </w:rPr>
+      </w:pPr>
+      <w:r>
+        <w:rPr>
+          <w:rtl w:val="0"/>
+        </w:rPr>
+      </w:r>
+    </w:p>
+    <w:p>
+      <w:pPr>
+        <w:pBdr/>
+        <w:spacing w:after="0" w:line="360" w:lineRule="auto"/>
+        <w:contextualSpacing w:val="0"/>
+        <w:jc w:val="both"/>
+        <w:rPr>
+          <w:rFonts w:ascii="Arial" w:cs="Arial" w:eastAsia="Arial" w:hAnsi="Arial"/>
+          <w:b w:val="1"/>
+          <w:sz w:val="24"/>
+          <w:szCs w:val="24"/>
+        </w:rPr>
+      </w:pPr>
+      <w:r>
+        <w:rPr>
+          <w:rFonts w:ascii="Arial" w:cs="Arial" w:eastAsia="Arial" w:hAnsi="Arial"/>
+          <w:b w:val="1"/>
+          <w:sz w:val="24"/>
+          <w:szCs w:val="24"/>
+          <w:rtl w:val="0"/>
+        </w:rPr>
+        <w:t xml:space="preserve">Limitaciones:</w:t>
+      </w:r>
+    </w:p>
+    <w:p>
+      <w:pPr>
+        <w:pBdr/>
+        <w:spacing w:after="0" w:line="360" w:lineRule="auto"/>
+        <w:contextualSpacing w:val="0"/>
+        <w:jc w:val="both"/>
+        <w:rPr>
+          <w:rFonts w:ascii="Arial" w:cs="Arial" w:eastAsia="Arial" w:hAnsi="Arial"/>
+          <w:sz w:val="24"/>
+          <w:szCs w:val="24"/>
+        </w:rPr>
+      </w:pPr>
+      <w:r>
+        <w:rPr>
+          <w:rFonts w:ascii="Arial" w:cs="Arial" w:eastAsia="Arial" w:hAnsi="Arial"/>
+          <w:sz w:val="24"/>
+          <w:szCs w:val="24"/>
+          <w:rtl w:val="0"/>
+        </w:rPr>
+        <w:t xml:space="preserve"> </w:t>
+      </w:r>
+    </w:p>
+    <w:p>
+      <w:pPr>
+        <w:pBdr/>
+        <w:spacing w:after="0" w:line="360" w:lineRule="auto"/>
+        <w:contextualSpacing w:val="0"/>
+        <w:jc w:val="both"/>
+        <w:rPr>
+          <w:rFonts w:ascii="Arial" w:cs="Arial" w:eastAsia="Arial" w:hAnsi="Arial"/>
+          <w:b w:val="1"/>
+          <w:sz w:val="24"/>
+          <w:szCs w:val="24"/>
+        </w:rPr>
+      </w:pPr>
+      <w:r>
+        <w:rPr>
+          <w:rFonts w:ascii="Arial" w:cs="Arial" w:eastAsia="Arial" w:hAnsi="Arial"/>
+          <w:b w:val="1"/>
+          <w:sz w:val="24"/>
+          <w:szCs w:val="24"/>
+          <w:rtl w:val="0"/>
+        </w:rPr>
+        <w:t xml:space="preserve">falta de instrumentos para mediciones técnicas:</w:t>
+      </w:r>
+    </w:p>
+    <w:p>
+      <w:pPr>
+        <w:pBdr/>
+        <w:spacing w:after="0" w:line="360" w:lineRule="auto"/>
+        <w:contextualSpacing w:val="0"/>
+        <w:jc w:val="both"/>
+        <w:rPr>
+          <w:rFonts w:ascii="Arial" w:cs="Arial" w:eastAsia="Arial" w:hAnsi="Arial"/>
+          <w:sz w:val="24"/>
+          <w:szCs w:val="24"/>
+        </w:rPr>
+      </w:pPr>
+      <w:r>
+        <w:rPr>
+          <w:rFonts w:ascii="Arial" w:cs="Arial" w:eastAsia="Arial" w:hAnsi="Arial"/>
+          <w:sz w:val="24"/>
+          <w:szCs w:val="24"/>
+          <w:rtl w:val="0"/>
+        </w:rPr>
+        <w:t xml:space="preserve">El comportamiento humano varía mucho entre individuo e individuo, tomar conclusiones del estado emocional, nivel de frustración, y similares, es cuando poco, un reto nada trivial, por lo tanto, la mayoría de los datos serán netamente basados en la interacción de las personas con la aplicación y es por ello que estos datos tienden a ser aproximados. </w:t>
+      </w:r>
+    </w:p>
+    <w:p>
+      <w:pPr>
+        <w:pBdr/>
+        <w:spacing w:after="0" w:line="360" w:lineRule="auto"/>
+        <w:contextualSpacing w:val="0"/>
+        <w:jc w:val="both"/>
+        <w:rPr>
+          <w:rFonts w:ascii="Arial" w:cs="Arial" w:eastAsia="Arial" w:hAnsi="Arial"/>
+          <w:sz w:val="24"/>
+          <w:szCs w:val="24"/>
+        </w:rPr>
+      </w:pPr>
+      <w:r>
+        <w:rPr>
           <w:rtl w:val="0"/>
         </w:rPr>
       </w:r>
@@ -4441,30 +4709,6 @@
       </w:pPr>
       <w:r>
         <w:rPr>
-          <w:rFonts w:ascii="Arial" w:cs="Arial" w:eastAsia="Arial" w:hAnsi="Arial"/>
-          <w:b w:val="1"/>
-          <w:sz w:val="24"/>
-          <w:szCs w:val="24"/>
-          <w:rtl w:val="0"/>
-        </w:rPr>
-        <w:t xml:space="preserve">Alcance y Limitación</w:t>
-      </w:r>
-    </w:p>
-    <w:p>
-      <w:pPr>
-        <w:pBdr/>
-        <w:spacing w:after="0" w:line="360" w:lineRule="auto"/>
-        <w:contextualSpacing w:val="0"/>
-        <w:jc w:val="both"/>
-        <w:rPr>
-          <w:rFonts w:ascii="Arial" w:cs="Arial" w:eastAsia="Arial" w:hAnsi="Arial"/>
-          <w:b w:val="1"/>
-          <w:sz w:val="24"/>
-          <w:szCs w:val="24"/>
-        </w:rPr>
-      </w:pPr>
-      <w:r>
-        <w:rPr>
           <w:rtl w:val="0"/>
         </w:rPr>
       </w:r>
@@ -4491,7 +4735,149 @@
           <w:szCs w:val="24"/>
           <w:rtl w:val="0"/>
         </w:rPr>
-        <w:t xml:space="preserve">(continuar)</w:t>
+        <w:t xml:space="preserve">Características de las muestras:</w:t>
+      </w:r>
+    </w:p>
+    <w:p>
+      <w:pPr>
+        <w:keepNext w:val="1"/>
+        <w:keepLines w:val="1"/>
+        <w:pBdr/>
+        <w:spacing w:after="0" w:before="200" w:lineRule="auto"/>
+        <w:contextualSpacing w:val="0"/>
+        <w:rPr>
+          <w:rFonts w:ascii="Arial" w:cs="Arial" w:eastAsia="Arial" w:hAnsi="Arial"/>
+          <w:sz w:val="24"/>
+          <w:szCs w:val="24"/>
+        </w:rPr>
+      </w:pPr>
+      <w:r>
+        <w:rPr>
+          <w:rFonts w:ascii="Arial" w:cs="Arial" w:eastAsia="Arial" w:hAnsi="Arial"/>
+          <w:sz w:val="24"/>
+          <w:szCs w:val="24"/>
+          <w:rtl w:val="0"/>
+        </w:rPr>
+        <w:t xml:space="preserve">los instrumentos y metodos de recoleccion de datos sobre la aplicación y sus características, son por lo general, encuestas, comentarios, sugerencias, cuestionarios, etc. Estos dados a su vez por personas con diferentes estratos, como por ejemplo, docentes, obreros, jefes de familia, comerciantes, etc, esa muestra de sujetos producen una calidad de información a recolectar probablemente heterogénea, y que necesitará ser interpretada.</w:t>
+      </w:r>
+    </w:p>
+    <w:p>
+      <w:pPr>
+        <w:keepNext w:val="1"/>
+        <w:keepLines w:val="1"/>
+        <w:pBdr/>
+        <w:spacing w:after="0" w:before="200" w:lineRule="auto"/>
+        <w:contextualSpacing w:val="0"/>
+        <w:rPr>
+          <w:rFonts w:ascii="Arial" w:cs="Arial" w:eastAsia="Arial" w:hAnsi="Arial"/>
+          <w:b w:val="1"/>
+          <w:sz w:val="24"/>
+          <w:szCs w:val="24"/>
+        </w:rPr>
+      </w:pPr>
+      <w:r>
+        <w:rPr>
+          <w:rtl w:val="0"/>
+        </w:rPr>
+      </w:r>
+    </w:p>
+    <w:p>
+      <w:pPr>
+        <w:keepNext w:val="1"/>
+        <w:keepLines w:val="1"/>
+        <w:pBdr/>
+        <w:spacing w:after="0" w:before="200" w:lineRule="auto"/>
+        <w:contextualSpacing w:val="0"/>
+        <w:rPr>
+          <w:rFonts w:ascii="Arial" w:cs="Arial" w:eastAsia="Arial" w:hAnsi="Arial"/>
+          <w:b w:val="1"/>
+          <w:sz w:val="24"/>
+          <w:szCs w:val="24"/>
+        </w:rPr>
+      </w:pPr>
+      <w:r>
+        <w:rPr>
+          <w:rFonts w:ascii="Arial" w:cs="Arial" w:eastAsia="Arial" w:hAnsi="Arial"/>
+          <w:b w:val="1"/>
+          <w:sz w:val="24"/>
+          <w:szCs w:val="24"/>
+          <w:rtl w:val="0"/>
+        </w:rPr>
+        <w:t xml:space="preserve">Sesgo del Sujeto:</w:t>
+      </w:r>
+    </w:p>
+    <w:p>
+      <w:pPr>
+        <w:keepNext w:val="1"/>
+        <w:keepLines w:val="1"/>
+        <w:pBdr/>
+        <w:spacing w:after="0" w:before="200" w:lineRule="auto"/>
+        <w:contextualSpacing w:val="0"/>
+        <w:rPr>
+          <w:rFonts w:ascii="Arial" w:cs="Arial" w:eastAsia="Arial" w:hAnsi="Arial"/>
+          <w:b w:val="1"/>
+          <w:sz w:val="24"/>
+          <w:szCs w:val="24"/>
+        </w:rPr>
+      </w:pPr>
+      <w:r>
+        <w:rPr>
+          <w:rFonts w:ascii="Arial" w:cs="Arial" w:eastAsia="Arial" w:hAnsi="Arial"/>
+          <w:sz w:val="24"/>
+          <w:szCs w:val="24"/>
+          <w:rtl w:val="0"/>
+        </w:rPr>
+        <w:t xml:space="preserve">las respuestas que se obtendrán de las encuestas o entrevistas, dependen del grado de conocimiento que tengan los sujetos, de sus opiniones y al ser estas preguntas muy puntuales, la información que obtendremos de ellas será muy discreta.</w:t>
+      </w:r>
+      <w:r>
+        <w:rPr>
+          <w:rtl w:val="0"/>
+        </w:rPr>
+      </w:r>
+    </w:p>
+    <w:p>
+      <w:pPr>
+        <w:keepNext w:val="1"/>
+        <w:keepLines w:val="1"/>
+        <w:pBdr/>
+        <w:spacing w:after="0" w:before="200" w:lineRule="auto"/>
+        <w:contextualSpacing w:val="0"/>
+        <w:rPr>
+          <w:rFonts w:ascii="Arial" w:cs="Arial" w:eastAsia="Arial" w:hAnsi="Arial"/>
+          <w:b w:val="1"/>
+          <w:sz w:val="24"/>
+          <w:szCs w:val="24"/>
+        </w:rPr>
+      </w:pPr>
+      <w:r>
+        <w:rPr>
+          <w:rtl w:val="0"/>
+        </w:rPr>
+      </w:r>
+    </w:p>
+    <w:p>
+      <w:pPr>
+        <w:keepNext w:val="1"/>
+        <w:keepLines w:val="1"/>
+        <w:pBdr/>
+        <w:spacing w:after="0" w:before="200" w:lineRule="auto"/>
+        <w:contextualSpacing w:val="0"/>
+        <w:rPr>
+          <w:rFonts w:ascii="Arial" w:cs="Arial" w:eastAsia="Arial" w:hAnsi="Arial"/>
+          <w:b w:val="1"/>
+          <w:sz w:val="24"/>
+          <w:szCs w:val="24"/>
+        </w:rPr>
+      </w:pPr>
+      <w:r>
+        <w:rPr>
+          <w:rFonts w:ascii="Arial" w:cs="Arial" w:eastAsia="Arial" w:hAnsi="Arial"/>
+          <w:b w:val="1"/>
+          <w:sz w:val="24"/>
+          <w:szCs w:val="24"/>
+          <w:rtl w:val="0"/>
+        </w:rPr>
+        <w:t xml:space="preserve">Disposición por parte de las personas en brindar información o limitaciones de tiempo en sus ocupaciones laborales para responder dichos instrumentos.</w:t>
       </w:r>
     </w:p>
     <w:p>
@@ -4521,9 +4907,7 @@
           <w:tab w:val="right" w:pos="9356"/>
         </w:tabs>
         <w:spacing w:after="0" w:line="360" w:lineRule="auto"/>
-        <w:ind w:left="284"/>
-        <w:contextualSpacing w:val="0"/>
-        <w:jc w:val="both"/>
+        <w:contextualSpacing w:val="0"/>
         <w:rPr>
           <w:rFonts w:ascii="Arial" w:cs="Arial" w:eastAsia="Arial" w:hAnsi="Arial"/>
           <w:color w:val="a61c00"/>
@@ -4539,12 +4923,7 @@
           <w:szCs w:val="24"/>
           <w:rtl w:val="0"/>
         </w:rPr>
-        <w:t xml:space="preserve"> (En este orden deberíamos desarrollar los puntos del capítulo 1)</w:t>
-      </w:r>
-      <w:r>
-        <w:rPr>
-          <w:rtl w:val="0"/>
-        </w:rPr>
+        <w:tab/>
       </w:r>
     </w:p>
     <w:p>
@@ -4554,14 +4933,13 @@
           <w:tab w:val="right" w:pos="9356"/>
         </w:tabs>
         <w:spacing w:after="0" w:line="360" w:lineRule="auto"/>
-        <w:ind w:left="284"/>
-        <w:contextualSpacing w:val="0"/>
-        <w:jc w:val="both"/>
-        <w:rPr>
-          <w:rFonts w:ascii="Arial" w:cs="Arial" w:eastAsia="Arial" w:hAnsi="Arial"/>
+        <w:contextualSpacing w:val="0"/>
+        <w:rPr>
+          <w:rFonts w:ascii="Arial" w:cs="Arial" w:eastAsia="Arial" w:hAnsi="Arial"/>
+          <w:b w:val="1"/>
           <w:color w:val="a61c00"/>
-          <w:sz w:val="24"/>
-          <w:szCs w:val="24"/>
+          <w:sz w:val="48"/>
+          <w:szCs w:val="48"/>
         </w:rPr>
       </w:pPr>
       <w:r>
@@ -4572,8 +4950,143 @@
           <w:szCs w:val="24"/>
           <w:rtl w:val="0"/>
         </w:rPr>
-        <w:t xml:space="preserve">(intentare colocar algo que limite estos puntos, cuando consiga un buen ejemplo)</w:t>
-      </w:r>
+        <w:t xml:space="preserve">Alcance y Limitación</w:t>
+      </w:r>
+      <w:r>
+        <w:rPr>
+          <w:rtl w:val="0"/>
+        </w:rPr>
+      </w:r>
+    </w:p>
+    <w:p>
+      <w:pPr>
+        <w:pBdr/>
+        <w:spacing w:after="0" w:line="360" w:lineRule="auto"/>
+        <w:contextualSpacing w:val="0"/>
+        <w:jc w:val="both"/>
+        <w:rPr>
+          <w:rFonts w:ascii="Arial" w:cs="Arial" w:eastAsia="Arial" w:hAnsi="Arial"/>
+          <w:b w:val="1"/>
+          <w:color w:val="cc4125"/>
+          <w:sz w:val="24"/>
+          <w:szCs w:val="24"/>
+        </w:rPr>
+      </w:pPr>
+      <w:r>
+        <w:rPr>
+          <w:rFonts w:ascii="Arial" w:cs="Arial" w:eastAsia="Arial" w:hAnsi="Arial"/>
+          <w:b w:val="1"/>
+          <w:color w:val="cc4125"/>
+          <w:sz w:val="24"/>
+          <w:szCs w:val="24"/>
+          <w:rtl w:val="0"/>
+        </w:rPr>
+        <w:t xml:space="preserve">ejemplos:</w:t>
+      </w:r>
+    </w:p>
+    <w:p>
+      <w:pPr>
+        <w:pBdr/>
+        <w:spacing w:after="0" w:line="360" w:lineRule="auto"/>
+        <w:contextualSpacing w:val="0"/>
+        <w:jc w:val="both"/>
+        <w:rPr>
+          <w:rFonts w:ascii="Arial" w:cs="Arial" w:eastAsia="Arial" w:hAnsi="Arial"/>
+          <w:b w:val="1"/>
+          <w:color w:val="dd7e6b"/>
+          <w:sz w:val="20"/>
+          <w:szCs w:val="20"/>
+        </w:rPr>
+      </w:pPr>
+      <w:r>
+        <w:rPr>
+          <w:rFonts w:ascii="Arial" w:cs="Arial" w:eastAsia="Arial" w:hAnsi="Arial"/>
+          <w:color w:val="cc4125"/>
+          <w:sz w:val="24"/>
+          <w:szCs w:val="24"/>
+          <w:rtl w:val="0"/>
+        </w:rPr>
+        <w:t xml:space="preserve">http://ri.ufg.edu.sv/jspui/bitstream/11592/6519/4/621.7-M778s-Capitulo%20III.pdf</w:t>
+      </w:r>
+      <w:r>
+        <w:rPr>
+          <w:rtl w:val="0"/>
+        </w:rPr>
+      </w:r>
+    </w:p>
+    <w:p>
+      <w:pPr>
+        <w:pBdr/>
+        <w:spacing w:after="240" w:line="360" w:lineRule="auto"/>
+        <w:contextualSpacing w:val="0"/>
+        <w:rPr>
+          <w:rFonts w:ascii="Arial" w:cs="Arial" w:eastAsia="Arial" w:hAnsi="Arial"/>
+          <w:b w:val="1"/>
+          <w:color w:val="dd7e6b"/>
+          <w:sz w:val="20"/>
+          <w:szCs w:val="20"/>
+        </w:rPr>
+      </w:pPr>
+      <w:r>
+        <w:rPr>
+          <w:rFonts w:ascii="Arial" w:cs="Arial" w:eastAsia="Arial" w:hAnsi="Arial"/>
+          <w:b w:val="1"/>
+          <w:color w:val="dd7e6b"/>
+          <w:sz w:val="20"/>
+          <w:szCs w:val="20"/>
+          <w:rtl w:val="0"/>
+        </w:rPr>
+        <w:t xml:space="preserve">https://sites.google.com/a/nyit.edu/tutoria/alcance-y-limitaciones-de-un-poryecto</w:t>
+      </w:r>
+    </w:p>
+    <w:p>
+      <w:pPr>
+        <w:pBdr/>
+        <w:spacing w:after="240" w:line="360" w:lineRule="auto"/>
+        <w:contextualSpacing w:val="0"/>
+        <w:jc w:val="center"/>
+        <w:rPr>
+          <w:rFonts w:ascii="Arial" w:cs="Arial" w:eastAsia="Arial" w:hAnsi="Arial"/>
+          <w:b w:val="1"/>
+          <w:color w:val="dd7e6b"/>
+          <w:sz w:val="20"/>
+          <w:szCs w:val="20"/>
+        </w:rPr>
+      </w:pPr>
+      <w:hyperlink r:id="rId9">
+        <w:r>
+          <w:rPr>
+            <w:rFonts w:ascii="Arial" w:cs="Arial" w:eastAsia="Arial" w:hAnsi="Arial"/>
+            <w:b w:val="1"/>
+            <w:color w:val="1155cc"/>
+            <w:sz w:val="20"/>
+            <w:szCs w:val="20"/>
+            <w:u w:val="single"/>
+            <w:rtl w:val="0"/>
+          </w:rPr>
+          <w:t xml:space="preserve">http://tesisdeinvestig.blogspot.com/2013/06/alcances-y-limitaciones-en-lun-trabajo.html</w:t>
+        </w:r>
+      </w:hyperlink>
+      <w:r>
+        <w:rPr>
+          <w:rtl w:val="0"/>
+        </w:rPr>
+      </w:r>
+    </w:p>
+    <w:p>
+      <w:pPr>
+        <w:pBdr/>
+        <w:spacing w:after="240" w:line="360" w:lineRule="auto"/>
+        <w:contextualSpacing w:val="0"/>
+        <w:jc w:val="center"/>
+        <w:rPr>
+          <w:rFonts w:ascii="Arial" w:cs="Arial" w:eastAsia="Arial" w:hAnsi="Arial"/>
+          <w:b w:val="1"/>
+          <w:color w:val="dd7e6b"/>
+          <w:sz w:val="20"/>
+          <w:szCs w:val="20"/>
+        </w:rPr>
+      </w:pPr>
       <w:r>
         <w:rPr>
           <w:rtl w:val="0"/>
@@ -4587,8 +5100,9 @@
           <w:tab w:val="right" w:pos="9356"/>
         </w:tabs>
         <w:spacing w:after="0" w:line="360" w:lineRule="auto"/>
-        <w:ind w:left="0" w:firstLine="0"/>
-        <w:contextualSpacing w:val="0"/>
+        <w:ind w:left="284"/>
+        <w:contextualSpacing w:val="0"/>
+        <w:jc w:val="both"/>
         <w:rPr>
           <w:rFonts w:ascii="Arial" w:cs="Arial" w:eastAsia="Arial" w:hAnsi="Arial"/>
           <w:color w:val="a61c00"/>
@@ -4604,7 +5118,12 @@
           <w:szCs w:val="24"/>
           <w:rtl w:val="0"/>
         </w:rPr>
-        <w:tab/>
+        <w:t xml:space="preserve"> (En este orden deberíamos desarrollar los puntos del capítulo 1)</w:t>
+      </w:r>
+      <w:r>
+        <w:rPr>
+          <w:rtl w:val="0"/>
+        </w:rPr>
       </w:r>
     </w:p>
     <w:p>
@@ -4614,14 +5133,14 @@
           <w:tab w:val="right" w:pos="9356"/>
         </w:tabs>
         <w:spacing w:after="0" w:line="360" w:lineRule="auto"/>
-        <w:ind w:left="0" w:firstLine="0"/>
-        <w:contextualSpacing w:val="0"/>
-        <w:rPr>
-          <w:rFonts w:ascii="Arial" w:cs="Arial" w:eastAsia="Arial" w:hAnsi="Arial"/>
-          <w:b w:val="1"/>
+        <w:ind w:left="284"/>
+        <w:contextualSpacing w:val="0"/>
+        <w:jc w:val="both"/>
+        <w:rPr>
+          <w:rFonts w:ascii="Arial" w:cs="Arial" w:eastAsia="Arial" w:hAnsi="Arial"/>
           <w:color w:val="a61c00"/>
-          <w:sz w:val="48"/>
-          <w:szCs w:val="48"/>
+          <w:sz w:val="24"/>
+          <w:szCs w:val="24"/>
         </w:rPr>
       </w:pPr>
       <w:r>
@@ -4632,7 +5151,7 @@
           <w:szCs w:val="24"/>
           <w:rtl w:val="0"/>
         </w:rPr>
-        <w:t xml:space="preserve">Alcance y Limitación</w:t>
+        <w:t xml:space="preserve">(intentare colocar algo que limite estos puntos, cuando consiga un buen ejemplo)</w:t>
       </w:r>
       <w:r>
         <w:rPr>
@@ -4649,84 +5168,9 @@
         <w:rPr>
           <w:rFonts w:ascii="Arial" w:cs="Arial" w:eastAsia="Arial" w:hAnsi="Arial"/>
           <w:b w:val="1"/>
-          <w:sz w:val="48"/>
-          <w:szCs w:val="48"/>
-        </w:rPr>
-      </w:pPr>
-      <w:r>
-        <w:rPr>
-          <w:rtl w:val="0"/>
-        </w:rPr>
-      </w:r>
-    </w:p>
-    <w:p>
-      <w:pPr>
-        <w:pBdr/>
-        <w:spacing w:after="240" w:line="360" w:lineRule="auto"/>
-        <w:contextualSpacing w:val="0"/>
-        <w:jc w:val="center"/>
-        <w:rPr>
-          <w:rFonts w:ascii="Arial" w:cs="Arial" w:eastAsia="Arial" w:hAnsi="Arial"/>
-          <w:b w:val="1"/>
-          <w:sz w:val="48"/>
-          <w:szCs w:val="48"/>
-        </w:rPr>
-      </w:pPr>
-      <w:r>
-        <w:rPr>
-          <w:rtl w:val="0"/>
-        </w:rPr>
-      </w:r>
-    </w:p>
-    <w:p>
-      <w:pPr>
-        <w:pBdr/>
-        <w:spacing w:after="240" w:line="360" w:lineRule="auto"/>
-        <w:contextualSpacing w:val="0"/>
-        <w:jc w:val="center"/>
-        <w:rPr>
-          <w:rFonts w:ascii="Arial" w:cs="Arial" w:eastAsia="Arial" w:hAnsi="Arial"/>
-          <w:b w:val="1"/>
-          <w:sz w:val="48"/>
-          <w:szCs w:val="48"/>
-        </w:rPr>
-      </w:pPr>
-      <w:r>
-        <w:rPr>
-          <w:rtl w:val="0"/>
-        </w:rPr>
-      </w:r>
-    </w:p>
-    <w:p>
-      <w:pPr>
-        <w:pBdr/>
-        <w:spacing w:after="240" w:line="360" w:lineRule="auto"/>
-        <w:contextualSpacing w:val="0"/>
-        <w:jc w:val="center"/>
-        <w:rPr>
-          <w:rFonts w:ascii="Arial" w:cs="Arial" w:eastAsia="Arial" w:hAnsi="Arial"/>
-          <w:b w:val="1"/>
-          <w:sz w:val="48"/>
-          <w:szCs w:val="48"/>
-        </w:rPr>
-      </w:pPr>
-      <w:r>
-        <w:rPr>
-          <w:rtl w:val="0"/>
-        </w:rPr>
-      </w:r>
-    </w:p>
-    <w:p>
-      <w:pPr>
-        <w:pBdr/>
-        <w:spacing w:after="240" w:line="360" w:lineRule="auto"/>
-        <w:contextualSpacing w:val="0"/>
-        <w:jc w:val="center"/>
-        <w:rPr>
-          <w:rFonts w:ascii="Arial" w:cs="Arial" w:eastAsia="Arial" w:hAnsi="Arial"/>
-          <w:b w:val="1"/>
-          <w:sz w:val="48"/>
-          <w:szCs w:val="48"/>
+          <w:color w:val="dd7e6b"/>
+          <w:sz w:val="20"/>
+          <w:szCs w:val="20"/>
         </w:rPr>
       </w:pPr>
       <w:r>
@@ -4851,7 +5295,7 @@
           <w:color w:val="cc4125"/>
           <w:rtl w:val="0"/>
         </w:rPr>
-        <w:t xml:space="preserve">por ahora pienso que deberíamos poner aqui, arquitectura CLiente-servidor, API restfull, ruby on rails, mysql, que es un Mailer, definir que es un servicio de reclutamiento, que tipo de datos se piden en entrevistas de trabajo, que información válida a un profesional, como certificar una persona como valida, que tipo de pruebas te hace el sistema, como sera la configuracion, roles de usuarios (empresas/vacante - reclutados/interesados), definir un glosario de terminos, de donde sacaremos la información, como filtraremos a las personas, que cosas generarán información para el sistema, que tipo de feedback daremos, cosas asi…</w:t>
+        <w:t xml:space="preserve">por ahora pienso que deberíamos poner aqui, arquitectura CLiente-servidor, API restfull, ruby on rails, mysql, que es un Mailer, definir que es un servicio de reclutamiento, que tipo de datos se piden en entrevistas de trabajo, que información válida a un profesional, como certificar una persona como valida, que tipo de pruebas te hace el sistema, como sera la configuracion, roles de usuarios (empresas/vacante - reclutados/interesados), definir un glosario de terminos, de donde sacaremos la información, como filtraremos a las personas, que cosas generarán información para el sistema, que tipo de feedback daremos, cosas asi… averiguar métodos de reclutamiento comunes y enumerar sus pros y contras para colocar una buena justificación del proyecto,</w:t>
       </w:r>
     </w:p>
     <w:p>
@@ -7736,60 +8180,7 @@
           <w:szCs w:val="24"/>
           <w:rtl w:val="0"/>
         </w:rPr>
-        <w:t xml:space="preserve">Hoy en día, el éxito de las organizaciones y empresas depende en gran medida de una buena selección de aspirantes que desean aportar sus conocimientos</w:t>
-      </w:r>
-      <w:ins w:author="luis campos" w:id="8" w:date="2017-05-17T11:09:39Z">
-        <w:r>
-          <w:rPr>
-            <w:rFonts w:ascii="Arial" w:cs="Arial" w:eastAsia="Arial" w:hAnsi="Arial"/>
-            <w:sz w:val="24"/>
-            <w:szCs w:val="24"/>
-            <w:rtl w:val="0"/>
-          </w:rPr>
-          <w:t xml:space="preserve">, </w:t>
-        </w:r>
-        <w:r>
-          <w:rPr>
-            <w:rFonts w:ascii="Arial" w:cs="Arial" w:eastAsia="Arial" w:hAnsi="Arial"/>
-            <w:color w:val="0000ff"/>
-            <w:sz w:val="24"/>
-            <w:szCs w:val="24"/>
-            <w:rtl w:val="0"/>
-            <w:rPrChange w:author="luis campos" w:id="9" w:date="2017-05-17T11:09:39Z">
-              <w:rPr>
-                <w:rFonts w:ascii="Arial" w:cs="Arial" w:eastAsia="Arial" w:hAnsi="Arial"/>
-                <w:sz w:val="24"/>
-                <w:szCs w:val="24"/>
-              </w:rPr>
-            </w:rPrChange>
-          </w:rPr>
-          <w:t xml:space="preserve">experiencia</w:t>
-        </w:r>
-        <w:r>
-          <w:rPr>
-            <w:rFonts w:ascii="Arial" w:cs="Arial" w:eastAsia="Arial" w:hAnsi="Arial"/>
-            <w:sz w:val="24"/>
-            <w:szCs w:val="24"/>
-            <w:rtl w:val="0"/>
-            <w:rPrChange w:author="luis campos" w:id="9" w:date="2017-05-17T11:09:39Z">
-              <w:rPr>
-                <w:rFonts w:ascii="Arial" w:cs="Arial" w:eastAsia="Arial" w:hAnsi="Arial"/>
-                <w:sz w:val="24"/>
-                <w:szCs w:val="24"/>
-              </w:rPr>
-            </w:rPrChange>
-          </w:rPr>
-          <w:t xml:space="preserve"> </w:t>
-        </w:r>
-      </w:ins>
-      <w:r>
-        <w:rPr>
-          <w:rFonts w:ascii="Arial" w:cs="Arial" w:eastAsia="Arial" w:hAnsi="Arial"/>
-          <w:sz w:val="24"/>
-          <w:szCs w:val="24"/>
-          <w:rtl w:val="0"/>
-        </w:rPr>
-        <w:t xml:space="preserve"> y aptitudes para mejorar el funcionamiento y desarrollo de las tareas de la empresa.</w:t>
+        <w:t xml:space="preserve">Hoy en día, el éxito de las organizaciones y empresas depende en gran medida de una buena selección de aspirantes que desean aportar sus conocimientos, experiencias y aptitudes para mejorar el funcionamiento y desarrollo de las tareas de la empresa.</w:t>
       </w:r>
     </w:p>
     <w:p>
@@ -7818,120 +8209,19 @@
         <w:contextualSpacing w:val="0"/>
         <w:jc w:val="both"/>
         <w:rPr>
-          <w:ins w:author="luis campos" w:id="10" w:date="2017-05-17T11:09:56Z"/>
-          <w:rFonts w:ascii="Arial" w:cs="Arial" w:eastAsia="Arial" w:hAnsi="Arial"/>
-          <w:sz w:val="24"/>
-          <w:szCs w:val="24"/>
-        </w:rPr>
-      </w:pPr>
-      <w:r>
-        <w:rPr>
-          <w:rFonts w:ascii="Arial" w:cs="Arial" w:eastAsia="Arial" w:hAnsi="Arial"/>
-          <w:sz w:val="24"/>
-          <w:szCs w:val="24"/>
-          <w:rtl w:val="0"/>
-        </w:rPr>
-        <w:t xml:space="preserve">La necesidad de reclutar nuevos aspirantes en las empresas viene dado por diferentes causas como </w:t>
-      </w:r>
-      <w:ins w:author="luis campos" w:id="10" w:date="2017-05-17T11:09:56Z">
-        <w:r>
-          <w:rPr>
-            <w:rFonts w:ascii="Arial" w:cs="Arial" w:eastAsia="Arial" w:hAnsi="Arial"/>
-            <w:color w:val="0000ff"/>
-            <w:sz w:val="24"/>
-            <w:szCs w:val="24"/>
-            <w:rtl w:val="0"/>
-            <w:rPrChange w:author="luis campos" w:id="11" w:date="2017-05-17T11:09:56Z">
-              <w:rPr>
-                <w:rFonts w:ascii="Arial" w:cs="Arial" w:eastAsia="Arial" w:hAnsi="Arial"/>
-                <w:sz w:val="24"/>
-                <w:szCs w:val="24"/>
-              </w:rPr>
-            </w:rPrChange>
-          </w:rPr>
-          <w:t xml:space="preserve">el requerir personal que contribuya a realizar, de forma eficaz y eficiente, una serie de actividades que contribuyan al logro de diversas áreas de una organización, y por ende al logro de la misión y visión respectivamente, o por debido a factores externos tales como </w:t>
-        </w:r>
-        <w:r>
-          <w:rPr>
-            <w:rFonts w:ascii="Arial" w:cs="Arial" w:eastAsia="Arial" w:hAnsi="Arial"/>
-            <w:sz w:val="24"/>
-            <w:szCs w:val="24"/>
-            <w:rtl w:val="0"/>
-            <w:rPrChange w:author="luis campos" w:id="11" w:date="2017-05-17T11:09:56Z">
-              <w:rPr>
-                <w:rFonts w:ascii="Arial" w:cs="Arial" w:eastAsia="Arial" w:hAnsi="Arial"/>
-                <w:sz w:val="24"/>
-                <w:szCs w:val="24"/>
-              </w:rPr>
-            </w:rPrChange>
-          </w:rPr>
-          <w:t xml:space="preserve">expansión de la empresa, generación de nuevos puestos de trabajo, despidos,</w:t>
-        </w:r>
-        <w:r>
-          <w:rPr>
-            <w:rFonts w:ascii="Arial" w:cs="Arial" w:eastAsia="Arial" w:hAnsi="Arial"/>
-            <w:color w:val="0000ff"/>
-            <w:sz w:val="24"/>
-            <w:szCs w:val="24"/>
-            <w:rtl w:val="0"/>
-            <w:rPrChange w:author="luis campos" w:id="11" w:date="2017-05-17T11:09:56Z">
-              <w:rPr>
-                <w:rFonts w:ascii="Arial" w:cs="Arial" w:eastAsia="Arial" w:hAnsi="Arial"/>
-                <w:sz w:val="24"/>
-                <w:szCs w:val="24"/>
-              </w:rPr>
-            </w:rPrChange>
-          </w:rPr>
-          <w:t xml:space="preserve"> entre otros.</w:t>
-        </w:r>
-        <w:r>
-          <w:rPr>
-            <w:rtl w:val="0"/>
-          </w:rPr>
-        </w:r>
-      </w:ins>
-    </w:p>
-    <w:p>
-      <w:pPr>
-        <w:pBdr/>
-        <w:spacing w:after="0" w:line="360" w:lineRule="auto"/>
-        <w:contextualSpacing w:val="0"/>
-        <w:jc w:val="both"/>
-        <w:rPr>
-          <w:ins w:author="luis campos" w:id="10" w:date="2017-05-17T11:09:56Z"/>
-          <w:rFonts w:ascii="Arial" w:cs="Arial" w:eastAsia="Arial" w:hAnsi="Arial"/>
-          <w:sz w:val="24"/>
-          <w:szCs w:val="24"/>
-        </w:rPr>
-      </w:pPr>
-      <w:ins w:author="luis campos" w:id="10" w:date="2017-05-17T11:09:56Z">
-        <w:r>
-          <w:rPr>
-            <w:rtl w:val="0"/>
-          </w:rPr>
-        </w:r>
-      </w:ins>
-    </w:p>
-    <w:p>
-      <w:pPr>
-        <w:pBdr/>
-        <w:spacing w:after="0" w:line="360" w:lineRule="auto"/>
-        <w:contextualSpacing w:val="0"/>
-        <w:jc w:val="both"/>
-        <w:rPr>
-          <w:rFonts w:ascii="Arial" w:cs="Arial" w:eastAsia="Arial" w:hAnsi="Arial"/>
-          <w:sz w:val="24"/>
-          <w:szCs w:val="24"/>
-        </w:rPr>
-      </w:pPr>
-      <w:r>
-        <w:rPr>
-          <w:rFonts w:ascii="Arial" w:cs="Arial" w:eastAsia="Arial" w:hAnsi="Arial"/>
-          <w:sz w:val="24"/>
-          <w:szCs w:val="24"/>
-          <w:rtl w:val="0"/>
-        </w:rPr>
-        <w:t xml:space="preserve">expansión de la empresa, generación de nuevos puestos de trabajo, despidos, etc. </w:t>
+          <w:rFonts w:ascii="Arial" w:cs="Arial" w:eastAsia="Arial" w:hAnsi="Arial"/>
+          <w:sz w:val="24"/>
+          <w:szCs w:val="24"/>
+        </w:rPr>
+      </w:pPr>
+      <w:r>
+        <w:rPr>
+          <w:rFonts w:ascii="Arial" w:cs="Arial" w:eastAsia="Arial" w:hAnsi="Arial"/>
+          <w:sz w:val="24"/>
+          <w:szCs w:val="24"/>
+          <w:rtl w:val="0"/>
+        </w:rPr>
+        <w:t xml:space="preserve">La necesidad de reclutar nuevos aspirantes en las empresas viene dado por diferentes causas como requerir personal que contribuya a realizar, de forma eficaz y eficiente, una serie de actividades que contribuyan al logro de las diversas áreas de una organización y así alcanzar la misión y visión de dicha organización, o debido a factores externos tales como expansión de la empresa, lo que genera nuevos puestos de trabajos, pérdida de persona o despido, entre otros. </w:t>
       </w:r>
     </w:p>
     <w:p>
@@ -7960,359 +8250,353 @@
         <w:contextualSpacing w:val="0"/>
         <w:jc w:val="both"/>
         <w:rPr>
-          <w:ins w:author="luis campos" w:id="12" w:date="2017-05-17T11:10:44Z"/>
-          <w:rFonts w:ascii="Arial" w:cs="Arial" w:eastAsia="Arial" w:hAnsi="Arial"/>
-          <w:sz w:val="24"/>
-          <w:szCs w:val="24"/>
-        </w:rPr>
-      </w:pPr>
-      <w:r>
-        <w:rPr>
-          <w:rFonts w:ascii="Arial" w:cs="Arial" w:eastAsia="Arial" w:hAnsi="Arial"/>
-          <w:sz w:val="24"/>
-          <w:szCs w:val="24"/>
-          <w:rtl w:val="0"/>
-        </w:rPr>
-        <w:t xml:space="preserve">El proceso de reclutamiento de personal comienza a raíz de un requerimiento o solicitud </w:t>
-      </w:r>
-      <w:ins w:author="luis campos" w:id="12" w:date="2017-05-17T11:10:44Z">
-        <w:r>
-          <w:rPr>
-            <w:rFonts w:ascii="Arial" w:cs="Arial" w:eastAsia="Arial" w:hAnsi="Arial"/>
-            <w:sz w:val="24"/>
-            <w:szCs w:val="24"/>
-            <w:rtl w:val="0"/>
-            <w:rPrChange w:author="luis campos" w:id="13" w:date="2017-05-17T11:10:44Z">
-              <w:rPr>
-                <w:rFonts w:ascii="Arial" w:cs="Arial" w:eastAsia="Arial" w:hAnsi="Arial"/>
-                <w:sz w:val="24"/>
-                <w:szCs w:val="24"/>
-              </w:rPr>
-            </w:rPrChange>
-          </w:rPr>
-          <w:t xml:space="preserve"> </w:t>
-        </w:r>
-        <w:r>
-          <w:rPr>
-            <w:rFonts w:ascii="Arial" w:cs="Arial" w:eastAsia="Arial" w:hAnsi="Arial"/>
-            <w:color w:val="0000ff"/>
-            <w:sz w:val="24"/>
-            <w:szCs w:val="24"/>
-            <w:rtl w:val="0"/>
-            <w:rPrChange w:author="luis campos" w:id="13" w:date="2017-05-17T11:10:44Z">
-              <w:rPr>
-                <w:rFonts w:ascii="Arial" w:cs="Arial" w:eastAsia="Arial" w:hAnsi="Arial"/>
-                <w:sz w:val="24"/>
-                <w:szCs w:val="24"/>
-              </w:rPr>
-            </w:rPrChange>
-          </w:rPr>
-          <w:t xml:space="preserve">que posee la empresa en desarrollar una serie de actividades, en un área determinada, donde se carece de personal que pueda ejecutar, dicha labor, y donde posteriormente, procede a determinar </w:t>
-        </w:r>
-      </w:ins>
-    </w:p>
-    <w:p>
-      <w:pPr>
-        <w:pBdr/>
-        <w:spacing w:after="0" w:line="360" w:lineRule="auto"/>
-        <w:contextualSpacing w:val="0"/>
-        <w:jc w:val="both"/>
-        <w:rPr>
-          <w:ins w:author="luis campos" w:id="12" w:date="2017-05-17T11:10:44Z"/>
-          <w:rFonts w:ascii="Arial" w:cs="Arial" w:eastAsia="Arial" w:hAnsi="Arial"/>
-          <w:sz w:val="24"/>
-          <w:szCs w:val="24"/>
-        </w:rPr>
-      </w:pPr>
-      <w:ins w:author="luis campos" w:id="12" w:date="2017-05-17T11:10:44Z">
-        <w:r>
-          <w:rPr>
-            <w:rtl w:val="0"/>
-          </w:rPr>
-        </w:r>
-      </w:ins>
-    </w:p>
-    <w:p>
-      <w:pPr>
-        <w:pBdr/>
-        <w:spacing w:after="0" w:line="360" w:lineRule="auto"/>
-        <w:contextualSpacing w:val="0"/>
-        <w:jc w:val="both"/>
-        <w:rPr>
-          <w:ins w:author="luis campos" w:id="12" w:date="2017-05-17T11:10:44Z"/>
-          <w:rFonts w:ascii="Arial" w:cs="Arial" w:eastAsia="Arial" w:hAnsi="Arial"/>
-          <w:sz w:val="24"/>
-          <w:szCs w:val="24"/>
-        </w:rPr>
-      </w:pPr>
-      <w:ins w:author="luis campos" w:id="12" w:date="2017-05-17T11:10:44Z">
-        <w:r>
-          <w:rPr>
-            <w:rFonts w:ascii="Arial" w:cs="Arial" w:eastAsia="Arial" w:hAnsi="Arial"/>
-            <w:color w:val="0000ff"/>
-            <w:sz w:val="24"/>
-            <w:szCs w:val="24"/>
-            <w:rtl w:val="0"/>
-            <w:rPrChange w:author="luis campos" w:id="13" w:date="2017-05-17T11:10:44Z">
-              <w:rPr>
-                <w:rFonts w:ascii="Arial" w:cs="Arial" w:eastAsia="Arial" w:hAnsi="Arial"/>
-                <w:sz w:val="24"/>
-                <w:szCs w:val="24"/>
-              </w:rPr>
-            </w:rPrChange>
-          </w:rPr>
-          <w:t xml:space="preserve">El nombre de la vacante, las actividades a desempeñar en dicha vacante, porcentaje de dedicación a cada una de dichas actividades, conformando las responsabilidades asociadas a dicha vacante, los requerimientos desde el punto de vista técnico, y de habilidades interpersonales, que debe poseer el candidato que la empresa desea contratar, el horario de trabajo, tipo de contratación entre otros </w:t>
-        </w:r>
-        <w:r>
-          <w:rPr>
-            <w:rFonts w:ascii="Arial" w:cs="Arial" w:eastAsia="Arial" w:hAnsi="Arial"/>
-            <w:b w:val="1"/>
-            <w:color w:val="0000ff"/>
-            <w:sz w:val="24"/>
-            <w:szCs w:val="24"/>
-            <w:u w:val="single"/>
-            <w:rtl w:val="0"/>
-            <w:rPrChange w:author="luis campos" w:id="13" w:date="2017-05-17T11:10:44Z">
-              <w:rPr>
-                <w:rFonts w:ascii="Arial" w:cs="Arial" w:eastAsia="Arial" w:hAnsi="Arial"/>
-                <w:sz w:val="24"/>
-                <w:szCs w:val="24"/>
-              </w:rPr>
-            </w:rPrChange>
-          </w:rPr>
-          <w:t xml:space="preserve">(LES RECOMIENDO REVISAR LSO PORTALES DE EMPLEO COMO, BUMERAN.COMm, LinkedIn.com, computrabajo, etc, y revisen ejemplos de anuncios para mejorar esta redacción que les coloco de ayuda, para orientarlos.</w:t>
-        </w:r>
-        <w:r>
-          <w:rPr>
-            <w:rtl w:val="0"/>
-          </w:rPr>
-        </w:r>
-      </w:ins>
-    </w:p>
-    <w:p>
-      <w:pPr>
-        <w:pBdr/>
-        <w:spacing w:after="0" w:line="360" w:lineRule="auto"/>
-        <w:contextualSpacing w:val="0"/>
-        <w:jc w:val="both"/>
-        <w:rPr>
-          <w:ins w:author="luis campos" w:id="12" w:date="2017-05-17T11:10:44Z"/>
-          <w:rFonts w:ascii="Arial" w:cs="Arial" w:eastAsia="Arial" w:hAnsi="Arial"/>
-          <w:sz w:val="24"/>
-          <w:szCs w:val="24"/>
-        </w:rPr>
-      </w:pPr>
-      <w:ins w:author="luis campos" w:id="12" w:date="2017-05-17T11:10:44Z">
-        <w:r>
-          <w:rPr>
-            <w:rFonts w:ascii="Arial" w:cs="Arial" w:eastAsia="Arial" w:hAnsi="Arial"/>
-            <w:color w:val="0000ff"/>
-            <w:sz w:val="24"/>
-            <w:szCs w:val="24"/>
-            <w:rtl w:val="0"/>
-            <w:rPrChange w:author="luis campos" w:id="13" w:date="2017-05-17T11:10:44Z">
-              <w:rPr>
-                <w:rFonts w:ascii="Arial" w:cs="Arial" w:eastAsia="Arial" w:hAnsi="Arial"/>
-                <w:sz w:val="24"/>
-                <w:szCs w:val="24"/>
-              </w:rPr>
-            </w:rPrChange>
-          </w:rPr>
-          <w:t xml:space="preserve">Posteriormente la empresa realiza la publicación de un puesto de trabajo en particular, y donde se posteriormente, se inicia un proceso de solicitud de una serie de aspirantes para ocupar una vacante. </w:t>
-        </w:r>
-      </w:ins>
-    </w:p>
-    <w:p>
-      <w:pPr>
-        <w:pBdr/>
-        <w:spacing w:after="0" w:line="360" w:lineRule="auto"/>
-        <w:contextualSpacing w:val="0"/>
-        <w:jc w:val="both"/>
-        <w:rPr>
-          <w:rFonts w:ascii="Arial" w:cs="Arial" w:eastAsia="Arial" w:hAnsi="Arial"/>
-          <w:sz w:val="24"/>
-          <w:szCs w:val="24"/>
-        </w:rPr>
-      </w:pPr>
-      <w:ins w:author="luis campos" w:id="12" w:date="2017-05-17T11:10:44Z">
-        <w:r>
-          <w:rPr>
-            <w:rFonts w:ascii="Arial" w:cs="Arial" w:eastAsia="Arial" w:hAnsi="Arial"/>
-            <w:sz w:val="24"/>
-            <w:szCs w:val="24"/>
-            <w:rtl w:val="0"/>
-            <w:rPrChange w:author="luis campos" w:id="13" w:date="2017-05-17T11:10:44Z">
-              <w:rPr>
-                <w:rFonts w:ascii="Arial" w:cs="Arial" w:eastAsia="Arial" w:hAnsi="Arial"/>
-                <w:sz w:val="24"/>
-                <w:szCs w:val="24"/>
-              </w:rPr>
-            </w:rPrChange>
-          </w:rPr>
-          <w:t xml:space="preserve">Dicho proceso, </w:t>
-        </w:r>
-        <w:r>
-          <w:rPr>
-            <w:rFonts w:ascii="Arial" w:cs="Arial" w:eastAsia="Arial" w:hAnsi="Arial"/>
-            <w:color w:val="0000ff"/>
-            <w:sz w:val="24"/>
-            <w:szCs w:val="24"/>
-            <w:rtl w:val="0"/>
-            <w:rPrChange w:author="luis campos" w:id="13" w:date="2017-05-17T11:10:44Z">
-              <w:rPr>
-                <w:rFonts w:ascii="Arial" w:cs="Arial" w:eastAsia="Arial" w:hAnsi="Arial"/>
-                <w:sz w:val="24"/>
-                <w:szCs w:val="24"/>
-              </w:rPr>
-            </w:rPrChange>
-          </w:rPr>
-          <w:t xml:space="preserve">suele</w:t>
-        </w:r>
-        <w:r>
-          <w:rPr>
-            <w:rFonts w:ascii="Arial" w:cs="Arial" w:eastAsia="Arial" w:hAnsi="Arial"/>
-            <w:sz w:val="24"/>
-            <w:szCs w:val="24"/>
-            <w:rtl w:val="0"/>
-            <w:rPrChange w:author="luis campos" w:id="13" w:date="2017-05-17T11:10:44Z">
-              <w:rPr>
-                <w:rFonts w:ascii="Arial" w:cs="Arial" w:eastAsia="Arial" w:hAnsi="Arial"/>
-                <w:sz w:val="24"/>
-                <w:szCs w:val="24"/>
-              </w:rPr>
-            </w:rPrChange>
-          </w:rPr>
-          <w:t xml:space="preserve"> </w:t>
-        </w:r>
-        <w:r>
-          <w:rPr>
-            <w:rFonts w:ascii="Arial" w:cs="Arial" w:eastAsia="Arial" w:hAnsi="Arial"/>
-            <w:color w:val="0000ff"/>
-            <w:sz w:val="24"/>
-            <w:szCs w:val="24"/>
-            <w:rtl w:val="0"/>
-            <w:rPrChange w:author="luis campos" w:id="13" w:date="2017-05-17T11:10:44Z">
-              <w:rPr>
-                <w:rFonts w:ascii="Arial" w:cs="Arial" w:eastAsia="Arial" w:hAnsi="Arial"/>
-                <w:sz w:val="24"/>
-                <w:szCs w:val="24"/>
-              </w:rPr>
-            </w:rPrChange>
-          </w:rPr>
-          <w:t xml:space="preserve">realizarse</w:t>
-        </w:r>
-      </w:ins>
-      <w:r>
-        <w:rPr>
-          <w:rFonts w:ascii="Arial" w:cs="Arial" w:eastAsia="Arial" w:hAnsi="Arial"/>
-          <w:sz w:val="24"/>
-          <w:szCs w:val="24"/>
-          <w:rtl w:val="0"/>
-        </w:rPr>
-        <w:t xml:space="preserve"> de los aspirantes para ocupar una vacante, dicho proceso se ejecuta de forma presencial donde el aspirante consulta información del puesto y entrega los documentos para su postulación. De esta forma, la empresa debe emplear tiempo en proveer a cada aspirante la información sobre el puesto vacante y el aspirante debe dirigirse a la empresa a obtener dicha información, posterior a ello, de acuerdo a las necesidades de la empresa, ciertos aspirantes serán seleccionados para continuar con el proceso de reclutamiento, donde se harán evaluaciones, entrevistas para conocer las expectativas del aspirante en la empresa, etc.</w:t>
-      </w:r>
-    </w:p>
-    <w:p>
-      <w:pPr>
-        <w:pBdr/>
-        <w:spacing w:after="0" w:line="360" w:lineRule="auto"/>
-        <w:contextualSpacing w:val="0"/>
-        <w:jc w:val="both"/>
-        <w:rPr>
-          <w:rFonts w:ascii="Arial" w:cs="Arial" w:eastAsia="Arial" w:hAnsi="Arial"/>
-          <w:sz w:val="24"/>
-          <w:szCs w:val="24"/>
-        </w:rPr>
-      </w:pPr>
-      <w:r>
-        <w:rPr>
-          <w:rtl w:val="0"/>
-        </w:rPr>
-      </w:r>
-    </w:p>
-    <w:p>
-      <w:pPr>
-        <w:pBdr/>
-        <w:spacing w:after="0" w:line="360" w:lineRule="auto"/>
-        <w:contextualSpacing w:val="0"/>
-        <w:jc w:val="both"/>
-        <w:rPr>
-          <w:rFonts w:ascii="Arial" w:cs="Arial" w:eastAsia="Arial" w:hAnsi="Arial"/>
-          <w:sz w:val="24"/>
-          <w:szCs w:val="24"/>
-        </w:rPr>
-      </w:pPr>
-      <w:r>
-        <w:rPr>
-          <w:rFonts w:ascii="Arial" w:cs="Arial" w:eastAsia="Arial" w:hAnsi="Arial"/>
-          <w:sz w:val="24"/>
-          <w:szCs w:val="24"/>
-          <w:rtl w:val="0"/>
-        </w:rPr>
-        <w:t xml:space="preserve">Todos estos procesos consumen recursos (tiempo y</w:t>
-      </w:r>
-      <w:ins w:author="luis campos" w:id="14" w:date="2017-05-17T11:11:05Z">
-        <w:r>
-          <w:rPr>
-            <w:rFonts w:ascii="Arial" w:cs="Arial" w:eastAsia="Arial" w:hAnsi="Arial"/>
-            <w:sz w:val="24"/>
-            <w:szCs w:val="24"/>
-            <w:rtl w:val="0"/>
-            <w:rPrChange w:author="luis campos" w:id="15" w:date="2017-05-17T11:11:05Z">
-              <w:rPr>
-                <w:rFonts w:ascii="Arial" w:cs="Arial" w:eastAsia="Arial" w:hAnsi="Arial"/>
-                <w:sz w:val="24"/>
-                <w:szCs w:val="24"/>
-              </w:rPr>
-            </w:rPrChange>
-          </w:rPr>
-          <w:t xml:space="preserve">y </w:t>
-        </w:r>
-        <w:r>
-          <w:rPr>
-            <w:rFonts w:ascii="Arial" w:cs="Arial" w:eastAsia="Arial" w:hAnsi="Arial"/>
-            <w:color w:val="0000ff"/>
-            <w:sz w:val="24"/>
-            <w:szCs w:val="24"/>
-            <w:rtl w:val="0"/>
-            <w:rPrChange w:author="luis campos" w:id="15" w:date="2017-05-17T11:11:05Z">
-              <w:rPr>
-                <w:rFonts w:ascii="Arial" w:cs="Arial" w:eastAsia="Arial" w:hAnsi="Arial"/>
-                <w:sz w:val="24"/>
-                <w:szCs w:val="24"/>
-              </w:rPr>
-            </w:rPrChange>
-          </w:rPr>
-          <w:t xml:space="preserve">costos</w:t>
-        </w:r>
-      </w:ins>
-      <w:del w:author="luis campos" w:id="14" w:date="2017-05-17T11:11:05Z">
-        <w:r>
-          <w:rPr>
-            <w:rFonts w:ascii="Arial" w:cs="Arial" w:eastAsia="Arial" w:hAnsi="Arial"/>
-            <w:color w:val="0000ff"/>
-            <w:sz w:val="24"/>
-            <w:szCs w:val="24"/>
-            <w:rtl w:val="0"/>
-            <w:rPrChange w:author="luis campos" w:id="15" w:date="2017-05-17T11:11:05Z">
-              <w:rPr>
-                <w:rFonts w:ascii="Arial" w:cs="Arial" w:eastAsia="Arial" w:hAnsi="Arial"/>
-                <w:sz w:val="24"/>
-                <w:szCs w:val="24"/>
-              </w:rPr>
-            </w:rPrChange>
-          </w:rPr>
-          <w:delText xml:space="preserve"> costo</w:delText>
-        </w:r>
-      </w:del>
-      <w:r>
-        <w:rPr>
-          <w:rFonts w:ascii="Arial" w:cs="Arial" w:eastAsia="Arial" w:hAnsi="Arial"/>
-          <w:sz w:val="24"/>
-          <w:szCs w:val="24"/>
-          <w:rtl w:val="0"/>
-        </w:rPr>
-        <w:t xml:space="preserve">) para ambos lados del proceso; la empresa suele realizar impresiones de cuestionarios o exámenes lo que genera pérdidas económicas si el aspirante decide retirarse del proceso o no es seleccionado para continuar, requiere de mayor personal para poder proveer un feedback a cada aspirante sobre el estado en el proceso de selección en un tiempo suficiente que no genere incertidumbre en el aspirante sobre su selección, y por otro lado, cada aspirante se siente incómodo con las diversas etapas que debe realizar durante el proceso de selección ya que deben solicitar permisos laborales para poder asistir a dichas etapas, todo esto causa una pérdida de dinero en transportes, impresión de los documentos necesarios por la empresa como currículos, certificaciones, títulos, entre otros lo que origina que un candidato abandone el proceso por ser muy lento y costoso.</w:t>
+          <w:rFonts w:ascii="Arial" w:cs="Arial" w:eastAsia="Arial" w:hAnsi="Arial"/>
+          <w:sz w:val="24"/>
+          <w:szCs w:val="24"/>
+        </w:rPr>
+      </w:pPr>
+      <w:r>
+        <w:rPr>
+          <w:rFonts w:ascii="Arial" w:cs="Arial" w:eastAsia="Arial" w:hAnsi="Arial"/>
+          <w:sz w:val="24"/>
+          <w:szCs w:val="24"/>
+          <w:rtl w:val="0"/>
+        </w:rPr>
+        <w:t xml:space="preserve">El proceso de reclutamiento de personal comienza a raíz de un requerimiento o solicitud que posee la empresa en desarrollar una serie de actividades, en un área determinada, donde la empresa carece de personal calificado para ejecutar dicha labor, donde posteriormente se procede a determinar: </w:t>
+      </w:r>
+    </w:p>
+    <w:p>
+      <w:pPr>
+        <w:numPr>
+          <w:ilvl w:val="0"/>
+          <w:numId w:val="2"/>
+        </w:numPr>
+        <w:pBdr/>
+        <w:spacing w:after="0" w:line="360" w:lineRule="auto"/>
+        <w:ind w:left="720" w:hanging="360"/>
+        <w:contextualSpacing w:val="1"/>
+        <w:jc w:val="both"/>
+        <w:rPr>
+          <w:rFonts w:ascii="Arial" w:cs="Arial" w:eastAsia="Arial" w:hAnsi="Arial"/>
+          <w:sz w:val="24"/>
+          <w:szCs w:val="24"/>
+          <w:u w:val="none"/>
+        </w:rPr>
+      </w:pPr>
+      <w:r>
+        <w:rPr>
+          <w:rFonts w:ascii="Arial" w:cs="Arial" w:eastAsia="Arial" w:hAnsi="Arial"/>
+          <w:sz w:val="24"/>
+          <w:szCs w:val="24"/>
+          <w:rtl w:val="0"/>
+        </w:rPr>
+        <w:t xml:space="preserve">El nombre de la vacante.</w:t>
+      </w:r>
+    </w:p>
+    <w:p>
+      <w:pPr>
+        <w:numPr>
+          <w:ilvl w:val="0"/>
+          <w:numId w:val="2"/>
+        </w:numPr>
+        <w:pBdr/>
+        <w:spacing w:after="0" w:line="360" w:lineRule="auto"/>
+        <w:ind w:left="720" w:hanging="360"/>
+        <w:contextualSpacing w:val="1"/>
+        <w:jc w:val="both"/>
+        <w:rPr>
+          <w:rFonts w:ascii="Arial" w:cs="Arial" w:eastAsia="Arial" w:hAnsi="Arial"/>
+          <w:sz w:val="24"/>
+          <w:szCs w:val="24"/>
+          <w:u w:val="none"/>
+        </w:rPr>
+      </w:pPr>
+      <w:r>
+        <w:rPr>
+          <w:rFonts w:ascii="Arial" w:cs="Arial" w:eastAsia="Arial" w:hAnsi="Arial"/>
+          <w:sz w:val="24"/>
+          <w:szCs w:val="24"/>
+          <w:rtl w:val="0"/>
+        </w:rPr>
+        <w:t xml:space="preserve">Las actividades y responsabilidades que deben desempeñarse en la vacante.</w:t>
+      </w:r>
+    </w:p>
+    <w:p>
+      <w:pPr>
+        <w:numPr>
+          <w:ilvl w:val="0"/>
+          <w:numId w:val="2"/>
+        </w:numPr>
+        <w:pBdr/>
+        <w:spacing w:after="0" w:line="360" w:lineRule="auto"/>
+        <w:ind w:left="720" w:hanging="360"/>
+        <w:contextualSpacing w:val="1"/>
+        <w:jc w:val="both"/>
+        <w:rPr>
+          <w:rFonts w:ascii="Arial" w:cs="Arial" w:eastAsia="Arial" w:hAnsi="Arial"/>
+          <w:sz w:val="24"/>
+          <w:szCs w:val="24"/>
+          <w:u w:val="none"/>
+        </w:rPr>
+      </w:pPr>
+      <w:r>
+        <w:rPr>
+          <w:rFonts w:ascii="Arial" w:cs="Arial" w:eastAsia="Arial" w:hAnsi="Arial"/>
+          <w:sz w:val="24"/>
+          <w:szCs w:val="24"/>
+          <w:rtl w:val="0"/>
+        </w:rPr>
+        <w:t xml:space="preserve">Requerimientos técnicos mínimos necesarios.</w:t>
+      </w:r>
+    </w:p>
+    <w:p>
+      <w:pPr>
+        <w:numPr>
+          <w:ilvl w:val="0"/>
+          <w:numId w:val="2"/>
+        </w:numPr>
+        <w:pBdr/>
+        <w:spacing w:after="0" w:line="360" w:lineRule="auto"/>
+        <w:ind w:left="720" w:hanging="360"/>
+        <w:contextualSpacing w:val="1"/>
+        <w:jc w:val="both"/>
+        <w:rPr>
+          <w:rFonts w:ascii="Arial" w:cs="Arial" w:eastAsia="Arial" w:hAnsi="Arial"/>
+          <w:sz w:val="24"/>
+          <w:szCs w:val="24"/>
+          <w:u w:val="none"/>
+        </w:rPr>
+      </w:pPr>
+      <w:r>
+        <w:rPr>
+          <w:rFonts w:ascii="Arial" w:cs="Arial" w:eastAsia="Arial" w:hAnsi="Arial"/>
+          <w:sz w:val="24"/>
+          <w:szCs w:val="24"/>
+          <w:rtl w:val="0"/>
+        </w:rPr>
+        <w:t xml:space="preserve">Requerimientos sociales e interpersonales necesarios.</w:t>
+      </w:r>
+    </w:p>
+    <w:p>
+      <w:pPr>
+        <w:numPr>
+          <w:ilvl w:val="0"/>
+          <w:numId w:val="2"/>
+        </w:numPr>
+        <w:pBdr/>
+        <w:spacing w:after="0" w:line="360" w:lineRule="auto"/>
+        <w:ind w:left="720" w:hanging="360"/>
+        <w:contextualSpacing w:val="1"/>
+        <w:jc w:val="both"/>
+        <w:rPr>
+          <w:rFonts w:ascii="Arial" w:cs="Arial" w:eastAsia="Arial" w:hAnsi="Arial"/>
+          <w:sz w:val="24"/>
+          <w:szCs w:val="24"/>
+          <w:u w:val="none"/>
+        </w:rPr>
+      </w:pPr>
+      <w:r>
+        <w:rPr>
+          <w:rFonts w:ascii="Arial" w:cs="Arial" w:eastAsia="Arial" w:hAnsi="Arial"/>
+          <w:sz w:val="24"/>
+          <w:szCs w:val="24"/>
+          <w:rtl w:val="0"/>
+        </w:rPr>
+        <w:t xml:space="preserve">Horario de trabajo disponible para la vacante.</w:t>
+      </w:r>
+    </w:p>
+    <w:p>
+      <w:pPr>
+        <w:numPr>
+          <w:ilvl w:val="0"/>
+          <w:numId w:val="2"/>
+        </w:numPr>
+        <w:pBdr/>
+        <w:spacing w:after="0" w:line="360" w:lineRule="auto"/>
+        <w:ind w:left="720" w:hanging="360"/>
+        <w:contextualSpacing w:val="1"/>
+        <w:jc w:val="both"/>
+        <w:rPr>
+          <w:rFonts w:ascii="Arial" w:cs="Arial" w:eastAsia="Arial" w:hAnsi="Arial"/>
+          <w:sz w:val="24"/>
+          <w:szCs w:val="24"/>
+          <w:u w:val="none"/>
+        </w:rPr>
+      </w:pPr>
+      <w:r>
+        <w:rPr>
+          <w:rFonts w:ascii="Arial" w:cs="Arial" w:eastAsia="Arial" w:hAnsi="Arial"/>
+          <w:sz w:val="24"/>
+          <w:szCs w:val="24"/>
+          <w:rtl w:val="0"/>
+        </w:rPr>
+        <w:t xml:space="preserve">Salarios</w:t>
+      </w:r>
+    </w:p>
+    <w:p>
+      <w:pPr>
+        <w:numPr>
+          <w:ilvl w:val="0"/>
+          <w:numId w:val="2"/>
+        </w:numPr>
+        <w:pBdr/>
+        <w:spacing w:after="0" w:line="360" w:lineRule="auto"/>
+        <w:ind w:left="720" w:hanging="360"/>
+        <w:contextualSpacing w:val="1"/>
+        <w:jc w:val="both"/>
+        <w:rPr>
+          <w:rFonts w:ascii="Arial" w:cs="Arial" w:eastAsia="Arial" w:hAnsi="Arial"/>
+          <w:sz w:val="24"/>
+          <w:szCs w:val="24"/>
+          <w:u w:val="none"/>
+        </w:rPr>
+      </w:pPr>
+      <w:r>
+        <w:rPr>
+          <w:rFonts w:ascii="Arial" w:cs="Arial" w:eastAsia="Arial" w:hAnsi="Arial"/>
+          <w:sz w:val="24"/>
+          <w:szCs w:val="24"/>
+          <w:rtl w:val="0"/>
+        </w:rPr>
+        <w:t xml:space="preserve">Número de vacantes.</w:t>
+      </w:r>
+    </w:p>
+    <w:p>
+      <w:pPr>
+        <w:pBdr/>
+        <w:spacing w:after="0" w:line="360" w:lineRule="auto"/>
+        <w:contextualSpacing w:val="0"/>
+        <w:jc w:val="both"/>
+        <w:rPr>
+          <w:rFonts w:ascii="Arial" w:cs="Arial" w:eastAsia="Arial" w:hAnsi="Arial"/>
+          <w:sz w:val="24"/>
+          <w:szCs w:val="24"/>
+        </w:rPr>
+      </w:pPr>
+      <w:r>
+        <w:rPr>
+          <w:rtl w:val="0"/>
+        </w:rPr>
+      </w:r>
+    </w:p>
+    <w:p>
+      <w:pPr>
+        <w:pBdr/>
+        <w:spacing w:after="0" w:line="360" w:lineRule="auto"/>
+        <w:contextualSpacing w:val="0"/>
+        <w:jc w:val="both"/>
+        <w:rPr>
+          <w:rFonts w:ascii="Arial" w:cs="Arial" w:eastAsia="Arial" w:hAnsi="Arial"/>
+          <w:sz w:val="24"/>
+          <w:szCs w:val="24"/>
+        </w:rPr>
+      </w:pPr>
+      <w:r>
+        <w:rPr>
+          <w:rFonts w:ascii="Arial" w:cs="Arial" w:eastAsia="Arial" w:hAnsi="Arial"/>
+          <w:sz w:val="24"/>
+          <w:szCs w:val="24"/>
+          <w:rtl w:val="0"/>
+        </w:rPr>
+        <w:t xml:space="preserve">Una vez que la empresa determina dichos datos sobre la vacante se procede a realizar la publicación de la vacante ya sea en el sitio web de la empresa o en sitios web donde potenciales candidatos pueden encontrar información de la vacante, donde posteriormente, se inicia un proceso de solicitud de una serie de candidatos para ocupar una vacante.</w:t>
+      </w:r>
+    </w:p>
+    <w:p>
+      <w:pPr>
+        <w:pBdr/>
+        <w:spacing w:after="0" w:line="360" w:lineRule="auto"/>
+        <w:contextualSpacing w:val="0"/>
+        <w:jc w:val="both"/>
+        <w:rPr>
+          <w:rFonts w:ascii="Arial" w:cs="Arial" w:eastAsia="Arial" w:hAnsi="Arial"/>
+          <w:sz w:val="24"/>
+          <w:szCs w:val="24"/>
+        </w:rPr>
+      </w:pPr>
+      <w:r>
+        <w:rPr>
+          <w:rtl w:val="0"/>
+        </w:rPr>
+      </w:r>
+    </w:p>
+    <w:p>
+      <w:pPr>
+        <w:pBdr/>
+        <w:spacing w:after="0" w:line="360" w:lineRule="auto"/>
+        <w:contextualSpacing w:val="0"/>
+        <w:jc w:val="both"/>
+        <w:rPr>
+          <w:rFonts w:ascii="Arial" w:cs="Arial" w:eastAsia="Arial" w:hAnsi="Arial"/>
+          <w:sz w:val="24"/>
+          <w:szCs w:val="24"/>
+        </w:rPr>
+      </w:pPr>
+      <w:r>
+        <w:rPr>
+          <w:rFonts w:ascii="Arial" w:cs="Arial" w:eastAsia="Arial" w:hAnsi="Arial"/>
+          <w:sz w:val="24"/>
+          <w:szCs w:val="24"/>
+          <w:rtl w:val="0"/>
+        </w:rPr>
+        <w:t xml:space="preserve">Dicho proceso, se ejecuta de forma presencial donde el candidato consulta información del puesto y entrega los documentos para su postulación. De esta forma, la empresa debe emplear tiempo en atender a cada candidato que desee postularse, y el aspirante debe dirigirse a la empresa a entregar los documentos para su postulación, posterior a ello, de acuerdo a las necesidades de la empresa, ciertos aspirantes serán seleccionados para continuar con el proceso de reclutamiento, donde se harán evaluaciones, entrevistas para conocer las expectativas del aspirante en la empresa, etc.</w:t>
+      </w:r>
+    </w:p>
+    <w:p>
+      <w:pPr>
+        <w:pBdr/>
+        <w:spacing w:after="0" w:line="360" w:lineRule="auto"/>
+        <w:contextualSpacing w:val="0"/>
+        <w:jc w:val="both"/>
+        <w:rPr>
+          <w:rFonts w:ascii="Arial" w:cs="Arial" w:eastAsia="Arial" w:hAnsi="Arial"/>
+          <w:sz w:val="24"/>
+          <w:szCs w:val="24"/>
+        </w:rPr>
+      </w:pPr>
+      <w:r>
+        <w:rPr>
+          <w:rtl w:val="0"/>
+        </w:rPr>
+      </w:r>
+    </w:p>
+    <w:p>
+      <w:pPr>
+        <w:pBdr/>
+        <w:spacing w:after="0" w:line="360" w:lineRule="auto"/>
+        <w:contextualSpacing w:val="0"/>
+        <w:jc w:val="both"/>
+        <w:rPr>
+          <w:rFonts w:ascii="Arial" w:cs="Arial" w:eastAsia="Arial" w:hAnsi="Arial"/>
+          <w:sz w:val="24"/>
+          <w:szCs w:val="24"/>
+        </w:rPr>
+      </w:pPr>
+      <w:r>
+        <w:rPr>
+          <w:rtl w:val="0"/>
+        </w:rPr>
+      </w:r>
+    </w:p>
+    <w:p>
+      <w:pPr>
+        <w:pBdr/>
+        <w:spacing w:after="0" w:line="360" w:lineRule="auto"/>
+        <w:contextualSpacing w:val="0"/>
+        <w:jc w:val="both"/>
+        <w:rPr>
+          <w:rFonts w:ascii="Arial" w:cs="Arial" w:eastAsia="Arial" w:hAnsi="Arial"/>
+          <w:sz w:val="24"/>
+          <w:szCs w:val="24"/>
+        </w:rPr>
+      </w:pPr>
+      <w:r>
+        <w:rPr>
+          <w:rFonts w:ascii="Arial" w:cs="Arial" w:eastAsia="Arial" w:hAnsi="Arial"/>
+          <w:sz w:val="24"/>
+          <w:szCs w:val="24"/>
+          <w:rtl w:val="0"/>
+        </w:rPr>
+        <w:t xml:space="preserve">Todos estos procesos consumen recursos (tiempo y costos) para ambos lados del proceso; la empresa suele realizar impresiones de cuestionarios o exámenes lo que genera pérdidas económicas si el aspirante decide retirarse del proceso o no es seleccionado para continuar, requiere de mayor personal para poder proveer un feedback a cada aspirante sobre el estado en el proceso de selección en un tiempo suficiente que no genere incertidumbre en el aspirante sobre su selección, y por otro lado, cada aspirante se siente incómodo con las diversas etapas que debe realizar durante el proceso de selección ya que deben solicitar permisos laborales para poder asistir a dichas etapas, todo esto causa una pérdida de dinero en transportes, impresión de los documentos necesarios por la empresa como currículos, certificaciones, títulos, entre otros lo que origina que un candidato abandone el proceso por ser muy lento y costoso.</w:t>
       </w:r>
     </w:p>
     <w:p>
@@ -8472,200 +8756,208 @@
           <w:szCs w:val="24"/>
           <w:rtl w:val="0"/>
         </w:rPr>
-        <w:t xml:space="preserve">Se pretende con este trabajo especial de grado crear un sistema conformado por una aplicación web (donde se </w:t>
-      </w:r>
-      <w:r>
+        <w:t xml:space="preserve">Se pretende con este trabajo especial de grado crear un sistema conformado por una aplicación web (donde se visualice la información, configurable por la empresa y el aspirante puede subir su información) para apoyar el proceso de reclutamiento y selección de personal de cualquier empresa.</w:t>
+      </w:r>
+    </w:p>
+    <w:p>
+      <w:pPr>
+        <w:pBdr/>
+        <w:spacing w:after="0" w:line="360" w:lineRule="auto"/>
+        <w:ind w:firstLine="284"/>
+        <w:contextualSpacing w:val="0"/>
+        <w:jc w:val="both"/>
+        <w:rPr>
+          <w:rFonts w:ascii="Arial" w:cs="Arial" w:eastAsia="Arial" w:hAnsi="Arial"/>
+          <w:sz w:val="24"/>
+          <w:szCs w:val="24"/>
+        </w:rPr>
+      </w:pPr>
+      <w:r>
+        <w:rPr>
+          <w:rtl w:val="0"/>
+        </w:rPr>
+      </w:r>
+    </w:p>
+    <w:p>
+      <w:pPr>
+        <w:pBdr/>
+        <w:spacing w:after="0" w:line="360" w:lineRule="auto"/>
+        <w:contextualSpacing w:val="0"/>
+        <w:jc w:val="both"/>
+        <w:rPr>
+          <w:rFonts w:ascii="Arial" w:cs="Arial" w:eastAsia="Arial" w:hAnsi="Arial"/>
+          <w:sz w:val="24"/>
+          <w:szCs w:val="24"/>
+        </w:rPr>
+      </w:pPr>
+      <w:r>
+        <w:rPr>
+          <w:rFonts w:ascii="Arial" w:cs="Arial" w:eastAsia="Arial" w:hAnsi="Arial"/>
+          <w:sz w:val="24"/>
+          <w:szCs w:val="24"/>
+          <w:rtl w:val="0"/>
+        </w:rPr>
+        <w:t xml:space="preserve">Por una parte, cada empresa podrá configurar el portal de forma que provea a los aspirantes información detallada del puesto vacante, explicar las etapas a efectuarse durante el proceso de selección y proveer feedback a cada aspirante en cada etapa del proceso.</w:t>
+      </w:r>
+    </w:p>
+    <w:p>
+      <w:pPr>
+        <w:pBdr/>
+        <w:spacing w:after="0" w:line="360" w:lineRule="auto"/>
+        <w:ind w:firstLine="284"/>
+        <w:contextualSpacing w:val="0"/>
+        <w:jc w:val="both"/>
+        <w:rPr>
+          <w:rFonts w:ascii="Arial" w:cs="Arial" w:eastAsia="Arial" w:hAnsi="Arial"/>
+          <w:sz w:val="24"/>
+          <w:szCs w:val="24"/>
+        </w:rPr>
+      </w:pPr>
+      <w:r>
+        <w:rPr>
+          <w:rtl w:val="0"/>
+        </w:rPr>
+      </w:r>
+    </w:p>
+    <w:p>
+      <w:pPr>
+        <w:pBdr/>
+        <w:spacing w:after="0" w:line="360" w:lineRule="auto"/>
+        <w:ind w:left="0" w:firstLine="0"/>
+        <w:contextualSpacing w:val="0"/>
+        <w:jc w:val="both"/>
+        <w:rPr>
+          <w:rFonts w:ascii="Arial" w:cs="Arial" w:eastAsia="Arial" w:hAnsi="Arial"/>
+          <w:sz w:val="24"/>
+          <w:szCs w:val="24"/>
+        </w:rPr>
+      </w:pPr>
+      <w:r>
+        <w:rPr>
+          <w:rFonts w:ascii="Arial" w:cs="Arial" w:eastAsia="Arial" w:hAnsi="Arial"/>
+          <w:sz w:val="24"/>
+          <w:szCs w:val="24"/>
+          <w:rtl w:val="0"/>
+        </w:rPr>
+        <w:t xml:space="preserve">Por otra parte, el candidato podrá ingresar al portal y obtener información detallada de las vacantes disponibles por la empresa y, en caso de que le interese una vacante, postularse desde dicho portal ingresando la información necesario como currículo, documentos, certificaciones. Además el candidato interesado puede determinar su estado en el proceso de selección. </w:t>
+      </w:r>
+    </w:p>
+    <w:p>
+      <w:pPr>
+        <w:pBdr/>
+        <w:spacing w:after="0" w:line="360" w:lineRule="auto"/>
+        <w:ind w:left="0" w:firstLine="0"/>
+        <w:contextualSpacing w:val="0"/>
+        <w:jc w:val="both"/>
+        <w:rPr>
+          <w:rFonts w:ascii="Arial" w:cs="Arial" w:eastAsia="Arial" w:hAnsi="Arial"/>
+          <w:sz w:val="24"/>
+          <w:szCs w:val="24"/>
+        </w:rPr>
+      </w:pPr>
+      <w:r>
+        <w:rPr>
+          <w:rtl w:val="0"/>
+        </w:rPr>
+      </w:r>
+    </w:p>
+    <w:p>
+      <w:pPr>
+        <w:pBdr/>
+        <w:spacing w:after="0" w:line="360" w:lineRule="auto"/>
+        <w:contextualSpacing w:val="0"/>
+        <w:jc w:val="both"/>
+        <w:rPr>
+          <w:rFonts w:ascii="Arial" w:cs="Arial" w:eastAsia="Arial" w:hAnsi="Arial"/>
+          <w:sz w:val="24"/>
+          <w:szCs w:val="24"/>
+        </w:rPr>
+      </w:pPr>
+      <w:r>
+        <w:rPr>
+          <w:rFonts w:ascii="Arial" w:cs="Arial" w:eastAsia="Arial" w:hAnsi="Arial"/>
+          <w:sz w:val="24"/>
+          <w:szCs w:val="24"/>
+          <w:rtl w:val="0"/>
+        </w:rPr>
+        <w:t xml:space="preserve">Lo anteriormente mencionado, permite al aspirante postularse sin la necesidad de realizar gastos en transporte e impresión de documentos y realizar un seguimiento sobre el estado de su solicitud, y permite a la empresa automatizar algunas etapas del proceso de selección y proveer a todos sus aspirantes el estado de su solicitud de forma rápida y contínua.</w:t>
+      </w:r>
+    </w:p>
+    <w:p>
+      <w:pPr>
+        <w:pBdr/>
+        <w:spacing w:after="0" w:line="360" w:lineRule="auto"/>
+        <w:contextualSpacing w:val="0"/>
+        <w:jc w:val="both"/>
+        <w:rPr>
+          <w:rFonts w:ascii="Arial" w:cs="Arial" w:eastAsia="Arial" w:hAnsi="Arial"/>
+          <w:sz w:val="24"/>
+          <w:szCs w:val="24"/>
+        </w:rPr>
+      </w:pPr>
+      <w:r>
+        <w:rPr>
+          <w:rtl w:val="0"/>
+        </w:rPr>
+      </w:r>
+    </w:p>
+    <w:p>
+      <w:pPr>
+        <w:pBdr/>
+        <w:spacing w:after="0" w:line="360" w:lineRule="auto"/>
+        <w:contextualSpacing w:val="0"/>
+        <w:jc w:val="both"/>
+        <w:rPr>
+          <w:rFonts w:ascii="Arial" w:cs="Arial" w:eastAsia="Arial" w:hAnsi="Arial"/>
+          <w:sz w:val="24"/>
+          <w:szCs w:val="24"/>
+        </w:rPr>
+      </w:pPr>
+      <w:r>
+        <w:rPr>
+          <w:rFonts w:ascii="Arial" w:cs="Arial" w:eastAsia="Arial" w:hAnsi="Arial"/>
+          <w:sz w:val="24"/>
+          <w:szCs w:val="24"/>
+          <w:rtl w:val="0"/>
+        </w:rPr>
+        <w:t xml:space="preserve">Por otra parte, la aplicación web, se encarga de capturar la información proporcionada por cada aspirante, y almacenarla utilizando un sistema de manejador de bases de datos. Además de poder analizar y generar información para facilitar a la empresa el proceso de selección.</w:t>
+      </w:r>
+    </w:p>
+    <w:p>
+      <w:pPr>
+        <w:pBdr/>
+        <w:spacing w:after="0" w:line="360" w:lineRule="auto"/>
+        <w:contextualSpacing w:val="0"/>
+        <w:jc w:val="both"/>
+        <w:rPr>
+          <w:rFonts w:ascii="Arial" w:cs="Arial" w:eastAsia="Arial" w:hAnsi="Arial"/>
+          <w:sz w:val="24"/>
+          <w:szCs w:val="24"/>
+        </w:rPr>
+      </w:pPr>
+      <w:r>
+        <w:rPr>
+          <w:rtl w:val="0"/>
+        </w:rPr>
+      </w:r>
+    </w:p>
+    <w:p>
+      <w:pPr>
+        <w:pBdr/>
+        <w:spacing w:after="72" w:line="360" w:lineRule="auto"/>
+        <w:contextualSpacing w:val="0"/>
+        <w:jc w:val="both"/>
         <w:rPr>
           <w:rFonts w:ascii="Arial" w:cs="Arial" w:eastAsia="Arial" w:hAnsi="Arial"/>
           <w:color w:val="0000ff"/>
           <w:sz w:val="24"/>
           <w:szCs w:val="24"/>
-          <w:rtl w:val="0"/>
-        </w:rPr>
-        <w:t xml:space="preserve">visualice</w:t>
-      </w:r>
-      <w:r>
-        <w:rPr>
-          <w:rFonts w:ascii="Arial" w:cs="Arial" w:eastAsia="Arial" w:hAnsi="Arial"/>
-          <w:sz w:val="24"/>
-          <w:szCs w:val="24"/>
-          <w:rtl w:val="0"/>
-        </w:rPr>
-        <w:t xml:space="preserve"> la información, configurable por la empresa y el aspirante puede subir su información) para apoyar el proceso de reclutamiento y selección de personal de cualquier empresa.</w:t>
-      </w:r>
-    </w:p>
-    <w:p>
-      <w:pPr>
-        <w:pBdr/>
-        <w:spacing w:after="0" w:line="360" w:lineRule="auto"/>
-        <w:ind w:firstLine="284"/>
-        <w:contextualSpacing w:val="0"/>
-        <w:jc w:val="both"/>
-        <w:rPr>
-          <w:rFonts w:ascii="Arial" w:cs="Arial" w:eastAsia="Arial" w:hAnsi="Arial"/>
-          <w:sz w:val="24"/>
-          <w:szCs w:val="24"/>
-        </w:rPr>
-      </w:pPr>
-      <w:r>
-        <w:rPr>
-          <w:rtl w:val="0"/>
-        </w:rPr>
-      </w:r>
-    </w:p>
-    <w:p>
-      <w:pPr>
-        <w:pBdr/>
-        <w:spacing w:after="0" w:line="360" w:lineRule="auto"/>
-        <w:contextualSpacing w:val="0"/>
-        <w:jc w:val="both"/>
-        <w:rPr>
-          <w:rFonts w:ascii="Arial" w:cs="Arial" w:eastAsia="Arial" w:hAnsi="Arial"/>
-          <w:sz w:val="24"/>
-          <w:szCs w:val="24"/>
-        </w:rPr>
-      </w:pPr>
-      <w:r>
-        <w:rPr>
-          <w:rFonts w:ascii="Arial" w:cs="Arial" w:eastAsia="Arial" w:hAnsi="Arial"/>
-          <w:sz w:val="24"/>
-          <w:szCs w:val="24"/>
-          <w:rtl w:val="0"/>
-        </w:rPr>
-        <w:t xml:space="preserve">Por una parte, cada empresa podrá configurar el portal de forma que provea a los aspirantes información detallada del puesto vacante, explicar las etapas a efectuarse durante el proceso de selección y proveer feedback a cada aspirante en cada etapa del proceso, y cada aspirante puede postularse subiendo sus datos personales, asi cómo las certificaciones, títulos, etc.</w:t>
-      </w:r>
-    </w:p>
-    <w:p>
-      <w:pPr>
-        <w:pBdr/>
-        <w:spacing w:after="0" w:line="360" w:lineRule="auto"/>
-        <w:ind w:firstLine="284"/>
-        <w:contextualSpacing w:val="0"/>
-        <w:jc w:val="both"/>
-        <w:rPr>
-          <w:rFonts w:ascii="Arial" w:cs="Arial" w:eastAsia="Arial" w:hAnsi="Arial"/>
-          <w:sz w:val="24"/>
-          <w:szCs w:val="24"/>
-        </w:rPr>
-      </w:pPr>
-      <w:r>
-        <w:rPr>
-          <w:rtl w:val="0"/>
-        </w:rPr>
-      </w:r>
-    </w:p>
-    <w:p>
-      <w:pPr>
-        <w:pBdr/>
-        <w:spacing w:after="72" w:line="360" w:lineRule="auto"/>
-        <w:contextualSpacing w:val="0"/>
-        <w:jc w:val="both"/>
-        <w:rPr>
-          <w:rFonts w:ascii="Arial" w:cs="Arial" w:eastAsia="Arial" w:hAnsi="Arial"/>
-          <w:sz w:val="24"/>
-          <w:szCs w:val="24"/>
-        </w:rPr>
-      </w:pPr>
-      <w:r>
-        <w:rPr>
-          <w:rFonts w:ascii="Arial" w:cs="Arial" w:eastAsia="Arial" w:hAnsi="Arial"/>
-          <w:color w:val="0000ff"/>
-          <w:sz w:val="24"/>
-          <w:szCs w:val="24"/>
-          <w:rtl w:val="0"/>
-        </w:rPr>
-        <w:t xml:space="preserve">¿Y que beneficios le proporciona a los candidatos?</w:t>
-      </w:r>
-      <w:r>
-        <w:rPr>
-          <w:rtl w:val="0"/>
-        </w:rPr>
-      </w:r>
-    </w:p>
-    <w:p>
-      <w:pPr>
-        <w:pBdr/>
-        <w:spacing w:after="0" w:line="360" w:lineRule="auto"/>
-        <w:contextualSpacing w:val="0"/>
-        <w:jc w:val="both"/>
-        <w:rPr>
-          <w:rFonts w:ascii="Arial" w:cs="Arial" w:eastAsia="Arial" w:hAnsi="Arial"/>
-          <w:sz w:val="24"/>
-          <w:szCs w:val="24"/>
-        </w:rPr>
-      </w:pPr>
-      <w:r>
-        <w:rPr>
-          <w:rFonts w:ascii="Arial" w:cs="Arial" w:eastAsia="Arial" w:hAnsi="Arial"/>
-          <w:sz w:val="24"/>
-          <w:szCs w:val="24"/>
-          <w:rtl w:val="0"/>
-        </w:rPr>
-        <w:t xml:space="preserve">Por otra parte, la aplicación web, se encarga de capturar la información proporcionada por cada aspirante, y almacenarla utilizando un sistema de manejador de bases de datos. Además de poder analizar y generar información para facilitar a la empresa el proceso de selección.</w:t>
-      </w:r>
-    </w:p>
-    <w:p>
-      <w:pPr>
-        <w:pBdr/>
-        <w:spacing w:after="0" w:line="360" w:lineRule="auto"/>
-        <w:contextualSpacing w:val="0"/>
-        <w:jc w:val="both"/>
-        <w:rPr>
-          <w:rFonts w:ascii="Arial" w:cs="Arial" w:eastAsia="Arial" w:hAnsi="Arial"/>
-          <w:sz w:val="24"/>
-          <w:szCs w:val="24"/>
-        </w:rPr>
-      </w:pPr>
-      <w:r>
-        <w:rPr>
-          <w:rtl w:val="0"/>
-        </w:rPr>
-      </w:r>
-    </w:p>
-    <w:p>
-      <w:pPr>
-        <w:pBdr/>
-        <w:spacing w:after="0" w:line="360" w:lineRule="auto"/>
-        <w:contextualSpacing w:val="0"/>
-        <w:jc w:val="both"/>
-        <w:rPr>
-          <w:rFonts w:ascii="Arial" w:cs="Arial" w:eastAsia="Arial" w:hAnsi="Arial"/>
-          <w:sz w:val="24"/>
-          <w:szCs w:val="24"/>
-        </w:rPr>
-      </w:pPr>
-      <w:r>
-        <w:rPr>
-          <w:rFonts w:ascii="Arial" w:cs="Arial" w:eastAsia="Arial" w:hAnsi="Arial"/>
-          <w:sz w:val="24"/>
-          <w:szCs w:val="24"/>
-          <w:rtl w:val="0"/>
-        </w:rPr>
-        <w:t xml:space="preserve">Lo anteriormente mencionado, permite al aspirante postularse sin la necesidad de realizar gastos en transporte e impresión de documentos y realizar un seguimiento sobre el estado de su solicitud, y permite a la empresa automatizar algunas etapas del proceso de selección y proveer a todos sus aspirantes el estado de su solicitud de forma rápida y contínua.</w:t>
-      </w:r>
-    </w:p>
-    <w:p>
-      <w:pPr>
-        <w:pBdr/>
-        <w:spacing w:after="72" w:line="360" w:lineRule="auto"/>
-        <w:contextualSpacing w:val="0"/>
-        <w:jc w:val="both"/>
-        <w:rPr>
-          <w:rFonts w:ascii="Arial" w:cs="Arial" w:eastAsia="Arial" w:hAnsi="Arial"/>
-          <w:color w:val="0000ff"/>
-          <w:sz w:val="24"/>
-          <w:szCs w:val="24"/>
-        </w:rPr>
-      </w:pPr>
-      <w:r>
-        <w:rPr>
-          <w:rFonts w:ascii="Arial" w:cs="Arial" w:eastAsia="Arial" w:hAnsi="Arial"/>
-          <w:color w:val="0000ff"/>
-          <w:sz w:val="24"/>
-          <w:szCs w:val="24"/>
-          <w:rtl w:val="0"/>
-        </w:rPr>
-        <w:t xml:space="preserve">Sugiero acomodar la redacción, y el orden de las ideas</w:t>
+        </w:rPr>
+      </w:pPr>
+      <w:r>
+        <w:rPr>
+          <w:rtl w:val="0"/>
+        </w:rPr>
       </w:r>
     </w:p>
     <w:p>
@@ -8797,521 +9089,396 @@
         <w:jc w:val="both"/>
         <w:rPr>
           <w:rFonts w:ascii="Arial" w:cs="Arial" w:eastAsia="Arial" w:hAnsi="Arial"/>
-          <w:color w:val="4a86e8"/>
-          <w:sz w:val="20"/>
-          <w:szCs w:val="20"/>
-          <w:highlight w:val="white"/>
-        </w:rPr>
-      </w:pPr>
-      <w:r>
-        <w:rPr>
-          <w:rFonts w:ascii="Arial" w:cs="Arial" w:eastAsia="Arial" w:hAnsi="Arial"/>
-          <w:color w:val="4a86e8"/>
-          <w:sz w:val="20"/>
-          <w:szCs w:val="20"/>
-          <w:highlight w:val="white"/>
-          <w:rtl w:val="0"/>
-        </w:rPr>
-        <w:t xml:space="preserve">Piensen cuales serían las razones por las cuales</w:t>
-      </w:r>
-    </w:p>
-    <w:p>
-      <w:pPr>
-        <w:pBdr/>
-        <w:spacing w:after="0" w:line="360" w:lineRule="auto"/>
-        <w:contextualSpacing w:val="0"/>
-        <w:jc w:val="both"/>
-        <w:rPr>
-          <w:rFonts w:ascii="Arial" w:cs="Arial" w:eastAsia="Arial" w:hAnsi="Arial"/>
-          <w:color w:val="4a86e8"/>
-          <w:sz w:val="20"/>
-          <w:szCs w:val="20"/>
-          <w:highlight w:val="white"/>
-        </w:rPr>
-      </w:pPr>
-      <w:r>
-        <w:rPr>
-          <w:rFonts w:ascii="Arial" w:cs="Arial" w:eastAsia="Arial" w:hAnsi="Arial"/>
-          <w:color w:val="4a86e8"/>
-          <w:sz w:val="20"/>
-          <w:szCs w:val="20"/>
-          <w:highlight w:val="white"/>
-          <w:rtl w:val="0"/>
-        </w:rPr>
-        <w:t xml:space="preserve">Una empresa necesitaría utilizar 1 aplicación Web</w:t>
-      </w:r>
-    </w:p>
-    <w:p>
-      <w:pPr>
-        <w:pBdr/>
-        <w:spacing w:after="0" w:line="360" w:lineRule="auto"/>
-        <w:contextualSpacing w:val="0"/>
-        <w:jc w:val="both"/>
-        <w:rPr>
-          <w:rFonts w:ascii="Arial" w:cs="Arial" w:eastAsia="Arial" w:hAnsi="Arial"/>
-          <w:color w:val="4a86e8"/>
-          <w:sz w:val="20"/>
-          <w:szCs w:val="20"/>
-          <w:highlight w:val="white"/>
-        </w:rPr>
-      </w:pPr>
-      <w:r>
-        <w:rPr>
-          <w:rFonts w:ascii="Arial" w:cs="Arial" w:eastAsia="Arial" w:hAnsi="Arial"/>
-          <w:color w:val="4a86e8"/>
-          <w:sz w:val="20"/>
-          <w:szCs w:val="20"/>
-          <w:highlight w:val="white"/>
-          <w:rtl w:val="0"/>
-        </w:rPr>
-        <w:t xml:space="preserve">Que les permita atender a los usuarios, en lugar de</w:t>
-      </w:r>
-    </w:p>
-    <w:p>
-      <w:pPr>
-        <w:pBdr/>
-        <w:spacing w:after="0" w:line="360" w:lineRule="auto"/>
-        <w:contextualSpacing w:val="0"/>
-        <w:jc w:val="both"/>
-        <w:rPr>
-          <w:rFonts w:ascii="Arial" w:cs="Arial" w:eastAsia="Arial" w:hAnsi="Arial"/>
-          <w:color w:val="4a86e8"/>
-          <w:sz w:val="20"/>
-          <w:szCs w:val="20"/>
-          <w:highlight w:val="white"/>
-        </w:rPr>
-      </w:pPr>
-      <w:r>
-        <w:rPr>
-          <w:rFonts w:ascii="Arial" w:cs="Arial" w:eastAsia="Arial" w:hAnsi="Arial"/>
-          <w:color w:val="4a86e8"/>
-          <w:sz w:val="20"/>
-          <w:szCs w:val="20"/>
-          <w:highlight w:val="white"/>
-          <w:rtl w:val="0"/>
-        </w:rPr>
-        <w:t xml:space="preserve">Seguirlos atendiendo</w:t>
-      </w:r>
-    </w:p>
-    <w:p>
-      <w:pPr>
-        <w:pBdr/>
-        <w:spacing w:after="0" w:line="360" w:lineRule="auto"/>
-        <w:contextualSpacing w:val="0"/>
-        <w:jc w:val="both"/>
-        <w:rPr>
-          <w:rFonts w:ascii="Arial" w:cs="Arial" w:eastAsia="Arial" w:hAnsi="Arial"/>
-          <w:color w:val="4a86e8"/>
-          <w:sz w:val="20"/>
-          <w:szCs w:val="20"/>
-          <w:highlight w:val="white"/>
-        </w:rPr>
-      </w:pPr>
-      <w:r>
-        <w:rPr>
-          <w:rtl w:val="0"/>
-        </w:rPr>
-      </w:r>
-    </w:p>
-    <w:p>
-      <w:pPr>
-        <w:pBdr/>
-        <w:spacing w:after="0" w:line="360" w:lineRule="auto"/>
-        <w:contextualSpacing w:val="0"/>
-        <w:jc w:val="both"/>
-        <w:rPr>
-          <w:rFonts w:ascii="Arial" w:cs="Arial" w:eastAsia="Arial" w:hAnsi="Arial"/>
-          <w:color w:val="4a86e8"/>
-          <w:sz w:val="20"/>
-          <w:szCs w:val="20"/>
-          <w:highlight w:val="white"/>
-        </w:rPr>
-      </w:pPr>
-      <w:r>
-        <w:rPr>
-          <w:rFonts w:ascii="Arial" w:cs="Arial" w:eastAsia="Arial" w:hAnsi="Arial"/>
-          <w:color w:val="4a86e8"/>
-          <w:sz w:val="20"/>
-          <w:szCs w:val="20"/>
-          <w:highlight w:val="white"/>
-          <w:rtl w:val="0"/>
-        </w:rPr>
-        <w:t xml:space="preserve">Por ejemplo:</w:t>
-      </w:r>
-    </w:p>
-    <w:p>
-      <w:pPr>
-        <w:pBdr/>
-        <w:spacing w:after="0" w:line="360" w:lineRule="auto"/>
-        <w:contextualSpacing w:val="0"/>
-        <w:jc w:val="both"/>
-        <w:rPr>
-          <w:rFonts w:ascii="Arial" w:cs="Arial" w:eastAsia="Arial" w:hAnsi="Arial"/>
-          <w:color w:val="4a86e8"/>
-          <w:sz w:val="20"/>
-          <w:szCs w:val="20"/>
-          <w:highlight w:val="white"/>
-        </w:rPr>
-      </w:pPr>
-      <w:r>
-        <w:rPr>
-          <w:rFonts w:ascii="Arial" w:cs="Arial" w:eastAsia="Arial" w:hAnsi="Arial"/>
-          <w:color w:val="4a86e8"/>
-          <w:sz w:val="20"/>
-          <w:szCs w:val="20"/>
-          <w:highlight w:val="white"/>
-          <w:rtl w:val="0"/>
-        </w:rPr>
-        <w:t xml:space="preserve">La aplicación Web permitiría que la empresa pueda</w:t>
-      </w:r>
-    </w:p>
-    <w:p>
-      <w:pPr>
-        <w:pBdr/>
-        <w:spacing w:after="0" w:line="360" w:lineRule="auto"/>
-        <w:contextualSpacing w:val="0"/>
-        <w:jc w:val="both"/>
-        <w:rPr>
-          <w:rFonts w:ascii="Arial" w:cs="Arial" w:eastAsia="Arial" w:hAnsi="Arial"/>
-          <w:color w:val="4a86e8"/>
-          <w:sz w:val="20"/>
-          <w:szCs w:val="20"/>
-          <w:highlight w:val="white"/>
-        </w:rPr>
-      </w:pPr>
-      <w:r>
-        <w:rPr>
-          <w:rFonts w:ascii="Arial" w:cs="Arial" w:eastAsia="Arial" w:hAnsi="Arial"/>
-          <w:color w:val="4a86e8"/>
-          <w:sz w:val="20"/>
-          <w:szCs w:val="20"/>
-          <w:highlight w:val="white"/>
-          <w:rtl w:val="0"/>
-        </w:rPr>
-        <w:t xml:space="preserve">Procesar solicitudes las 24 horas del día, en relación a los candidatos, de forma que se pueda ir adelantando, de forma</w:t>
-      </w:r>
-    </w:p>
-    <w:p>
-      <w:pPr>
-        <w:pBdr/>
-        <w:spacing w:after="0" w:line="360" w:lineRule="auto"/>
-        <w:contextualSpacing w:val="0"/>
-        <w:jc w:val="both"/>
-        <w:rPr>
-          <w:rFonts w:ascii="Arial" w:cs="Arial" w:eastAsia="Arial" w:hAnsi="Arial"/>
-          <w:color w:val="4a86e8"/>
-          <w:sz w:val="20"/>
-          <w:szCs w:val="20"/>
-          <w:highlight w:val="white"/>
-        </w:rPr>
-      </w:pPr>
-      <w:r>
-        <w:rPr>
-          <w:rFonts w:ascii="Arial" w:cs="Arial" w:eastAsia="Arial" w:hAnsi="Arial"/>
-          <w:color w:val="4a86e8"/>
-          <w:sz w:val="20"/>
-          <w:szCs w:val="20"/>
-          <w:highlight w:val="white"/>
-          <w:rtl w:val="0"/>
-        </w:rPr>
-        <w:t xml:space="preserve">Paulatina el proceso de selección y contratación de personal,</w:t>
-      </w:r>
-    </w:p>
-    <w:p>
-      <w:pPr>
-        <w:pBdr/>
-        <w:spacing w:after="0" w:line="360" w:lineRule="auto"/>
-        <w:contextualSpacing w:val="0"/>
-        <w:jc w:val="both"/>
-        <w:rPr>
-          <w:rFonts w:ascii="Arial" w:cs="Arial" w:eastAsia="Arial" w:hAnsi="Arial"/>
-          <w:color w:val="4a86e8"/>
-          <w:sz w:val="20"/>
-          <w:szCs w:val="20"/>
-          <w:highlight w:val="white"/>
-        </w:rPr>
-      </w:pPr>
-      <w:r>
-        <w:rPr>
-          <w:rFonts w:ascii="Arial" w:cs="Arial" w:eastAsia="Arial" w:hAnsi="Arial"/>
-          <w:color w:val="4a86e8"/>
-          <w:sz w:val="20"/>
-          <w:szCs w:val="20"/>
-          <w:highlight w:val="white"/>
-          <w:rtl w:val="0"/>
-        </w:rPr>
-        <w:t xml:space="preserve">Antes de dar inciio al siguiente día de trabajo en el área de RR.HH</w:t>
-      </w:r>
-    </w:p>
-    <w:p>
-      <w:pPr>
-        <w:pBdr/>
-        <w:spacing w:after="0" w:line="360" w:lineRule="auto"/>
-        <w:contextualSpacing w:val="0"/>
-        <w:jc w:val="both"/>
-        <w:rPr>
-          <w:rFonts w:ascii="Arial" w:cs="Arial" w:eastAsia="Arial" w:hAnsi="Arial"/>
-          <w:color w:val="4a86e8"/>
-          <w:sz w:val="20"/>
-          <w:szCs w:val="20"/>
-          <w:highlight w:val="white"/>
-        </w:rPr>
-      </w:pPr>
-      <w:r>
-        <w:rPr>
-          <w:rtl w:val="0"/>
-        </w:rPr>
-      </w:r>
-    </w:p>
-    <w:p>
-      <w:pPr>
-        <w:pBdr/>
-        <w:spacing w:after="0" w:line="360" w:lineRule="auto"/>
-        <w:contextualSpacing w:val="0"/>
-        <w:jc w:val="both"/>
-        <w:rPr>
-          <w:rFonts w:ascii="Arial" w:cs="Arial" w:eastAsia="Arial" w:hAnsi="Arial"/>
-          <w:color w:val="4a86e8"/>
-          <w:sz w:val="20"/>
-          <w:szCs w:val="20"/>
-          <w:highlight w:val="white"/>
-        </w:rPr>
-      </w:pPr>
-      <w:r>
-        <w:rPr>
-          <w:rFonts w:ascii="Arial" w:cs="Arial" w:eastAsia="Arial" w:hAnsi="Arial"/>
-          <w:color w:val="4a86e8"/>
-          <w:sz w:val="20"/>
-          <w:szCs w:val="20"/>
-          <w:highlight w:val="white"/>
-          <w:rtl w:val="0"/>
-        </w:rPr>
-        <w:t xml:space="preserve">Por otro lado, permitiría obtener reducciones de costos en material de papelería, personal, entre otros</w:t>
-      </w:r>
-    </w:p>
-    <w:p>
-      <w:pPr>
-        <w:pBdr/>
-        <w:spacing w:after="0" w:line="360" w:lineRule="auto"/>
-        <w:contextualSpacing w:val="0"/>
-        <w:jc w:val="both"/>
-        <w:rPr>
-          <w:rFonts w:ascii="Arial" w:cs="Arial" w:eastAsia="Arial" w:hAnsi="Arial"/>
-          <w:color w:val="4a86e8"/>
-          <w:sz w:val="20"/>
-          <w:szCs w:val="20"/>
-          <w:highlight w:val="white"/>
-        </w:rPr>
-      </w:pPr>
-      <w:r>
-        <w:rPr>
-          <w:rFonts w:ascii="Arial" w:cs="Arial" w:eastAsia="Arial" w:hAnsi="Arial"/>
-          <w:color w:val="4a86e8"/>
-          <w:sz w:val="20"/>
-          <w:szCs w:val="20"/>
-          <w:highlight w:val="white"/>
-          <w:rtl w:val="0"/>
-        </w:rPr>
-        <w:t xml:space="preserve">Les recomiendo revisar el documento donde les coloque una justificaicón, para que se ayuden a redctar esta parte</w:t>
-      </w:r>
-    </w:p>
-    <w:p>
-      <w:pPr>
-        <w:pBdr/>
-        <w:spacing w:after="0" w:line="360" w:lineRule="auto"/>
-        <w:contextualSpacing w:val="0"/>
-        <w:jc w:val="both"/>
-        <w:rPr>
-          <w:rFonts w:ascii="Arial" w:cs="Arial" w:eastAsia="Arial" w:hAnsi="Arial"/>
-          <w:color w:val="4a86e8"/>
-          <w:sz w:val="20"/>
-          <w:szCs w:val="20"/>
-          <w:highlight w:val="white"/>
-        </w:rPr>
-      </w:pPr>
-      <w:r>
-        <w:rPr>
-          <w:rtl w:val="0"/>
-        </w:rPr>
-      </w:r>
-    </w:p>
-    <w:p>
-      <w:pPr>
-        <w:pBdr/>
-        <w:spacing w:after="0" w:line="360" w:lineRule="auto"/>
-        <w:contextualSpacing w:val="0"/>
-        <w:jc w:val="both"/>
-        <w:rPr>
-          <w:rFonts w:ascii="Arial" w:cs="Arial" w:eastAsia="Arial" w:hAnsi="Arial"/>
-          <w:color w:val="4a86e8"/>
-          <w:sz w:val="20"/>
-          <w:szCs w:val="20"/>
-          <w:highlight w:val="white"/>
-        </w:rPr>
-      </w:pPr>
-      <w:r>
-        <w:rPr>
-          <w:rFonts w:ascii="Arial" w:cs="Arial" w:eastAsia="Arial" w:hAnsi="Arial"/>
-          <w:color w:val="4a86e8"/>
-          <w:sz w:val="20"/>
-          <w:szCs w:val="20"/>
-          <w:highlight w:val="white"/>
-          <w:rtl w:val="0"/>
-        </w:rPr>
-        <w:t xml:space="preserve">Y</w:t>
-      </w:r>
-    </w:p>
-    <w:p>
-      <w:pPr>
-        <w:pBdr/>
-        <w:spacing w:after="0" w:line="360" w:lineRule="auto"/>
-        <w:contextualSpacing w:val="0"/>
-        <w:jc w:val="both"/>
-        <w:rPr>
-          <w:rFonts w:ascii="Arial" w:cs="Arial" w:eastAsia="Arial" w:hAnsi="Arial"/>
-          <w:color w:val="4a86e8"/>
-          <w:sz w:val="20"/>
-          <w:szCs w:val="20"/>
-          <w:highlight w:val="white"/>
-        </w:rPr>
-      </w:pPr>
-      <w:r>
-        <w:rPr>
-          <w:rFonts w:ascii="Arial" w:cs="Arial" w:eastAsia="Arial" w:hAnsi="Arial"/>
-          <w:color w:val="4a86e8"/>
-          <w:sz w:val="20"/>
-          <w:szCs w:val="20"/>
-          <w:highlight w:val="white"/>
-          <w:rtl w:val="0"/>
-        </w:rPr>
-        <w:t xml:space="preserve">¿Cuáles serían los beneficios para las personas que se postulan?</w:t>
-      </w:r>
-    </w:p>
-    <w:p>
-      <w:pPr>
-        <w:pBdr/>
-        <w:spacing w:after="0" w:line="360" w:lineRule="auto"/>
-        <w:contextualSpacing w:val="0"/>
-        <w:jc w:val="both"/>
-        <w:rPr>
-          <w:rFonts w:ascii="Arial" w:cs="Arial" w:eastAsia="Arial" w:hAnsi="Arial"/>
-          <w:color w:val="4a86e8"/>
-          <w:sz w:val="20"/>
-          <w:szCs w:val="20"/>
-          <w:highlight w:val="white"/>
-        </w:rPr>
-      </w:pPr>
-      <w:r>
-        <w:rPr>
-          <w:rFonts w:ascii="Arial" w:cs="Arial" w:eastAsia="Arial" w:hAnsi="Arial"/>
-          <w:color w:val="4a86e8"/>
-          <w:sz w:val="20"/>
-          <w:szCs w:val="20"/>
-          <w:highlight w:val="white"/>
-          <w:rtl w:val="0"/>
-        </w:rPr>
-        <w:t xml:space="preserve">No gasto plata imprimiendo un curriculum</w:t>
-      </w:r>
-    </w:p>
-    <w:p>
-      <w:pPr>
-        <w:pBdr/>
-        <w:spacing w:after="0" w:line="360" w:lineRule="auto"/>
-        <w:contextualSpacing w:val="0"/>
-        <w:jc w:val="both"/>
-        <w:rPr>
-          <w:rFonts w:ascii="Arial" w:cs="Arial" w:eastAsia="Arial" w:hAnsi="Arial"/>
-          <w:color w:val="4a86e8"/>
-          <w:sz w:val="20"/>
-          <w:szCs w:val="20"/>
-          <w:highlight w:val="white"/>
-        </w:rPr>
-      </w:pPr>
-      <w:r>
-        <w:rPr>
-          <w:rFonts w:ascii="Arial" w:cs="Arial" w:eastAsia="Arial" w:hAnsi="Arial"/>
-          <w:color w:val="4a86e8"/>
-          <w:sz w:val="20"/>
-          <w:szCs w:val="20"/>
-          <w:highlight w:val="white"/>
-          <w:rtl w:val="0"/>
-        </w:rPr>
-        <w:t xml:space="preserve">No tengo que pedir permisos en mi trabajo, para ir a uan entrevisa, que no se si será beneficiosa o no para mi, porque podría realizar ciertas actividades desde la comoidad de mi hogar, o desde mi teléfono camino a la casa, </w:t>
-      </w:r>
-    </w:p>
-    <w:p>
-      <w:pPr>
-        <w:pBdr/>
-        <w:spacing w:after="0" w:line="360" w:lineRule="auto"/>
-        <w:contextualSpacing w:val="0"/>
-        <w:jc w:val="both"/>
-        <w:rPr>
-          <w:rFonts w:ascii="Arial" w:cs="Arial" w:eastAsia="Arial" w:hAnsi="Arial"/>
-          <w:color w:val="4a86e8"/>
-          <w:sz w:val="20"/>
-          <w:szCs w:val="20"/>
-          <w:highlight w:val="white"/>
-        </w:rPr>
-      </w:pPr>
-      <w:r>
-        <w:rPr>
-          <w:rFonts w:ascii="Arial" w:cs="Arial" w:eastAsia="Arial" w:hAnsi="Arial"/>
-          <w:color w:val="4a86e8"/>
-          <w:sz w:val="20"/>
-          <w:szCs w:val="20"/>
-          <w:highlight w:val="white"/>
-          <w:rtl w:val="0"/>
-        </w:rPr>
-        <w:t xml:space="preserve">Me dan una respuesta rápida </w:t>
-      </w:r>
-    </w:p>
-    <w:p>
-      <w:pPr>
-        <w:pBdr/>
-        <w:spacing w:after="0" w:line="360" w:lineRule="auto"/>
-        <w:contextualSpacing w:val="0"/>
-        <w:jc w:val="both"/>
-        <w:rPr>
-          <w:rFonts w:ascii="Arial" w:cs="Arial" w:eastAsia="Arial" w:hAnsi="Arial"/>
-          <w:color w:val="333333"/>
-          <w:sz w:val="20"/>
-          <w:szCs w:val="20"/>
-          <w:highlight w:val="white"/>
-        </w:rPr>
-      </w:pPr>
-      <w:r>
-        <w:rPr>
-          <w:rtl w:val="0"/>
-        </w:rPr>
-      </w:r>
-    </w:p>
-    <w:p>
-      <w:pPr>
-        <w:pBdr/>
-        <w:spacing w:after="0" w:line="360" w:lineRule="auto"/>
-        <w:contextualSpacing w:val="0"/>
-        <w:jc w:val="both"/>
-        <w:rPr>
-          <w:rFonts w:ascii="Arial" w:cs="Arial" w:eastAsia="Arial" w:hAnsi="Arial"/>
-          <w:sz w:val="24"/>
-          <w:szCs w:val="24"/>
-        </w:rPr>
-      </w:pPr>
-      <w:r>
-        <w:rPr>
-          <w:rFonts w:ascii="Arial" w:cs="Arial" w:eastAsia="Arial" w:hAnsi="Arial"/>
-          <w:color w:val="333333"/>
-          <w:sz w:val="20"/>
-          <w:szCs w:val="20"/>
-          <w:highlight w:val="white"/>
-          <w:rtl w:val="0"/>
-        </w:rPr>
-        <w:t xml:space="preserve">TIENEN UNA IDEA, pero pienso que pueden colocar cosas más concretas</w:t>
-      </w:r>
-      <w:r>
-        <w:rPr>
-          <w:rtl w:val="0"/>
-        </w:rPr>
+          <w:sz w:val="24"/>
+          <w:szCs w:val="24"/>
+        </w:rPr>
+      </w:pPr>
+      <w:r>
+        <w:rPr>
+          <w:rtl w:val="0"/>
+        </w:rPr>
+      </w:r>
+    </w:p>
+    <w:p>
+      <w:pPr>
+        <w:pBdr/>
+        <w:spacing w:after="0" w:line="360" w:lineRule="auto"/>
+        <w:contextualSpacing w:val="0"/>
+        <w:jc w:val="both"/>
+        <w:rPr>
+          <w:rFonts w:ascii="Arial" w:cs="Arial" w:eastAsia="Arial" w:hAnsi="Arial"/>
+          <w:sz w:val="24"/>
+          <w:szCs w:val="24"/>
+        </w:rPr>
+      </w:pPr>
+      <w:r>
+        <w:rPr>
+          <w:rFonts w:ascii="Arial" w:cs="Arial" w:eastAsia="Arial" w:hAnsi="Arial"/>
+          <w:sz w:val="24"/>
+          <w:szCs w:val="24"/>
+          <w:rtl w:val="0"/>
+        </w:rPr>
+        <w:t xml:space="preserve">Por lo ante expuesto, surge la necesidad de desarrollar una aplicación Web que permita a las empresas atender a una gran cantidad de candidatos de manera simultánea, y que permita brindar respuesta a los potenciales candidatos, y que a su vez, le permitan a las empresas continuar o descartar a diversos candidatos, de forma rápida y eficiente, y sin originar los inconvenientes descritos.</w:t>
+      </w:r>
+    </w:p>
+    <w:p>
+      <w:pPr>
+        <w:pBdr/>
+        <w:spacing w:after="0" w:line="360" w:lineRule="auto"/>
+        <w:contextualSpacing w:val="0"/>
+        <w:jc w:val="both"/>
+        <w:rPr>
+          <w:rFonts w:ascii="Arial" w:cs="Arial" w:eastAsia="Arial" w:hAnsi="Arial"/>
+          <w:sz w:val="24"/>
+          <w:szCs w:val="24"/>
+        </w:rPr>
+      </w:pPr>
+      <w:r>
+        <w:rPr>
+          <w:rtl w:val="0"/>
+        </w:rPr>
+      </w:r>
+    </w:p>
+    <w:p>
+      <w:pPr>
+        <w:pBdr/>
+        <w:spacing w:after="0" w:line="360" w:lineRule="auto"/>
+        <w:contextualSpacing w:val="0"/>
+        <w:jc w:val="both"/>
+        <w:rPr>
+          <w:rFonts w:ascii="Arial" w:cs="Arial" w:eastAsia="Arial" w:hAnsi="Arial"/>
+          <w:sz w:val="24"/>
+          <w:szCs w:val="24"/>
+        </w:rPr>
+      </w:pPr>
+      <w:r>
+        <w:rPr>
+          <w:rFonts w:ascii="Arial" w:cs="Arial" w:eastAsia="Arial" w:hAnsi="Arial"/>
+          <w:sz w:val="24"/>
+          <w:szCs w:val="24"/>
+          <w:rtl w:val="0"/>
+        </w:rPr>
+        <w:t xml:space="preserve">El uso de un portal configurable por la empresa permite:</w:t>
+      </w:r>
+    </w:p>
+    <w:p>
+      <w:pPr>
+        <w:numPr>
+          <w:ilvl w:val="0"/>
+          <w:numId w:val="6"/>
+        </w:numPr>
+        <w:pBdr/>
+        <w:spacing w:after="0" w:line="360" w:lineRule="auto"/>
+        <w:ind w:left="720" w:hanging="360"/>
+        <w:contextualSpacing w:val="1"/>
+        <w:jc w:val="both"/>
+        <w:rPr>
+          <w:rFonts w:ascii="Arial" w:cs="Arial" w:eastAsia="Arial" w:hAnsi="Arial"/>
+          <w:sz w:val="24"/>
+          <w:szCs w:val="24"/>
+          <w:u w:val="none"/>
+        </w:rPr>
+      </w:pPr>
+      <w:r>
+        <w:rPr>
+          <w:rFonts w:ascii="Arial" w:cs="Arial" w:eastAsia="Arial" w:hAnsi="Arial"/>
+          <w:sz w:val="24"/>
+          <w:szCs w:val="24"/>
+          <w:rtl w:val="0"/>
+        </w:rPr>
+        <w:t xml:space="preserve">Crear o actualizar la información de una vacante.</w:t>
+      </w:r>
+    </w:p>
+    <w:p>
+      <w:pPr>
+        <w:numPr>
+          <w:ilvl w:val="0"/>
+          <w:numId w:val="6"/>
+        </w:numPr>
+        <w:pBdr/>
+        <w:spacing w:after="0" w:line="360" w:lineRule="auto"/>
+        <w:ind w:left="720" w:hanging="360"/>
+        <w:contextualSpacing w:val="1"/>
+        <w:jc w:val="both"/>
+        <w:rPr>
+          <w:rFonts w:ascii="Arial" w:cs="Arial" w:eastAsia="Arial" w:hAnsi="Arial"/>
+          <w:sz w:val="24"/>
+          <w:szCs w:val="24"/>
+          <w:u w:val="none"/>
+        </w:rPr>
+      </w:pPr>
+      <w:r>
+        <w:rPr>
+          <w:rFonts w:ascii="Arial" w:cs="Arial" w:eastAsia="Arial" w:hAnsi="Arial"/>
+          <w:sz w:val="24"/>
+          <w:szCs w:val="24"/>
+          <w:rtl w:val="0"/>
+        </w:rPr>
+        <w:t xml:space="preserve">Procesar las solicitudes de los candidatos que se postulen las 24 horas del día.</w:t>
+      </w:r>
+    </w:p>
+    <w:p>
+      <w:pPr>
+        <w:numPr>
+          <w:ilvl w:val="0"/>
+          <w:numId w:val="6"/>
+        </w:numPr>
+        <w:pBdr/>
+        <w:spacing w:after="0" w:line="360" w:lineRule="auto"/>
+        <w:ind w:left="720" w:hanging="360"/>
+        <w:contextualSpacing w:val="1"/>
+        <w:jc w:val="both"/>
+        <w:rPr>
+          <w:rFonts w:ascii="Arial" w:cs="Arial" w:eastAsia="Arial" w:hAnsi="Arial"/>
+          <w:sz w:val="24"/>
+          <w:szCs w:val="24"/>
+          <w:u w:val="none"/>
+        </w:rPr>
+      </w:pPr>
+      <w:r>
+        <w:rPr>
+          <w:rFonts w:ascii="Arial" w:cs="Arial" w:eastAsia="Arial" w:hAnsi="Arial"/>
+          <w:sz w:val="24"/>
+          <w:szCs w:val="24"/>
+          <w:rtl w:val="0"/>
+        </w:rPr>
+        <w:t xml:space="preserve">Crear o reutilizar cuestionarios o encuestas configurables, automatizando la puntuación obtenida por los candidatos que la realizan.</w:t>
+      </w:r>
+    </w:p>
+    <w:p>
+      <w:pPr>
+        <w:numPr>
+          <w:ilvl w:val="0"/>
+          <w:numId w:val="6"/>
+        </w:numPr>
+        <w:pBdr/>
+        <w:spacing w:after="0" w:line="360" w:lineRule="auto"/>
+        <w:ind w:left="720" w:hanging="360"/>
+        <w:contextualSpacing w:val="1"/>
+        <w:jc w:val="both"/>
+        <w:rPr>
+          <w:rFonts w:ascii="Arial" w:cs="Arial" w:eastAsia="Arial" w:hAnsi="Arial"/>
+          <w:sz w:val="24"/>
+          <w:szCs w:val="24"/>
+          <w:u w:val="none"/>
+        </w:rPr>
+      </w:pPr>
+      <w:r>
+        <w:rPr>
+          <w:rFonts w:ascii="Arial" w:cs="Arial" w:eastAsia="Arial" w:hAnsi="Arial"/>
+          <w:sz w:val="24"/>
+          <w:szCs w:val="24"/>
+          <w:rtl w:val="0"/>
+        </w:rPr>
+        <w:t xml:space="preserve">Reducir los tiempos del personal de Recursos Humanos en evaluar a cada candidato.</w:t>
+      </w:r>
+    </w:p>
+    <w:p>
+      <w:pPr>
+        <w:numPr>
+          <w:ilvl w:val="0"/>
+          <w:numId w:val="6"/>
+        </w:numPr>
+        <w:pBdr/>
+        <w:spacing w:after="0" w:line="360" w:lineRule="auto"/>
+        <w:ind w:left="720" w:hanging="360"/>
+        <w:contextualSpacing w:val="1"/>
+        <w:jc w:val="both"/>
+        <w:rPr>
+          <w:rFonts w:ascii="Arial" w:cs="Arial" w:eastAsia="Arial" w:hAnsi="Arial"/>
+          <w:sz w:val="24"/>
+          <w:szCs w:val="24"/>
+          <w:u w:val="none"/>
+        </w:rPr>
+      </w:pPr>
+      <w:r>
+        <w:rPr>
+          <w:rFonts w:ascii="Arial" w:cs="Arial" w:eastAsia="Arial" w:hAnsi="Arial"/>
+          <w:sz w:val="24"/>
+          <w:szCs w:val="24"/>
+          <w:rtl w:val="0"/>
+        </w:rPr>
+        <w:t xml:space="preserve">Enviar feedback en cada etapa del proceso al candidato de forma eficiente y constante.</w:t>
+      </w:r>
+    </w:p>
+    <w:p>
+      <w:pPr>
+        <w:pBdr/>
+        <w:spacing w:after="0" w:line="360" w:lineRule="auto"/>
+        <w:contextualSpacing w:val="0"/>
+        <w:jc w:val="both"/>
+        <w:rPr>
+          <w:rFonts w:ascii="Arial" w:cs="Arial" w:eastAsia="Arial" w:hAnsi="Arial"/>
+          <w:sz w:val="24"/>
+          <w:szCs w:val="24"/>
+        </w:rPr>
+      </w:pPr>
+      <w:r>
+        <w:rPr>
+          <w:rtl w:val="0"/>
+        </w:rPr>
+      </w:r>
+    </w:p>
+    <w:p>
+      <w:pPr>
+        <w:pBdr/>
+        <w:spacing w:after="0" w:line="360" w:lineRule="auto"/>
+        <w:contextualSpacing w:val="0"/>
+        <w:jc w:val="both"/>
+        <w:rPr>
+          <w:rFonts w:ascii="Arial" w:cs="Arial" w:eastAsia="Arial" w:hAnsi="Arial"/>
+          <w:sz w:val="24"/>
+          <w:szCs w:val="24"/>
+        </w:rPr>
+      </w:pPr>
+      <w:r>
+        <w:rPr>
+          <w:rFonts w:ascii="Arial" w:cs="Arial" w:eastAsia="Arial" w:hAnsi="Arial"/>
+          <w:sz w:val="24"/>
+          <w:szCs w:val="24"/>
+          <w:rtl w:val="0"/>
+        </w:rPr>
+        <w:t xml:space="preserve">El uso de un portal por parte del candidato permite:</w:t>
+      </w:r>
+    </w:p>
+    <w:p>
+      <w:pPr>
+        <w:numPr>
+          <w:ilvl w:val="0"/>
+          <w:numId w:val="3"/>
+        </w:numPr>
+        <w:pBdr/>
+        <w:spacing w:after="0" w:line="360" w:lineRule="auto"/>
+        <w:ind w:left="720" w:hanging="360"/>
+        <w:contextualSpacing w:val="1"/>
+        <w:jc w:val="both"/>
+        <w:rPr>
+          <w:rFonts w:ascii="Arial" w:cs="Arial" w:eastAsia="Arial" w:hAnsi="Arial"/>
+          <w:sz w:val="24"/>
+          <w:szCs w:val="24"/>
+          <w:u w:val="none"/>
+        </w:rPr>
+      </w:pPr>
+      <w:r>
+        <w:rPr>
+          <w:rFonts w:ascii="Arial" w:cs="Arial" w:eastAsia="Arial" w:hAnsi="Arial"/>
+          <w:sz w:val="24"/>
+          <w:szCs w:val="24"/>
+          <w:rtl w:val="0"/>
+        </w:rPr>
+        <w:t xml:space="preserve">Postularse desde el portal.</w:t>
+      </w:r>
+    </w:p>
+    <w:p>
+      <w:pPr>
+        <w:numPr>
+          <w:ilvl w:val="0"/>
+          <w:numId w:val="3"/>
+        </w:numPr>
+        <w:pBdr/>
+        <w:spacing w:after="0" w:line="360" w:lineRule="auto"/>
+        <w:ind w:left="720" w:hanging="360"/>
+        <w:contextualSpacing w:val="1"/>
+        <w:jc w:val="both"/>
+        <w:rPr>
+          <w:rFonts w:ascii="Arial" w:cs="Arial" w:eastAsia="Arial" w:hAnsi="Arial"/>
+          <w:sz w:val="24"/>
+          <w:szCs w:val="24"/>
+          <w:u w:val="none"/>
+        </w:rPr>
+      </w:pPr>
+      <w:r>
+        <w:rPr>
+          <w:rFonts w:ascii="Arial" w:cs="Arial" w:eastAsia="Arial" w:hAnsi="Arial"/>
+          <w:sz w:val="24"/>
+          <w:szCs w:val="24"/>
+          <w:rtl w:val="0"/>
+        </w:rPr>
+        <w:t xml:space="preserve">Ingresar la información de los documentos requeridos para ser evaluado por la empresa como currículos y certificados de forma digital.</w:t>
+      </w:r>
+    </w:p>
+    <w:p>
+      <w:pPr>
+        <w:numPr>
+          <w:ilvl w:val="0"/>
+          <w:numId w:val="3"/>
+        </w:numPr>
+        <w:pBdr/>
+        <w:spacing w:after="0" w:line="360" w:lineRule="auto"/>
+        <w:ind w:left="720" w:hanging="360"/>
+        <w:contextualSpacing w:val="1"/>
+        <w:jc w:val="both"/>
+        <w:rPr>
+          <w:rFonts w:ascii="Arial" w:cs="Arial" w:eastAsia="Arial" w:hAnsi="Arial"/>
+          <w:sz w:val="24"/>
+          <w:szCs w:val="24"/>
+          <w:u w:val="none"/>
+        </w:rPr>
+      </w:pPr>
+      <w:r>
+        <w:rPr>
+          <w:rFonts w:ascii="Arial" w:cs="Arial" w:eastAsia="Arial" w:hAnsi="Arial"/>
+          <w:sz w:val="24"/>
+          <w:szCs w:val="24"/>
+          <w:rtl w:val="0"/>
+        </w:rPr>
+        <w:t xml:space="preserve">Reducir costos de transporte.</w:t>
+      </w:r>
+    </w:p>
+    <w:p>
+      <w:pPr>
+        <w:numPr>
+          <w:ilvl w:val="0"/>
+          <w:numId w:val="3"/>
+        </w:numPr>
+        <w:pBdr/>
+        <w:spacing w:after="0" w:line="360" w:lineRule="auto"/>
+        <w:ind w:left="720" w:hanging="360"/>
+        <w:contextualSpacing w:val="1"/>
+        <w:jc w:val="both"/>
+        <w:rPr>
+          <w:rFonts w:ascii="Arial" w:cs="Arial" w:eastAsia="Arial" w:hAnsi="Arial"/>
+          <w:sz w:val="24"/>
+          <w:szCs w:val="24"/>
+          <w:u w:val="none"/>
+        </w:rPr>
+      </w:pPr>
+      <w:r>
+        <w:rPr>
+          <w:rFonts w:ascii="Arial" w:cs="Arial" w:eastAsia="Arial" w:hAnsi="Arial"/>
+          <w:sz w:val="24"/>
+          <w:szCs w:val="24"/>
+          <w:rtl w:val="0"/>
+        </w:rPr>
+        <w:t xml:space="preserve">Realizar las etapas las 24 horas del día.</w:t>
+      </w:r>
+    </w:p>
+    <w:p>
+      <w:pPr>
+        <w:numPr>
+          <w:ilvl w:val="0"/>
+          <w:numId w:val="3"/>
+        </w:numPr>
+        <w:pBdr/>
+        <w:spacing w:after="0" w:line="360" w:lineRule="auto"/>
+        <w:ind w:left="720" w:hanging="360"/>
+        <w:contextualSpacing w:val="1"/>
+        <w:jc w:val="both"/>
+        <w:rPr>
+          <w:rFonts w:ascii="Arial" w:cs="Arial" w:eastAsia="Arial" w:hAnsi="Arial"/>
+          <w:sz w:val="24"/>
+          <w:szCs w:val="24"/>
+          <w:u w:val="none"/>
+        </w:rPr>
+      </w:pPr>
+      <w:r>
+        <w:rPr>
+          <w:rFonts w:ascii="Arial" w:cs="Arial" w:eastAsia="Arial" w:hAnsi="Arial"/>
+          <w:sz w:val="24"/>
+          <w:szCs w:val="24"/>
+          <w:rtl w:val="0"/>
+        </w:rPr>
+        <w:t xml:space="preserve">Realizar un seguimiento del estado del proceso de selección eficiente.</w:t>
       </w:r>
     </w:p>
     <w:p>
@@ -9337,104 +9504,83 @@
       <w:pPr>
         <w:pBdr/>
         <w:spacing w:after="0" w:line="360" w:lineRule="auto"/>
-        <w:contextualSpacing w:val="0"/>
-        <w:jc w:val="both"/>
-        <w:rPr>
-          <w:rFonts w:ascii="Arial" w:cs="Arial" w:eastAsia="Arial" w:hAnsi="Arial"/>
-          <w:sz w:val="24"/>
-          <w:szCs w:val="24"/>
-        </w:rPr>
-      </w:pPr>
-      <w:r>
-        <w:rPr>
-          <w:rFonts w:ascii="Arial" w:cs="Arial" w:eastAsia="Arial" w:hAnsi="Arial"/>
-          <w:sz w:val="24"/>
-          <w:szCs w:val="24"/>
-          <w:rtl w:val="0"/>
-        </w:rPr>
-        <w:t xml:space="preserve">Por lo ante expuesto, surge la necesidad de desarrollar una aplicación Web que permita a las empresas atender a una gran cantidad de candidatos de manera simultánea, y que permita brindar respuesta a los potenciales candidatos, y que a su vez, le permitan a las empresas continuar o descartar a diversos candidatos, de forma rápida y eficiente, y sin originar los inconvenientes descritos.</w:t>
-      </w:r>
-    </w:p>
-    <w:p>
-      <w:pPr>
-        <w:pBdr/>
-        <w:spacing w:after="0" w:line="360" w:lineRule="auto"/>
-        <w:ind w:firstLine="284"/>
-        <w:contextualSpacing w:val="0"/>
-        <w:jc w:val="both"/>
-        <w:rPr>
-          <w:rFonts w:ascii="Arial" w:cs="Arial" w:eastAsia="Arial" w:hAnsi="Arial"/>
-          <w:sz w:val="24"/>
-          <w:szCs w:val="24"/>
-        </w:rPr>
-      </w:pPr>
-      <w:r>
-        <w:rPr>
-          <w:rtl w:val="0"/>
-        </w:rPr>
-      </w:r>
-    </w:p>
-    <w:p>
-      <w:pPr>
-        <w:pBdr/>
-        <w:spacing w:after="0" w:line="360" w:lineRule="auto"/>
-        <w:contextualSpacing w:val="0"/>
-        <w:jc w:val="both"/>
-        <w:rPr>
-          <w:rFonts w:ascii="Arial" w:cs="Arial" w:eastAsia="Arial" w:hAnsi="Arial"/>
-          <w:sz w:val="24"/>
-          <w:szCs w:val="24"/>
-        </w:rPr>
-      </w:pPr>
-      <w:r>
-        <w:rPr>
-          <w:rFonts w:ascii="Arial" w:cs="Arial" w:eastAsia="Arial" w:hAnsi="Arial"/>
-          <w:sz w:val="24"/>
-          <w:szCs w:val="24"/>
-          <w:rtl w:val="0"/>
-        </w:rPr>
-        <w:t xml:space="preserve">El uso de un portal configurable por la empresa permite identificar y detallar información sobre las vacantes o futuras vacantes que existirá, crear y administrar cuestionarios, preguntas y evaluaciones que son actualizables y reutilizables, proveer feedback sobre el estado de cada etapa a cada uno de los aspirantes utilizando medios como correo electrónico; lo que  soluciona los problemas de tiempo y costos para la empresa en general.</w:t>
-      </w:r>
-    </w:p>
-    <w:p>
-      <w:pPr>
-        <w:pBdr/>
-        <w:spacing w:after="0" w:line="360" w:lineRule="auto"/>
-        <w:ind w:firstLine="284"/>
-        <w:contextualSpacing w:val="0"/>
-        <w:jc w:val="both"/>
-        <w:rPr>
-          <w:rFonts w:ascii="Arial" w:cs="Arial" w:eastAsia="Arial" w:hAnsi="Arial"/>
-          <w:sz w:val="24"/>
-          <w:szCs w:val="24"/>
-        </w:rPr>
-      </w:pPr>
-      <w:r>
-        <w:rPr>
-          <w:rtl w:val="0"/>
-        </w:rPr>
-      </w:r>
-    </w:p>
-    <w:p>
-      <w:pPr>
-        <w:pBdr/>
-        <w:spacing w:after="0" w:line="360" w:lineRule="auto"/>
-        <w:contextualSpacing w:val="0"/>
-        <w:jc w:val="both"/>
-        <w:rPr>
-          <w:rFonts w:ascii="Arial" w:cs="Arial" w:eastAsia="Arial" w:hAnsi="Arial"/>
-          <w:sz w:val="24"/>
-          <w:szCs w:val="24"/>
-        </w:rPr>
-      </w:pPr>
-      <w:r>
-        <w:rPr>
-          <w:rFonts w:ascii="Arial" w:cs="Arial" w:eastAsia="Arial" w:hAnsi="Arial"/>
-          <w:sz w:val="24"/>
-          <w:szCs w:val="24"/>
-          <w:rtl w:val="0"/>
-        </w:rPr>
-        <w:t xml:space="preserve">Por otra parte, el uso de un portal de postulación permite a los aspirantes acceder de forma remota e inmediata (con la única limitación de necesitar acceso a internet) a la información de todas las vacantes disponibles pertenecientes a la empresa y, en el mismo portal, postularse ingresando los datos personales y certificaciones para la evaluación por parte de la empresa. A su vez, el aspirante puede realizar seguimiento sobre el estado de su selección durante todo el proceso, eliminando la incertidumbre causada en los aspirantes al transcurrir una considerable cantidad de tiempo sin recibir respuesta por parte de la empresa.</w:t>
+        <w:ind w:left="0" w:firstLine="0"/>
+        <w:contextualSpacing w:val="0"/>
+        <w:jc w:val="both"/>
+        <w:rPr>
+          <w:rFonts w:ascii="Arial" w:cs="Arial" w:eastAsia="Arial" w:hAnsi="Arial"/>
+          <w:sz w:val="24"/>
+          <w:szCs w:val="24"/>
+        </w:rPr>
+      </w:pPr>
+      <w:r>
+        <w:rPr>
+          <w:rFonts w:ascii="Arial" w:cs="Arial" w:eastAsia="Arial" w:hAnsi="Arial"/>
+          <w:sz w:val="24"/>
+          <w:szCs w:val="24"/>
+          <w:rtl w:val="0"/>
+        </w:rPr>
+        <w:t xml:space="preserve">Lo anterior mencionado da flexibilidad a los candidatos en realizar el proceso de selección y, a su vez, el seguimiento de su estado durante todo el proceso desde la comodidad de su casa, sin restricciones de tiempo, lo que evita que el candidato deba solicitar permisos para retirarse de la oficina para realizar entrevistas con la incertidumbre de saber si dicha entrevista es beneficiosa o no.</w:t>
+      </w:r>
+    </w:p>
+    <w:p>
+      <w:pPr>
+        <w:pBdr/>
+        <w:spacing w:after="0" w:line="360" w:lineRule="auto"/>
+        <w:ind w:left="0" w:firstLine="0"/>
+        <w:contextualSpacing w:val="0"/>
+        <w:jc w:val="both"/>
+        <w:rPr>
+          <w:rFonts w:ascii="Arial" w:cs="Arial" w:eastAsia="Arial" w:hAnsi="Arial"/>
+          <w:sz w:val="24"/>
+          <w:szCs w:val="24"/>
+        </w:rPr>
+      </w:pPr>
+      <w:r>
+        <w:rPr>
+          <w:rtl w:val="0"/>
+        </w:rPr>
+      </w:r>
+    </w:p>
+    <w:p>
+      <w:pPr>
+        <w:pBdr/>
+        <w:spacing w:after="0" w:line="360" w:lineRule="auto"/>
+        <w:ind w:left="0" w:firstLine="0"/>
+        <w:contextualSpacing w:val="0"/>
+        <w:jc w:val="both"/>
+        <w:rPr>
+          <w:rFonts w:ascii="Arial" w:cs="Arial" w:eastAsia="Arial" w:hAnsi="Arial"/>
+          <w:sz w:val="24"/>
+          <w:szCs w:val="24"/>
+        </w:rPr>
+      </w:pPr>
+      <w:r>
+        <w:rPr>
+          <w:rFonts w:ascii="Arial" w:cs="Arial" w:eastAsia="Arial" w:hAnsi="Arial"/>
+          <w:sz w:val="24"/>
+          <w:szCs w:val="24"/>
+          <w:rtl w:val="0"/>
+        </w:rPr>
+        <w:t xml:space="preserve">Por otro lado, da flexibilidad a la empresa en realizar y configurar los cuestionarios para que estos sean evaluados de forma automática sin participación del personal de Recursos Humanos, y encuestas que pueden ser reutilizados en múltiples vacantes disponibles en la empresa. Además puede proveer a todos sus candidatos el feedback sobre su estado durante el proceso de selección de forma eficiente eliminando la incertidumbre que dichos candidatos puedan generar durante el proceso.</w:t>
+      </w:r>
+    </w:p>
+    <w:p>
+      <w:pPr>
+        <w:pBdr/>
+        <w:spacing w:after="0" w:line="360" w:lineRule="auto"/>
+        <w:contextualSpacing w:val="0"/>
+        <w:jc w:val="both"/>
+        <w:rPr>
+          <w:rFonts w:ascii="Arial" w:cs="Arial" w:eastAsia="Arial" w:hAnsi="Arial"/>
+          <w:sz w:val="24"/>
+          <w:szCs w:val="24"/>
+        </w:rPr>
+      </w:pPr>
+      <w:r>
+        <w:rPr>
+          <w:rtl w:val="0"/>
+        </w:rPr>
       </w:r>
     </w:p>
     <w:p>
@@ -10198,6 +10344,226 @@
   <w:abstractNum w:abstractNumId="2">
     <w:lvl w:ilvl="0">
       <w:start w:val="1"/>
+      <w:numFmt w:val="decimal"/>
+      <w:lvlText w:val="%1."/>
+      <w:lvlJc w:val="left"/>
+      <w:pPr>
+        <w:ind w:left="720" w:firstLine="360"/>
+      </w:pPr>
+      <w:rPr>
+        <w:u w:val="none"/>
+      </w:rPr>
+    </w:lvl>
+    <w:lvl w:ilvl="1">
+      <w:start w:val="1"/>
+      <w:numFmt w:val="lowerLetter"/>
+      <w:lvlText w:val="%2."/>
+      <w:lvlJc w:val="left"/>
+      <w:pPr>
+        <w:ind w:left="1440" w:firstLine="1080"/>
+      </w:pPr>
+      <w:rPr>
+        <w:u w:val="none"/>
+      </w:rPr>
+    </w:lvl>
+    <w:lvl w:ilvl="2">
+      <w:start w:val="1"/>
+      <w:numFmt w:val="lowerRoman"/>
+      <w:lvlText w:val="%3."/>
+      <w:lvlJc w:val="right"/>
+      <w:pPr>
+        <w:ind w:left="2160" w:firstLine="1800"/>
+      </w:pPr>
+      <w:rPr>
+        <w:u w:val="none"/>
+      </w:rPr>
+    </w:lvl>
+    <w:lvl w:ilvl="3">
+      <w:start w:val="1"/>
+      <w:numFmt w:val="decimal"/>
+      <w:lvlText w:val="%4."/>
+      <w:lvlJc w:val="left"/>
+      <w:pPr>
+        <w:ind w:left="2880" w:firstLine="2520"/>
+      </w:pPr>
+      <w:rPr>
+        <w:u w:val="none"/>
+      </w:rPr>
+    </w:lvl>
+    <w:lvl w:ilvl="4">
+      <w:start w:val="1"/>
+      <w:numFmt w:val="lowerLetter"/>
+      <w:lvlText w:val="%5."/>
+      <w:lvlJc w:val="left"/>
+      <w:pPr>
+        <w:ind w:left="3600" w:firstLine="3240"/>
+      </w:pPr>
+      <w:rPr>
+        <w:u w:val="none"/>
+      </w:rPr>
+    </w:lvl>
+    <w:lvl w:ilvl="5">
+      <w:start w:val="1"/>
+      <w:numFmt w:val="lowerRoman"/>
+      <w:lvlText w:val="%6."/>
+      <w:lvlJc w:val="right"/>
+      <w:pPr>
+        <w:ind w:left="4320" w:firstLine="3960"/>
+      </w:pPr>
+      <w:rPr>
+        <w:u w:val="none"/>
+      </w:rPr>
+    </w:lvl>
+    <w:lvl w:ilvl="6">
+      <w:start w:val="1"/>
+      <w:numFmt w:val="decimal"/>
+      <w:lvlText w:val="%7."/>
+      <w:lvlJc w:val="left"/>
+      <w:pPr>
+        <w:ind w:left="5040" w:firstLine="4680"/>
+      </w:pPr>
+      <w:rPr>
+        <w:u w:val="none"/>
+      </w:rPr>
+    </w:lvl>
+    <w:lvl w:ilvl="7">
+      <w:start w:val="1"/>
+      <w:numFmt w:val="lowerLetter"/>
+      <w:lvlText w:val="%8."/>
+      <w:lvlJc w:val="left"/>
+      <w:pPr>
+        <w:ind w:left="5760" w:firstLine="5400"/>
+      </w:pPr>
+      <w:rPr>
+        <w:u w:val="none"/>
+      </w:rPr>
+    </w:lvl>
+    <w:lvl w:ilvl="8">
+      <w:start w:val="1"/>
+      <w:numFmt w:val="lowerRoman"/>
+      <w:lvlText w:val="%9."/>
+      <w:lvlJc w:val="right"/>
+      <w:pPr>
+        <w:ind w:left="6480" w:firstLine="6120"/>
+      </w:pPr>
+      <w:rPr>
+        <w:u w:val="none"/>
+      </w:rPr>
+    </w:lvl>
+  </w:abstractNum>
+  <w:abstractNum w:abstractNumId="3">
+    <w:lvl w:ilvl="0">
+      <w:start w:val="1"/>
+      <w:numFmt w:val="bullet"/>
+      <w:lvlText w:val="●"/>
+      <w:lvlJc w:val="left"/>
+      <w:pPr>
+        <w:ind w:left="720" w:firstLine="360"/>
+      </w:pPr>
+      <w:rPr>
+        <w:u w:val="none"/>
+      </w:rPr>
+    </w:lvl>
+    <w:lvl w:ilvl="1">
+      <w:start w:val="1"/>
+      <w:numFmt w:val="bullet"/>
+      <w:lvlText w:val="○"/>
+      <w:lvlJc w:val="left"/>
+      <w:pPr>
+        <w:ind w:left="1440" w:firstLine="1080"/>
+      </w:pPr>
+      <w:rPr>
+        <w:u w:val="none"/>
+      </w:rPr>
+    </w:lvl>
+    <w:lvl w:ilvl="2">
+      <w:start w:val="1"/>
+      <w:numFmt w:val="bullet"/>
+      <w:lvlText w:val="■"/>
+      <w:lvlJc w:val="left"/>
+      <w:pPr>
+        <w:ind w:left="2160" w:firstLine="1800"/>
+      </w:pPr>
+      <w:rPr>
+        <w:u w:val="none"/>
+      </w:rPr>
+    </w:lvl>
+    <w:lvl w:ilvl="3">
+      <w:start w:val="1"/>
+      <w:numFmt w:val="bullet"/>
+      <w:lvlText w:val="●"/>
+      <w:lvlJc w:val="left"/>
+      <w:pPr>
+        <w:ind w:left="2880" w:firstLine="2520"/>
+      </w:pPr>
+      <w:rPr>
+        <w:u w:val="none"/>
+      </w:rPr>
+    </w:lvl>
+    <w:lvl w:ilvl="4">
+      <w:start w:val="1"/>
+      <w:numFmt w:val="bullet"/>
+      <w:lvlText w:val="○"/>
+      <w:lvlJc w:val="left"/>
+      <w:pPr>
+        <w:ind w:left="3600" w:firstLine="3240"/>
+      </w:pPr>
+      <w:rPr>
+        <w:u w:val="none"/>
+      </w:rPr>
+    </w:lvl>
+    <w:lvl w:ilvl="5">
+      <w:start w:val="1"/>
+      <w:numFmt w:val="bullet"/>
+      <w:lvlText w:val="■"/>
+      <w:lvlJc w:val="left"/>
+      <w:pPr>
+        <w:ind w:left="4320" w:firstLine="3960"/>
+      </w:pPr>
+      <w:rPr>
+        <w:u w:val="none"/>
+      </w:rPr>
+    </w:lvl>
+    <w:lvl w:ilvl="6">
+      <w:start w:val="1"/>
+      <w:numFmt w:val="bullet"/>
+      <w:lvlText w:val="●"/>
+      <w:lvlJc w:val="left"/>
+      <w:pPr>
+        <w:ind w:left="5040" w:firstLine="4680"/>
+      </w:pPr>
+      <w:rPr>
+        <w:u w:val="none"/>
+      </w:rPr>
+    </w:lvl>
+    <w:lvl w:ilvl="7">
+      <w:start w:val="1"/>
+      <w:numFmt w:val="bullet"/>
+      <w:lvlText w:val="○"/>
+      <w:lvlJc w:val="left"/>
+      <w:pPr>
+        <w:ind w:left="5760" w:firstLine="5400"/>
+      </w:pPr>
+      <w:rPr>
+        <w:u w:val="none"/>
+      </w:rPr>
+    </w:lvl>
+    <w:lvl w:ilvl="8">
+      <w:start w:val="1"/>
+      <w:numFmt w:val="bullet"/>
+      <w:lvlText w:val="■"/>
+      <w:lvlJc w:val="left"/>
+      <w:pPr>
+        <w:ind w:left="6480" w:firstLine="6120"/>
+      </w:pPr>
+      <w:rPr>
+        <w:u w:val="none"/>
+      </w:rPr>
+    </w:lvl>
+  </w:abstractNum>
+  <w:abstractNum w:abstractNumId="4">
+    <w:lvl w:ilvl="0">
+      <w:start w:val="1"/>
       <w:numFmt w:val="bullet"/>
       <w:lvlText w:val="-"/>
       <w:lvlJc w:val="left"/>
@@ -10305,7 +10671,7 @@
       </w:rPr>
     </w:lvl>
   </w:abstractNum>
-  <w:abstractNum w:abstractNumId="3">
+  <w:abstractNum w:abstractNumId="5">
     <w:lvl w:ilvl="0">
       <w:start w:val="1"/>
       <w:numFmt w:val="decimal"/>
@@ -10415,7 +10781,117 @@
       </w:rPr>
     </w:lvl>
   </w:abstractNum>
-  <w:abstractNum w:abstractNumId="4">
+  <w:abstractNum w:abstractNumId="6">
+    <w:lvl w:ilvl="0">
+      <w:start w:val="1"/>
+      <w:numFmt w:val="bullet"/>
+      <w:lvlText w:val="●"/>
+      <w:lvlJc w:val="left"/>
+      <w:pPr>
+        <w:ind w:left="720" w:firstLine="360"/>
+      </w:pPr>
+      <w:rPr>
+        <w:u w:val="none"/>
+      </w:rPr>
+    </w:lvl>
+    <w:lvl w:ilvl="1">
+      <w:start w:val="1"/>
+      <w:numFmt w:val="bullet"/>
+      <w:lvlText w:val="○"/>
+      <w:lvlJc w:val="left"/>
+      <w:pPr>
+        <w:ind w:left="1440" w:firstLine="1080"/>
+      </w:pPr>
+      <w:rPr>
+        <w:u w:val="none"/>
+      </w:rPr>
+    </w:lvl>
+    <w:lvl w:ilvl="2">
+      <w:start w:val="1"/>
+      <w:numFmt w:val="bullet"/>
+      <w:lvlText w:val="■"/>
+      <w:lvlJc w:val="left"/>
+      <w:pPr>
+        <w:ind w:left="2160" w:firstLine="1800"/>
+      </w:pPr>
+      <w:rPr>
+        <w:u w:val="none"/>
+      </w:rPr>
+    </w:lvl>
+    <w:lvl w:ilvl="3">
+      <w:start w:val="1"/>
+      <w:numFmt w:val="bullet"/>
+      <w:lvlText w:val="●"/>
+      <w:lvlJc w:val="left"/>
+      <w:pPr>
+        <w:ind w:left="2880" w:firstLine="2520"/>
+      </w:pPr>
+      <w:rPr>
+        <w:u w:val="none"/>
+      </w:rPr>
+    </w:lvl>
+    <w:lvl w:ilvl="4">
+      <w:start w:val="1"/>
+      <w:numFmt w:val="bullet"/>
+      <w:lvlText w:val="○"/>
+      <w:lvlJc w:val="left"/>
+      <w:pPr>
+        <w:ind w:left="3600" w:firstLine="3240"/>
+      </w:pPr>
+      <w:rPr>
+        <w:u w:val="none"/>
+      </w:rPr>
+    </w:lvl>
+    <w:lvl w:ilvl="5">
+      <w:start w:val="1"/>
+      <w:numFmt w:val="bullet"/>
+      <w:lvlText w:val="■"/>
+      <w:lvlJc w:val="left"/>
+      <w:pPr>
+        <w:ind w:left="4320" w:firstLine="3960"/>
+      </w:pPr>
+      <w:rPr>
+        <w:u w:val="none"/>
+      </w:rPr>
+    </w:lvl>
+    <w:lvl w:ilvl="6">
+      <w:start w:val="1"/>
+      <w:numFmt w:val="bullet"/>
+      <w:lvlText w:val="●"/>
+      <w:lvlJc w:val="left"/>
+      <w:pPr>
+        <w:ind w:left="5040" w:firstLine="4680"/>
+      </w:pPr>
+      <w:rPr>
+        <w:u w:val="none"/>
+      </w:rPr>
+    </w:lvl>
+    <w:lvl w:ilvl="7">
+      <w:start w:val="1"/>
+      <w:numFmt w:val="bullet"/>
+      <w:lvlText w:val="○"/>
+      <w:lvlJc w:val="left"/>
+      <w:pPr>
+        <w:ind w:left="5760" w:firstLine="5400"/>
+      </w:pPr>
+      <w:rPr>
+        <w:u w:val="none"/>
+      </w:rPr>
+    </w:lvl>
+    <w:lvl w:ilvl="8">
+      <w:start w:val="1"/>
+      <w:numFmt w:val="bullet"/>
+      <w:lvlText w:val="■"/>
+      <w:lvlJc w:val="left"/>
+      <w:pPr>
+        <w:ind w:left="6480" w:firstLine="6120"/>
+      </w:pPr>
+      <w:rPr>
+        <w:u w:val="none"/>
+      </w:rPr>
+    </w:lvl>
+  </w:abstractNum>
+  <w:abstractNum w:abstractNumId="7">
     <w:lvl w:ilvl="0">
       <w:start w:val="1"/>
       <w:numFmt w:val="bullet"/>
@@ -10536,6 +11012,15 @@
   </w:num>
   <w:num w:numId="4">
     <w:abstractNumId w:val="4"/>
+  </w:num>
+  <w:num w:numId="5">
+    <w:abstractNumId w:val="5"/>
+  </w:num>
+  <w:num w:numId="6">
+    <w:abstractNumId w:val="6"/>
+  </w:num>
+  <w:num w:numId="7">
+    <w:abstractNumId w:val="7"/>
   </w:num>
 </w:numbering>
 </file>

</xml_diff>

<commit_message>
pros and cons from another precedents
</commit_message>
<xml_diff>
--- a/Seminario01.docx
+++ b/Seminario01.docx
@@ -5091,16 +5091,16 @@
         <w:contextualSpacing w:val="0"/>
         <w:jc w:val="both"/>
         <w:rPr>
-          <w:rFonts w:ascii="Times" w:cs="Times" w:eastAsia="Times" w:hAnsi="Times"/>
-          <w:sz w:val="20"/>
-          <w:szCs w:val="20"/>
-        </w:rPr>
-      </w:pPr>
-      <w:r>
-        <w:rPr>
-          <w:rFonts w:ascii="Times" w:cs="Times" w:eastAsia="Times" w:hAnsi="Times"/>
-          <w:sz w:val="20"/>
-          <w:szCs w:val="20"/>
+          <w:rFonts w:ascii="Arial" w:cs="Arial" w:eastAsia="Arial" w:hAnsi="Arial"/>
+          <w:sz w:val="24"/>
+          <w:szCs w:val="24"/>
+        </w:rPr>
+      </w:pPr>
+      <w:r>
+        <w:rPr>
+          <w:rFonts w:ascii="Arial" w:cs="Arial" w:eastAsia="Arial" w:hAnsi="Arial"/>
+          <w:sz w:val="24"/>
+          <w:szCs w:val="24"/>
           <w:rtl w:val="0"/>
         </w:rPr>
         <w:t xml:space="preserve">Conocer los antecedentes y las bases conceptuales de un trabajo de investigación siempre es útil para tener una idea de cómo abordarlo; por tal motivo, en este capítulo se trata en detalle el estado actual de aplicaciones relacionadas con la gestión de información de investigadores y conceptos relacionados.</w:t>
@@ -5113,9 +5113,9 @@
         <w:contextualSpacing w:val="0"/>
         <w:jc w:val="both"/>
         <w:rPr>
-          <w:rFonts w:ascii="Times" w:cs="Times" w:eastAsia="Times" w:hAnsi="Times"/>
-          <w:sz w:val="20"/>
-          <w:szCs w:val="20"/>
+          <w:rFonts w:ascii="Arial" w:cs="Arial" w:eastAsia="Arial" w:hAnsi="Arial"/>
+          <w:sz w:val="24"/>
+          <w:szCs w:val="24"/>
         </w:rPr>
       </w:pPr>
       <w:r>
@@ -5130,15 +5130,15 @@
         <w:spacing w:after="100" w:line="276" w:lineRule="auto"/>
         <w:contextualSpacing w:val="0"/>
         <w:rPr>
-          <w:rFonts w:ascii="Times" w:cs="Times" w:eastAsia="Times" w:hAnsi="Times"/>
-          <w:b w:val="1"/>
-          <w:sz w:val="24"/>
-          <w:szCs w:val="24"/>
-        </w:rPr>
-      </w:pPr>
-      <w:r>
-        <w:rPr>
-          <w:rFonts w:ascii="Times" w:cs="Times" w:eastAsia="Times" w:hAnsi="Times"/>
+          <w:rFonts w:ascii="Arial" w:cs="Arial" w:eastAsia="Arial" w:hAnsi="Arial"/>
+          <w:b w:val="1"/>
+          <w:sz w:val="24"/>
+          <w:szCs w:val="24"/>
+        </w:rPr>
+      </w:pPr>
+      <w:r>
+        <w:rPr>
+          <w:rFonts w:ascii="Arial" w:cs="Arial" w:eastAsia="Arial" w:hAnsi="Arial"/>
           <w:b w:val="1"/>
           <w:sz w:val="24"/>
           <w:szCs w:val="24"/>
@@ -5155,16 +5155,16 @@
         <w:contextualSpacing w:val="0"/>
         <w:jc w:val="both"/>
         <w:rPr>
-          <w:rFonts w:ascii="Times" w:cs="Times" w:eastAsia="Times" w:hAnsi="Times"/>
-          <w:sz w:val="20"/>
-          <w:szCs w:val="20"/>
-        </w:rPr>
-      </w:pPr>
-      <w:r>
-        <w:rPr>
-          <w:rFonts w:ascii="Times" w:cs="Times" w:eastAsia="Times" w:hAnsi="Times"/>
-          <w:sz w:val="20"/>
-          <w:szCs w:val="20"/>
+          <w:rFonts w:ascii="Arial" w:cs="Arial" w:eastAsia="Arial" w:hAnsi="Arial"/>
+          <w:sz w:val="24"/>
+          <w:szCs w:val="24"/>
+        </w:rPr>
+      </w:pPr>
+      <w:r>
+        <w:rPr>
+          <w:rFonts w:ascii="Arial" w:cs="Arial" w:eastAsia="Arial" w:hAnsi="Arial"/>
+          <w:sz w:val="24"/>
+          <w:szCs w:val="24"/>
           <w:rtl w:val="0"/>
         </w:rPr>
         <w:t xml:space="preserve">En Venezuela y en otras partes del mundo se han realizado diversas aplicaciones web relacionadas con la gestión de contrataciones y filtrado de personas por capacidades profesionales. Por ejemplo, en Venezuela se cuenta con páginas web como Bumeran, compuTrabajo, Beebee, etc.</w:t>
@@ -5178,9 +5178,9 @@
         <w:contextualSpacing w:val="0"/>
         <w:jc w:val="both"/>
         <w:rPr>
-          <w:rFonts w:ascii="Times" w:cs="Times" w:eastAsia="Times" w:hAnsi="Times"/>
-          <w:sz w:val="20"/>
-          <w:szCs w:val="20"/>
+          <w:rFonts w:ascii="Arial" w:cs="Arial" w:eastAsia="Arial" w:hAnsi="Arial"/>
+          <w:sz w:val="24"/>
+          <w:szCs w:val="24"/>
         </w:rPr>
       </w:pPr>
       <w:r>
@@ -5197,16 +5197,16 @@
         <w:contextualSpacing w:val="0"/>
         <w:jc w:val="both"/>
         <w:rPr>
-          <w:rFonts w:ascii="Times" w:cs="Times" w:eastAsia="Times" w:hAnsi="Times"/>
-          <w:sz w:val="20"/>
-          <w:szCs w:val="20"/>
-        </w:rPr>
-      </w:pPr>
-      <w:r>
-        <w:rPr>
-          <w:rFonts w:ascii="Times" w:cs="Times" w:eastAsia="Times" w:hAnsi="Times"/>
-          <w:sz w:val="20"/>
-          <w:szCs w:val="20"/>
+          <w:rFonts w:ascii="Arial" w:cs="Arial" w:eastAsia="Arial" w:hAnsi="Arial"/>
+          <w:sz w:val="24"/>
+          <w:szCs w:val="24"/>
+        </w:rPr>
+      </w:pPr>
+      <w:r>
+        <w:rPr>
+          <w:rFonts w:ascii="Arial" w:cs="Arial" w:eastAsia="Arial" w:hAnsi="Arial"/>
+          <w:sz w:val="24"/>
+          <w:szCs w:val="24"/>
           <w:rtl w:val="0"/>
         </w:rPr>
         <w:t xml:space="preserve">Que son plataformas que ayudan a sus usuarios a encontrar empleo, tienen bastante cosas en común, pero en general se destacan por tener procedimientos cerrados e invariantes, que no ofrecen flexibilidad y que pueden resultar tediosos por la cantidad requerida de información bajo cualquier rol que se utilicen esas plataformas. </w:t>
@@ -5219,85 +5219,27 @@
         <w:contextualSpacing w:val="0"/>
         <w:jc w:val="both"/>
         <w:rPr>
-          <w:rFonts w:ascii="Times" w:cs="Times" w:eastAsia="Times" w:hAnsi="Times"/>
-          <w:sz w:val="20"/>
-          <w:szCs w:val="20"/>
-        </w:rPr>
-      </w:pPr>
-      <w:r>
-        <w:rPr>
-          <w:rtl w:val="0"/>
-        </w:rPr>
-      </w:r>
-    </w:p>
-    <w:p>
-      <w:pPr>
-        <w:pBdr/>
-        <w:spacing w:after="0" w:line="360" w:lineRule="auto"/>
-        <w:contextualSpacing w:val="0"/>
-        <w:jc w:val="both"/>
-        <w:rPr>
-          <w:rFonts w:ascii="Times" w:cs="Times" w:eastAsia="Times" w:hAnsi="Times"/>
-          <w:sz w:val="20"/>
-          <w:szCs w:val="20"/>
-        </w:rPr>
-      </w:pPr>
-      <w:r>
-        <w:rPr>
-          <w:rFonts w:ascii="Times" w:cs="Times" w:eastAsia="Times" w:hAnsi="Times"/>
-          <w:sz w:val="20"/>
-          <w:szCs w:val="20"/>
-          <w:rtl w:val="0"/>
-        </w:rPr>
-        <w:t xml:space="preserve">sa</w:t>
-      </w:r>
-    </w:p>
-    <w:p>
-      <w:pPr>
-        <w:pBdr/>
-        <w:spacing w:after="0" w:line="360" w:lineRule="auto"/>
-        <w:contextualSpacing w:val="0"/>
-        <w:jc w:val="both"/>
-        <w:rPr>
-          <w:rFonts w:ascii="Times" w:cs="Times" w:eastAsia="Times" w:hAnsi="Times"/>
-          <w:sz w:val="20"/>
-          <w:szCs w:val="20"/>
-        </w:rPr>
-      </w:pPr>
-      <w:r>
-        <w:rPr>
-          <w:rtl w:val="0"/>
-        </w:rPr>
-      </w:r>
-    </w:p>
-    <w:p>
-      <w:pPr>
-        <w:pBdr/>
-        <w:spacing w:after="0" w:line="360" w:lineRule="auto"/>
-        <w:contextualSpacing w:val="0"/>
-        <w:jc w:val="both"/>
-        <w:rPr>
-          <w:rFonts w:ascii="Times" w:cs="Times" w:eastAsia="Times" w:hAnsi="Times"/>
-          <w:sz w:val="20"/>
-          <w:szCs w:val="20"/>
-        </w:rPr>
-      </w:pPr>
-      <w:r>
-        <w:rPr>
-          <w:rtl w:val="0"/>
-        </w:rPr>
-      </w:r>
-    </w:p>
-    <w:p>
-      <w:pPr>
-        <w:pBdr/>
-        <w:spacing w:after="0" w:line="360" w:lineRule="auto"/>
-        <w:contextualSpacing w:val="0"/>
-        <w:jc w:val="both"/>
-        <w:rPr>
-          <w:rFonts w:ascii="Times" w:cs="Times" w:eastAsia="Times" w:hAnsi="Times"/>
-          <w:sz w:val="20"/>
-          <w:szCs w:val="20"/>
+          <w:rFonts w:ascii="Arial" w:cs="Arial" w:eastAsia="Arial" w:hAnsi="Arial"/>
+          <w:sz w:val="24"/>
+          <w:szCs w:val="24"/>
+        </w:rPr>
+      </w:pPr>
+      <w:r>
+        <w:rPr>
+          <w:rtl w:val="0"/>
+        </w:rPr>
+      </w:r>
+    </w:p>
+    <w:p>
+      <w:pPr>
+        <w:pBdr/>
+        <w:spacing w:after="0" w:line="360" w:lineRule="auto"/>
+        <w:contextualSpacing w:val="0"/>
+        <w:jc w:val="both"/>
+        <w:rPr>
+          <w:rFonts w:ascii="Arial" w:cs="Arial" w:eastAsia="Arial" w:hAnsi="Arial"/>
+          <w:sz w:val="24"/>
+          <w:szCs w:val="24"/>
         </w:rPr>
       </w:pPr>
       <w:r>
@@ -5312,17 +5254,194 @@
         <w:spacing w:after="100" w:line="276" w:lineRule="auto"/>
         <w:contextualSpacing w:val="0"/>
         <w:rPr>
-          <w:rFonts w:ascii="Times" w:cs="Times" w:eastAsia="Times" w:hAnsi="Times"/>
-          <w:b w:val="1"/>
-        </w:rPr>
-      </w:pPr>
-      <w:r>
-        <w:rPr>
-          <w:rFonts w:ascii="Times" w:cs="Times" w:eastAsia="Times" w:hAnsi="Times"/>
-          <w:b w:val="1"/>
+          <w:rFonts w:ascii="Arial" w:cs="Arial" w:eastAsia="Arial" w:hAnsi="Arial"/>
+          <w:b w:val="1"/>
+          <w:sz w:val="24"/>
+          <w:szCs w:val="24"/>
+        </w:rPr>
+      </w:pPr>
+      <w:r>
+        <w:rPr>
+          <w:rFonts w:ascii="Arial" w:cs="Arial" w:eastAsia="Arial" w:hAnsi="Arial"/>
+          <w:b w:val="1"/>
+          <w:sz w:val="24"/>
+          <w:szCs w:val="24"/>
           <w:rtl w:val="0"/>
         </w:rPr>
         <w:t xml:space="preserve">Características positivas y negativas de los antecedentes </w:t>
+      </w:r>
+    </w:p>
+    <w:p>
+      <w:pPr>
+        <w:pBdr/>
+        <w:spacing w:after="100" w:line="276" w:lineRule="auto"/>
+        <w:contextualSpacing w:val="0"/>
+        <w:jc w:val="both"/>
+        <w:rPr>
+          <w:rFonts w:ascii="Arial" w:cs="Arial" w:eastAsia="Arial" w:hAnsi="Arial"/>
+          <w:b w:val="1"/>
+          <w:sz w:val="24"/>
+          <w:szCs w:val="24"/>
+        </w:rPr>
+      </w:pPr>
+      <w:r>
+        <w:rPr>
+          <w:rtl w:val="0"/>
+        </w:rPr>
+      </w:r>
+    </w:p>
+    <w:p>
+      <w:pPr>
+        <w:pBdr/>
+        <w:spacing w:after="100" w:line="276" w:lineRule="auto"/>
+        <w:contextualSpacing w:val="0"/>
+        <w:jc w:val="both"/>
+        <w:rPr>
+          <w:rFonts w:ascii="Arial" w:cs="Arial" w:eastAsia="Arial" w:hAnsi="Arial"/>
+          <w:sz w:val="24"/>
+          <w:szCs w:val="24"/>
+        </w:rPr>
+      </w:pPr>
+      <w:r>
+        <w:rPr>
+          <w:rFonts w:ascii="Arial" w:cs="Arial" w:eastAsia="Arial" w:hAnsi="Arial"/>
+          <w:sz w:val="24"/>
+          <w:szCs w:val="24"/>
+          <w:rtl w:val="0"/>
+        </w:rPr>
+        <w:t xml:space="preserve">Estos portales en su mayoría, por su largo tiempo de existencia ya han segmentado un gran número de usuarios,poseen diseños atractivos y funcionales,  así como también, recolectado una gran cantidad de información de miles de usuarios, poseen filtros, motores de búsqueda y clasificaciones por categorías, todos ellos, con el propósito de hacerle a los usuarios las búsquedas más simples, todos esas caracteristicas son inspiración y guía de cómo ayudar a los usuarios a conseguir lo que quieren, en este caso empleo.</w:t>
+      </w:r>
+    </w:p>
+    <w:p>
+      <w:pPr>
+        <w:pBdr/>
+        <w:spacing w:after="100" w:line="276" w:lineRule="auto"/>
+        <w:contextualSpacing w:val="0"/>
+        <w:jc w:val="both"/>
+        <w:rPr>
+          <w:rFonts w:ascii="Arial" w:cs="Arial" w:eastAsia="Arial" w:hAnsi="Arial"/>
+          <w:b w:val="1"/>
+          <w:sz w:val="24"/>
+          <w:szCs w:val="24"/>
+        </w:rPr>
+      </w:pPr>
+      <w:r>
+        <w:rPr>
+          <w:rFonts w:ascii="Arial" w:cs="Arial" w:eastAsia="Arial" w:hAnsi="Arial"/>
+          <w:sz w:val="24"/>
+          <w:szCs w:val="24"/>
+          <w:rtl w:val="0"/>
+        </w:rPr>
+        <w:t xml:space="preserve">Aunque, cabe destacar que, poseen algunas características que causan controversia, como lo sería la rigidez de sus estructuras, no permiten ninguna personalización, teniendo como característica común ser repositorios de curriculums y formularios de datos personales, y por la parte empresarial, poco más que un anuncio de periódico, no ofrecen herramientas como: pruebas, formularios hechos  a la medida para el puesto de trabajo, preguntas cruciales, etc. eso justo es lo que queremos aportar con nuestra propuesta de trabajo de grado, hacer herramientas flexibles, que ayuden a seleccionar con mayor precisión los postulantes que desean una vacante y posean los requisitos necesarios para llenarla satisfactoriamente.</w:t>
+      </w:r>
+      <w:r>
+        <w:rPr>
+          <w:rtl w:val="0"/>
+        </w:rPr>
+      </w:r>
+    </w:p>
+    <w:p>
+      <w:pPr>
+        <w:pBdr/>
+        <w:spacing w:after="100" w:line="276" w:lineRule="auto"/>
+        <w:contextualSpacing w:val="0"/>
+        <w:rPr>
+          <w:rFonts w:ascii="Arial" w:cs="Arial" w:eastAsia="Arial" w:hAnsi="Arial"/>
+          <w:b w:val="1"/>
+          <w:sz w:val="24"/>
+          <w:szCs w:val="24"/>
+        </w:rPr>
+      </w:pPr>
+      <w:r>
+        <w:rPr>
+          <w:rtl w:val="0"/>
+        </w:rPr>
+      </w:r>
+    </w:p>
+    <w:p>
+      <w:pPr>
+        <w:pBdr/>
+        <w:spacing w:after="100" w:line="276" w:lineRule="auto"/>
+        <w:contextualSpacing w:val="0"/>
+        <w:rPr>
+          <w:rFonts w:ascii="Arial" w:cs="Arial" w:eastAsia="Arial" w:hAnsi="Arial"/>
+          <w:b w:val="1"/>
+          <w:color w:val="9fc5e8"/>
+          <w:sz w:val="24"/>
+          <w:szCs w:val="24"/>
+        </w:rPr>
+      </w:pPr>
+      <w:r>
+        <w:rPr>
+          <w:rFonts w:ascii="Arial" w:cs="Arial" w:eastAsia="Arial" w:hAnsi="Arial"/>
+          <w:b w:val="1"/>
+          <w:color w:val="9fc5e8"/>
+          <w:sz w:val="24"/>
+          <w:szCs w:val="24"/>
+          <w:rtl w:val="0"/>
+        </w:rPr>
+        <w:t xml:space="preserve">ref(</w:t>
+      </w:r>
+      <w:hyperlink r:id="rId9">
+        <w:r>
+          <w:rPr>
+            <w:rFonts w:ascii="Arial" w:cs="Arial" w:eastAsia="Arial" w:hAnsi="Arial"/>
+            <w:b w:val="1"/>
+            <w:color w:val="9fc5e8"/>
+            <w:sz w:val="24"/>
+            <w:szCs w:val="24"/>
+            <w:u w:val="single"/>
+            <w:rtl w:val="0"/>
+          </w:rPr>
+          <w:t xml:space="preserve">http://www.ciao.es/bumeran_com_ar__620449</w:t>
+        </w:r>
+      </w:hyperlink>
+      <w:r>
+        <w:rPr>
+          <w:rFonts w:ascii="Arial" w:cs="Arial" w:eastAsia="Arial" w:hAnsi="Arial"/>
+          <w:b w:val="1"/>
+          <w:color w:val="9fc5e8"/>
+          <w:sz w:val="24"/>
+          <w:szCs w:val="24"/>
+          <w:rtl w:val="0"/>
+        </w:rPr>
+        <w:t xml:space="preserve">)</w:t>
+      </w:r>
+    </w:p>
+    <w:p>
+      <w:pPr>
+        <w:pBdr/>
+        <w:spacing w:after="100" w:line="276" w:lineRule="auto"/>
+        <w:contextualSpacing w:val="0"/>
+        <w:rPr>
+          <w:rFonts w:ascii="Arial" w:cs="Arial" w:eastAsia="Arial" w:hAnsi="Arial"/>
+          <w:b w:val="1"/>
+          <w:sz w:val="24"/>
+          <w:szCs w:val="24"/>
+        </w:rPr>
+      </w:pPr>
+      <w:r>
+        <w:rPr>
+          <w:rtl w:val="0"/>
+        </w:rPr>
+      </w:r>
+    </w:p>
+    <w:p>
+      <w:pPr>
+        <w:pBdr/>
+        <w:spacing w:after="100" w:line="276" w:lineRule="auto"/>
+        <w:contextualSpacing w:val="0"/>
+        <w:rPr>
+          <w:rFonts w:ascii="Arial" w:cs="Arial" w:eastAsia="Arial" w:hAnsi="Arial"/>
+          <w:b w:val="1"/>
+          <w:sz w:val="24"/>
+          <w:szCs w:val="24"/>
+        </w:rPr>
+      </w:pPr>
+      <w:r>
+        <w:rPr>
+          <w:rtl w:val="0"/>
+        </w:rPr>
       </w:r>
     </w:p>
     <w:p>

</xml_diff>

<commit_message>
cliente servidor y referencias, algunas
</commit_message>
<xml_diff>
--- a/Seminario01.docx
+++ b/Seminario01.docx
@@ -5503,6 +5503,160 @@
         <w:jc w:val="both"/>
         <w:rPr>
           <w:rFonts w:ascii="Arial" w:cs="Arial" w:eastAsia="Arial" w:hAnsi="Arial"/>
+          <w:b w:val="1"/>
+          <w:sz w:val="24"/>
+          <w:szCs w:val="24"/>
+        </w:rPr>
+      </w:pPr>
+      <w:r>
+        <w:rPr>
+          <w:rFonts w:ascii="Arial" w:cs="Arial" w:eastAsia="Arial" w:hAnsi="Arial"/>
+          <w:b w:val="1"/>
+          <w:sz w:val="24"/>
+          <w:szCs w:val="24"/>
+          <w:rtl w:val="0"/>
+        </w:rPr>
+        <w:t xml:space="preserve"> Problema de investigación</w:t>
+      </w:r>
+    </w:p>
+    <w:p>
+      <w:pPr>
+        <w:pBdr/>
+        <w:spacing w:after="0" w:line="360" w:lineRule="auto"/>
+        <w:contextualSpacing w:val="0"/>
+        <w:jc w:val="both"/>
+        <w:rPr>
+          <w:rFonts w:ascii="Arial" w:cs="Arial" w:eastAsia="Arial" w:hAnsi="Arial"/>
+          <w:sz w:val="24"/>
+          <w:szCs w:val="24"/>
+        </w:rPr>
+      </w:pPr>
+      <w:r>
+        <w:rPr>
+          <w:rFonts w:ascii="Arial" w:cs="Arial" w:eastAsia="Arial" w:hAnsi="Arial"/>
+          <w:sz w:val="24"/>
+          <w:szCs w:val="24"/>
+          <w:rtl w:val="0"/>
+        </w:rPr>
+        <w:t xml:space="preserve">Facilitar la conexión entre los participantes y las instituciones que posean vacantes en roles que los usuarios puedan aprovechar.</w:t>
+      </w:r>
+    </w:p>
+    <w:p>
+      <w:pPr>
+        <w:pBdr/>
+        <w:spacing w:after="0" w:line="360" w:lineRule="auto"/>
+        <w:contextualSpacing w:val="0"/>
+        <w:jc w:val="both"/>
+        <w:rPr>
+          <w:rFonts w:ascii="Arial" w:cs="Arial" w:eastAsia="Arial" w:hAnsi="Arial"/>
+          <w:sz w:val="24"/>
+          <w:szCs w:val="24"/>
+        </w:rPr>
+      </w:pPr>
+      <w:r>
+        <w:rPr>
+          <w:rFonts w:ascii="Arial" w:cs="Arial" w:eastAsia="Arial" w:hAnsi="Arial"/>
+          <w:sz w:val="24"/>
+          <w:szCs w:val="24"/>
+          <w:rtl w:val="0"/>
+        </w:rPr>
+        <w:t xml:space="preserve">• Velar por el uso adecuado de los recursos ordinarios y extraordinarios de los participantes de los concursos para las vacantes propuestas por las empresas.</w:t>
+      </w:r>
+    </w:p>
+    <w:p>
+      <w:pPr>
+        <w:pBdr/>
+        <w:spacing w:after="0" w:line="360" w:lineRule="auto"/>
+        <w:contextualSpacing w:val="0"/>
+        <w:jc w:val="both"/>
+        <w:rPr>
+          <w:rFonts w:ascii="Arial" w:cs="Arial" w:eastAsia="Arial" w:hAnsi="Arial"/>
+          <w:sz w:val="24"/>
+          <w:szCs w:val="24"/>
+        </w:rPr>
+      </w:pPr>
+      <w:r>
+        <w:rPr>
+          <w:rFonts w:ascii="Arial" w:cs="Arial" w:eastAsia="Arial" w:hAnsi="Arial"/>
+          <w:sz w:val="24"/>
+          <w:szCs w:val="24"/>
+          <w:rtl w:val="0"/>
+        </w:rPr>
+        <w:t xml:space="preserve">• Mantener una base de datos de los recursos personales de muchos individuos, para poder así contactar aquellos que puedan exceder cumpliendo con los con las vacantes.</w:t>
+      </w:r>
+    </w:p>
+    <w:p>
+      <w:pPr>
+        <w:pBdr/>
+        <w:spacing w:after="0" w:line="360" w:lineRule="auto"/>
+        <w:contextualSpacing w:val="0"/>
+        <w:jc w:val="both"/>
+        <w:rPr>
+          <w:rFonts w:ascii="Arial" w:cs="Arial" w:eastAsia="Arial" w:hAnsi="Arial"/>
+          <w:sz w:val="24"/>
+          <w:szCs w:val="24"/>
+        </w:rPr>
+      </w:pPr>
+      <w:r>
+        <w:rPr>
+          <w:rFonts w:ascii="Arial" w:cs="Arial" w:eastAsia="Arial" w:hAnsi="Arial"/>
+          <w:sz w:val="24"/>
+          <w:szCs w:val="24"/>
+          <w:rtl w:val="0"/>
+        </w:rPr>
+        <w:t xml:space="preserve">• Velar porque las actividades que se publiquen en la aplicación sean legítimas y cumplan con un mínimo de información para que los usuarios puedan tomar buenas decisiones para postularse.</w:t>
+      </w:r>
+    </w:p>
+    <w:p>
+      <w:pPr>
+        <w:pBdr/>
+        <w:spacing w:after="0" w:line="360" w:lineRule="auto"/>
+        <w:contextualSpacing w:val="0"/>
+        <w:jc w:val="both"/>
+        <w:rPr>
+          <w:rFonts w:ascii="Arial" w:cs="Arial" w:eastAsia="Arial" w:hAnsi="Arial"/>
+          <w:sz w:val="24"/>
+          <w:szCs w:val="24"/>
+        </w:rPr>
+      </w:pPr>
+      <w:r>
+        <w:rPr>
+          <w:rFonts w:ascii="Arial" w:cs="Arial" w:eastAsia="Arial" w:hAnsi="Arial"/>
+          <w:sz w:val="24"/>
+          <w:szCs w:val="24"/>
+          <w:rtl w:val="0"/>
+        </w:rPr>
+        <w:t xml:space="preserve">• Estudiar y evaluar las proposiciones de cualquier institución que pueda aportar una significativa mejora a los procesos de contratación de personal, y hacer las mejoras correspondientes a los recursos y herramientas  del sistema.</w:t>
+      </w:r>
+    </w:p>
+    <w:p>
+      <w:pPr>
+        <w:pBdr/>
+        <w:spacing w:after="0" w:line="360" w:lineRule="auto"/>
+        <w:contextualSpacing w:val="0"/>
+        <w:jc w:val="both"/>
+        <w:rPr>
+          <w:rFonts w:ascii="Arial" w:cs="Arial" w:eastAsia="Arial" w:hAnsi="Arial"/>
+          <w:sz w:val="24"/>
+          <w:szCs w:val="24"/>
+        </w:rPr>
+      </w:pPr>
+      <w:r>
+        <w:rPr>
+          <w:rFonts w:ascii="Arial" w:cs="Arial" w:eastAsia="Arial" w:hAnsi="Arial"/>
+          <w:sz w:val="24"/>
+          <w:szCs w:val="24"/>
+          <w:rtl w:val="0"/>
+        </w:rPr>
+        <w:t xml:space="preserve">• Divulgar el potencial investigativo y creador de la Facultad de Ciencias, así como los resultados de investigaciones ya realizadas, y los aportes que la universidad puede hacer para solucionar problemas de reclutacion de personal.</w:t>
+      </w:r>
+    </w:p>
+    <w:p>
+      <w:pPr>
+        <w:pBdr/>
+        <w:contextualSpacing w:val="0"/>
+        <w:rPr>
+          <w:rFonts w:ascii="Arial" w:cs="Arial" w:eastAsia="Arial" w:hAnsi="Arial"/>
           <w:color w:val="0000ff"/>
           <w:sz w:val="24"/>
           <w:szCs w:val="24"/>
@@ -5512,6 +5666,146 @@
         <w:rPr>
           <w:rtl w:val="0"/>
         </w:rPr>
+      </w:r>
+    </w:p>
+    <w:p>
+      <w:pPr>
+        <w:pBdr/>
+        <w:contextualSpacing w:val="0"/>
+        <w:rPr>
+          <w:rFonts w:ascii="Arial" w:cs="Arial" w:eastAsia="Arial" w:hAnsi="Arial"/>
+          <w:b w:val="1"/>
+          <w:sz w:val="24"/>
+          <w:szCs w:val="24"/>
+        </w:rPr>
+      </w:pPr>
+      <w:r>
+        <w:rPr>
+          <w:rFonts w:ascii="Arial" w:cs="Arial" w:eastAsia="Arial" w:hAnsi="Arial"/>
+          <w:b w:val="1"/>
+          <w:sz w:val="24"/>
+          <w:szCs w:val="24"/>
+          <w:rtl w:val="0"/>
+        </w:rPr>
+        <w:t xml:space="preserve">Arquitectura Cliente-Servidor</w:t>
+      </w:r>
+    </w:p>
+    <w:p>
+      <w:pPr>
+        <w:pBdr/>
+        <w:contextualSpacing w:val="0"/>
+        <w:rPr>
+          <w:rFonts w:ascii="Arial" w:cs="Arial" w:eastAsia="Arial" w:hAnsi="Arial"/>
+          <w:sz w:val="24"/>
+          <w:szCs w:val="24"/>
+        </w:rPr>
+      </w:pPr>
+      <w:r>
+        <w:rPr>
+          <w:rFonts w:ascii="Arial" w:cs="Arial" w:eastAsia="Arial" w:hAnsi="Arial"/>
+          <w:color w:val="0000ff"/>
+          <w:sz w:val="24"/>
+          <w:szCs w:val="24"/>
+          <w:rtl w:val="0"/>
+        </w:rPr>
+        <w:t xml:space="preserve">(esto aqui, de cliente servidor hace falta refinar un poco)</w:t>
+        <w:br w:type="textWrapping"/>
+      </w:r>
+      <w:r>
+        <w:rPr>
+          <w:rFonts w:ascii="Arial" w:cs="Arial" w:eastAsia="Arial" w:hAnsi="Arial"/>
+          <w:sz w:val="24"/>
+          <w:szCs w:val="24"/>
+          <w:rtl w:val="0"/>
+        </w:rPr>
+        <w:t xml:space="preserve">La arquitectura cliente-servidor es una arquitectura de procesamiento cooperativo entre computadores que está conformada por dos (2) componentes principales: clientes y servidores. Los clientes se encargan de iniciar la comunicación con el servidor a través de la red, emitiendo solicitudes de recursos o peticiones de servicios, como por ejemplo consultar una información o solicitar un archivo, y el servidor se encarga de atender las solicitudes realizadas por los clientes, respondiendo con el recurso o la información solicitada </w:t>
+      </w:r>
+      <w:commentRangeStart w:id="0"/>
+      <w:r>
+        <w:rPr>
+          <w:rFonts w:ascii="Arial" w:cs="Arial" w:eastAsia="Arial" w:hAnsi="Arial"/>
+          <w:sz w:val="24"/>
+          <w:szCs w:val="24"/>
+          <w:rtl w:val="0"/>
+        </w:rPr>
+        <w:t xml:space="preserve">(Olivares, 2012).</w:t>
+      </w:r>
+      <w:commentRangeEnd w:id="0"/>
+      <w:r>
+        <w:commentReference w:id="0"/>
+      </w:r>
+      <w:r>
+        <w:rPr>
+          <w:rFonts w:ascii="Arial" w:cs="Arial" w:eastAsia="Arial" w:hAnsi="Arial"/>
+          <w:sz w:val="24"/>
+          <w:szCs w:val="24"/>
+          <w:rtl w:val="0"/>
+        </w:rPr>
+        <w:br w:type="textWrapping"/>
+        <w:t xml:space="preserve">El servidor suele estar ubicado en un equipo con grandes capacidades de almacenamiento y procesamiento, para poder atender de forma eficiente las peticiones realizadas por los clientes. Existen distintos tipos de servidores como los servidores web, que almacenan principalmente documentos HTML (HyperText Markup Language, Lenguaje de Marcas de Hipertexto), los servidores de base de datos, que dan servicios de almacenamiento y gestión de bases de datos a sus clientes, los servidores del correo, que almacenan, envían, reciben y realizan todas las operaciones relacionadas con el correo electrónico de sus clientes, entre otros tipos de servidores.</w:t>
+        <w:br w:type="textWrapping"/>
+        <w:t xml:space="preserve">En la </w:t>
+      </w:r>
+      <w:commentRangeStart w:id="1"/>
+      <w:r>
+        <w:rPr>
+          <w:rFonts w:ascii="Arial" w:cs="Arial" w:eastAsia="Arial" w:hAnsi="Arial"/>
+          <w:sz w:val="24"/>
+          <w:szCs w:val="24"/>
+          <w:rtl w:val="0"/>
+        </w:rPr>
+        <w:t xml:space="preserve">Figura 1</w:t>
+      </w:r>
+      <w:commentRangeEnd w:id="1"/>
+      <w:r>
+        <w:commentReference w:id="1"/>
+      </w:r>
+      <w:r>
+        <w:rPr>
+          <w:rFonts w:ascii="Arial" w:cs="Arial" w:eastAsia="Arial" w:hAnsi="Arial"/>
+          <w:sz w:val="24"/>
+          <w:szCs w:val="24"/>
+          <w:rtl w:val="0"/>
+        </w:rPr>
+        <w:t xml:space="preserve"> se puede observar la representación de un cliente-servidor:</w:t>
+        <w:br w:type="textWrapping"/>
+        <w:t xml:space="preserve">Algunas de las características principales de esta arquitectura son </w:t>
+      </w:r>
+      <w:commentRangeStart w:id="2"/>
+      <w:r>
+        <w:rPr>
+          <w:rFonts w:ascii="Arial" w:cs="Arial" w:eastAsia="Arial" w:hAnsi="Arial"/>
+          <w:sz w:val="24"/>
+          <w:szCs w:val="24"/>
+          <w:rtl w:val="0"/>
+        </w:rPr>
+        <w:t xml:space="preserve">(Olivares, 2012)</w:t>
+      </w:r>
+      <w:commentRangeEnd w:id="2"/>
+      <w:r>
+        <w:commentReference w:id="2"/>
+      </w:r>
+      <w:r>
+        <w:rPr>
+          <w:rFonts w:ascii="Arial" w:cs="Arial" w:eastAsia="Arial" w:hAnsi="Arial"/>
+          <w:sz w:val="24"/>
+          <w:szCs w:val="24"/>
+          <w:rtl w:val="0"/>
+        </w:rPr>
+        <w:t xml:space="preserve">:</w:t>
+        <w:br w:type="textWrapping"/>
+        <w:t xml:space="preserve">• El cliente mantiene un papel activo en la comunicación, debido a que inicia la comunicación a través de solicitudes.</w:t>
+        <w:br w:type="textWrapping"/>
+        <w:t xml:space="preserve">• El cliente espera y recibe respuestas del servidor.</w:t>
+        <w:br w:type="textWrapping"/>
+        <w:t xml:space="preserve">• Un cliente puede comunicarse con más de un servidor de manera concurrente.</w:t>
+        <w:br w:type="textWrapping"/>
+        <w:t xml:space="preserve">• El cliente es el componente del sistema que interactúa de manera directa con el usuario final, a través de una interfaz gráfica.</w:t>
+        <w:br w:type="textWrapping"/>
+        <w:t xml:space="preserve">• El servidor permanece en espera de solicitudes, por lo tanto se considera que tiene un papel pasivo en la comunicación.</w:t>
+        <w:br w:type="textWrapping"/>
+        <w:t xml:space="preserve">• Un servidor puede recibir y mantener la conexión con diversos clientes al mismo tiempo, sin embargo el número máximo de conexiones posibles es limitado.</w:t>
+        <w:br w:type="textWrapping"/>
       </w:r>
     </w:p>
     <w:p>
@@ -6409,11 +6703,11 @@
         </w:rPr>
       </w:pPr>
       <w:ins w:author="luis campos" w:id="0" w:date="2017-05-17T11:07:57Z">
-        <w:commentRangeStart w:id="0"/>
-        <w:commentRangeStart w:id="0"/>
-        <w:commentRangeEnd w:id="0"/>
+        <w:commentRangeStart w:id="3"/>
+        <w:commentRangeStart w:id="3"/>
+        <w:commentRangeEnd w:id="3"/>
         <w:r>
-          <w:commentReference w:id="0"/>
+          <w:commentReference w:id="3"/>
         </w:r>
         <w:r>
           <w:rPr>
@@ -6448,10 +6742,10 @@
         </w:rPr>
       </w:pPr>
       <w:ins w:author="luis campos" w:id="0" w:date="2017-05-17T11:07:57Z">
-        <w:commentRangeStart w:id="1"/>
-        <w:commentRangeEnd w:id="1"/>
+        <w:commentRangeStart w:id="4"/>
+        <w:commentRangeEnd w:id="4"/>
         <w:r>
-          <w:commentReference w:id="1"/>
+          <w:commentReference w:id="4"/>
         </w:r>
         <w:r>
           <w:rPr>
@@ -6486,10 +6780,10 @@
         </w:rPr>
       </w:pPr>
       <w:ins w:author="luis campos" w:id="0" w:date="2017-05-17T11:07:57Z">
-        <w:commentRangeStart w:id="2"/>
-        <w:commentRangeEnd w:id="2"/>
+        <w:commentRangeStart w:id="5"/>
+        <w:commentRangeEnd w:id="5"/>
         <w:r>
-          <w:commentReference w:id="2"/>
+          <w:commentReference w:id="5"/>
         </w:r>
         <w:r>
           <w:rPr>
@@ -7155,10 +7449,10 @@
         </w:rPr>
       </w:pPr>
       <w:ins w:author="luis campos" w:id="2" w:date="2017-05-17T11:08:18Z">
-        <w:commentRangeStart w:id="3"/>
-        <w:commentRangeEnd w:id="3"/>
+        <w:commentRangeStart w:id="6"/>
+        <w:commentRangeEnd w:id="6"/>
         <w:r>
-          <w:commentReference w:id="3"/>
+          <w:commentReference w:id="6"/>
         </w:r>
         <w:r>
           <w:rPr>
@@ -7182,10 +7476,10 @@
         </w:rPr>
       </w:pPr>
       <w:ins w:author="luis campos" w:id="2" w:date="2017-05-17T11:08:18Z">
-        <w:commentRangeStart w:id="4"/>
-        <w:commentRangeEnd w:id="4"/>
+        <w:commentRangeStart w:id="7"/>
+        <w:commentRangeEnd w:id="7"/>
         <w:r>
-          <w:commentReference w:id="4"/>
+          <w:commentReference w:id="7"/>
         </w:r>
         <w:r>
           <w:rPr>
@@ -7222,10 +7516,10 @@
         </w:rPr>
       </w:pPr>
       <w:ins w:author="luis campos" w:id="2" w:date="2017-05-17T11:08:18Z">
-        <w:commentRangeStart w:id="5"/>
-        <w:commentRangeEnd w:id="5"/>
+        <w:commentRangeStart w:id="8"/>
+        <w:commentRangeEnd w:id="8"/>
         <w:r>
-          <w:commentReference w:id="5"/>
+          <w:commentReference w:id="8"/>
         </w:r>
         <w:r>
           <w:rPr>
@@ -7262,10 +7556,10 @@
         </w:rPr>
       </w:pPr>
       <w:ins w:author="luis campos" w:id="2" w:date="2017-05-17T11:08:18Z">
-        <w:commentRangeStart w:id="6"/>
-        <w:commentRangeEnd w:id="6"/>
+        <w:commentRangeStart w:id="9"/>
+        <w:commentRangeEnd w:id="9"/>
         <w:r>
-          <w:commentReference w:id="6"/>
+          <w:commentReference w:id="9"/>
         </w:r>
         <w:r>
           <w:rPr>
@@ -7303,10 +7597,10 @@
         </w:rPr>
       </w:pPr>
       <w:ins w:author="luis campos" w:id="2" w:date="2017-05-17T11:08:18Z">
-        <w:commentRangeStart w:id="7"/>
-        <w:commentRangeEnd w:id="7"/>
+        <w:commentRangeStart w:id="10"/>
+        <w:commentRangeEnd w:id="10"/>
         <w:r>
-          <w:commentReference w:id="7"/>
+          <w:commentReference w:id="10"/>
         </w:r>
         <w:r>
           <w:rPr>
@@ -7344,10 +7638,10 @@
         </w:rPr>
       </w:pPr>
       <w:ins w:author="luis campos" w:id="2" w:date="2017-05-17T11:08:18Z">
-        <w:commentRangeStart w:id="8"/>
-        <w:commentRangeEnd w:id="8"/>
+        <w:commentRangeStart w:id="11"/>
+        <w:commentRangeEnd w:id="11"/>
         <w:r>
-          <w:commentReference w:id="8"/>
+          <w:commentReference w:id="11"/>
         </w:r>
         <w:r>
           <w:rPr>
@@ -7385,10 +7679,10 @@
         </w:rPr>
       </w:pPr>
       <w:ins w:author="luis campos" w:id="2" w:date="2017-05-17T11:08:18Z">
-        <w:commentRangeStart w:id="9"/>
-        <w:commentRangeEnd w:id="9"/>
+        <w:commentRangeStart w:id="12"/>
+        <w:commentRangeEnd w:id="12"/>
         <w:r>
-          <w:commentReference w:id="9"/>
+          <w:commentReference w:id="12"/>
         </w:r>
         <w:r>
           <w:rPr>
@@ -9933,6 +10227,118 @@
         </w:rPr>
         <w:t xml:space="preserve">(recomiendo que veas el documento correccion 1 que está en la misma carpeta de este documento, está full de referencias facilitadas por el tutor)</w:t>
       </w:r>
+    </w:p>
+    <w:p>
+      <w:pPr>
+        <w:pBdr/>
+        <w:contextualSpacing w:val="0"/>
+        <w:rPr>
+          <w:color w:val="cc4125"/>
+        </w:rPr>
+      </w:pPr>
+      <w:r>
+        <w:rPr>
+          <w:color w:val="cc4125"/>
+          <w:rtl w:val="0"/>
+        </w:rPr>
+        <w:t xml:space="preserve">(acontinuacion son otras que podrian ser de utilidad)</w:t>
+      </w:r>
+    </w:p>
+    <w:p>
+      <w:pPr>
+        <w:pBdr/>
+        <w:contextualSpacing w:val="0"/>
+        <w:rPr>
+          <w:color w:val="cc4125"/>
+        </w:rPr>
+      </w:pPr>
+      <w:r>
+        <w:rPr>
+          <w:color w:val="cc4125"/>
+          <w:rtl w:val="0"/>
+        </w:rPr>
+        <w:t xml:space="preserve">REFERENCIAS BIBLIOGRÁFICAS Y DIGITALES</w:t>
+        <w:br w:type="textWrapping"/>
+        <w:t xml:space="preserve">Acosta A. (2011). AgilUs: un método ágil de desarrollo de software que incorpora la usabilidad. Centro de Ingeniería de Software y Sistemas, Facultad de Ciencias, Universidad Central de Venezuela, Caracas, Venezuela.</w:t>
+        <w:br w:type="textWrapping"/>
+        <w:t xml:space="preserve">Adobe Dreamweaver. (2015). Aspectos básicos de las aplicaciones Web. Recuperado en junio de 2015, de: https://helpx.adobe.com/es/dreamweaver/using/web-applications.html</w:t>
+        <w:br w:type="textWrapping"/>
+        <w:t xml:space="preserve">Beck K. et al. (2001). Manifiesto por el Desarrollo Ágil de Software. Recuperado en junio 2015, de: http://www.agilemanifesto.org/iso/es/</w:t>
+        <w:br w:type="textWrapping"/>
+        <w:t xml:space="preserve">Borges C. y Rivero A. (2006). Generador de Sitios Web de Centros de Investigación. Centro de Ingeniería de Software y Sistemas, Facultad de Ciencias, Universidad Central de Venezuela, Caracas, Venezuela. Recuperado en julio 2015, de: http://www.coordinv.ciens.ucv.ve/investigacion/genci/index.php</w:t>
+        <w:br w:type="textWrapping"/>
+        <w:t xml:space="preserve">Cáceres P. et al. (2001). Procesos ágiles para el desarrollo de aplicaciones web. Departamento de Ciencias Experimentales e Ingeniería, Universidad Rey Juan Carlos, Madrid, España. Recuperado en junio 2015, de: http://www.dlsi.ua.es/~jaime/webe/articulos/s112.pdf</w:t>
+        <w:br w:type="textWrapping"/>
+        <w:t xml:space="preserve">Calzada R. (2001). Introducción al Servicio de Directorio. Universidad Carlos III de Madrid, España. Recuperado en mayo 2016, de: http://www.rediris.es/ldap/doc/ldap- intro.pdf</w:t>
+        <w:br w:type="textWrapping"/>
+        <w:t xml:space="preserve">Canós J., Letelier P. y Penadés M. (2003). Metodologías Ágiles en el Desarrollo de Software. Universidad Politécnica de Valencia, España. Recuperado en junio 2015, de: http://www.carlosfau.com.ar/nqi/nqifiles/XP_Agil.pdf</w:t>
+        <w:br w:type="textWrapping"/>
+        <w:t xml:space="preserve">Consejo Directivo del Observatorio Nacional de Ciencia, Tecnología e Innovación (ONCTI). (2015). Reglamento del Programa de Estímulo a la Innovación e Investigación (PEII). Caracas, Venezuela. Recuperado en julio 2015, de: http://www.oncti.gob.ve/index.php?option=com_phocadownload&amp;view=category&amp;download =119:reglamento-del-programa-de-estimulo-a-la-innovacion-e-investigacion- peii&amp;id=11:documentos&amp;Itemid=92</w:t>
+        <w:br w:type="textWrapping"/>
+        <w:t xml:space="preserve">Coordinación de Investigación. (2011). ¿Quiénes Somos?. Caracas, Venezuela: Facultad de Ciencias de la Universidad Central de Venezuela. Recuperado en julio 2015, de http://www.coordinv.ciens.ucv.ve/investigacion/quienes.php</w:t>
+        <w:br w:type="textWrapping"/>
+        <w:t xml:space="preserve">108</w:t>
+        <w:br w:type="textWrapping"/>
+        <w:t xml:space="preserve">Referencias bibliográficas y digitales</w:t>
+        <w:br w:type="textWrapping"/>
+        <w:t xml:space="preserve">De Luca D. (2010). ¿Qué es CSS3? [Mensaje en un blog]. Recuperado en julio 2015, de: http://html5.dwebapps.com/que-es-css3/</w:t>
+        <w:br w:type="textWrapping"/>
+        <w:t xml:space="preserve">Directorio Nacional de Investigadores e Innovadores (DINA). (2015). ¿Quiénes somos?. Lima, Perú. Recuperado en diciembre 2015, de http://dina.concytec.gob.pe/</w:t>
+        <w:br w:type="textWrapping"/>
+        <w:t xml:space="preserve">EcuRed. (2012). Lenguaje de Marcado de Hipertexto. Cuba. Recuperado en julio 2015, de: http://www.ecured.cu/index.php/Lenguaje_de_Marcado_de_Hipertexto</w:t>
+        <w:br w:type="textWrapping"/>
+        <w:t xml:space="preserve">EcuRed. (2012). Directorio Activo. Recuperado en mayo 2016, de: http://www.ecured.cu/Directorio_Activo</w:t>
+        <w:br w:type="textWrapping"/>
+        <w:t xml:space="preserve">España M. (2003). Servicios Avanzados de telecomunicación. Madrid, España: Editorial Díaz de Santos S.A.</w:t>
+        <w:br w:type="textWrapping"/>
+        <w:t xml:space="preserve">Graterol L., Magrí S y Marín S. (2014). PHP, Python o Ruby ¿Qué son y para qué sirve cada uno? [Mensaje en un blog]. Recuperado en julio 2015, de: http://blog.escuelaweb.net/php-python-o-ruby-para-que-sirve-cada-uno/</w:t>
+        <w:br w:type="textWrapping"/>
+        <w:t xml:space="preserve">Laudon K. y Laudon J. (2004). Sistemas de Información Gerencial. México: Editorial Pearson Educación.</w:t>
+        <w:br w:type="textWrapping"/>
+        <w:t xml:space="preserve">Ministerio del Poder Popular para Ciencia, Tecnología e Innovación (MCTI). (21 de marzo de 2011). Gobierno Revolucionario fortalecerá las actividades científico tecnológicas del país. Caracas, Venezuela. Recuperado en julio 2015 de: http://www.mcti.gob.ve/actualidad/noticias/gobierno-revolucionario-fortalecera-las- actividades-cientifico-tecnologicas-del</w:t>
+        <w:br w:type="textWrapping"/>
+        <w:t xml:space="preserve">Nielsen J. (1995). 10 Usability Heuristics for User Interface Design. Recuperado en mayo 2016, de: http://www.useit.com/papers/heuristic/heuristic_list.html</w:t>
+        <w:br w:type="textWrapping"/>
+        <w:t xml:space="preserve">Olivares C. (2012). GENCI–2 Gestor de Contenido Modular Para la Coordinación de Investigación De la Facultad de Ciencias de la UCV (tesis de pregrado). Escuela de Computación, Facultad de Ciencias de la Universidad Central de Venezuela, Caracas, Venezuela.</w:t>
+        <w:br w:type="textWrapping"/>
+        <w:t xml:space="preserve">Pentaho. (2012). PENTAHO. Recuperado en mayo de 2016, de http://www.pentaho.com/</w:t>
+        <w:br w:type="textWrapping"/>
+        <w:t xml:space="preserve">Piattini M. (1996). Análisis y Diseño Detallado de Aplicaciones Informáticas de Gestión. Madrid, España: Editorial Ra-Ma.</w:t>
+        <w:br w:type="textWrapping"/>
+        <w:t xml:space="preserve">Rails Guides. (2015). Ruby on Rails Guides (v4.2.4). Recuperado en julio 2015, de: http://guides.rubyonrails.org/</w:t>
+        <w:br w:type="textWrapping"/>
+        <w:t xml:space="preserve">109</w:t>
+        <w:br w:type="textWrapping"/>
+        <w:t xml:space="preserve">Referencias bibliográficas y digitales</w:t>
+        <w:br w:type="textWrapping"/>
+        <w:t xml:space="preserve">Rivera J. (2012). Pentaho Data Integration (Kettle). Recuperado en mayo 2016, de: http://www.docfoc.com/pentaho-data-integration-56338932d4bf0</w:t>
+        <w:br w:type="textWrapping"/>
+        <w:t xml:space="preserve">Ruby Lang Org. (2015). Acerca de Ruby. Recuperado en julio 2015, de: https://www.ruby-lang.org/es/</w:t>
+        <w:br w:type="textWrapping"/>
+        <w:t xml:space="preserve">Sistema de Acreditación de los Investigadores de la Universidad de Oriente (SAI-UDO). (2011). Instrucciones. Venezuela. Recuperado en julio 2015, de: http://www.saiudo.ci- udo.com.ve/</w:t>
+        <w:br w:type="textWrapping"/>
+        <w:t xml:space="preserve">Sistema de Acreditación de los Investigadores de la Universidad de Oriente (SAI-UDO). (2011). PAIC-UDO. Venezuela. Recuperado en julio 2015, de: http://www.saiudo.ci- udo.com.ve/</w:t>
+        <w:br w:type="textWrapping"/>
+        <w:t xml:space="preserve">Silberschatz A., Korth H. y Sudarshan S. (2002). Fundamentos de Bases de Datos. (4ta ed.). Madrid, España: Mc Graw Hill.</w:t>
+        <w:br w:type="textWrapping"/>
+        <w:t xml:space="preserve">Solis J. (2014). ¿Qué es bootstrap y cómo funciona en el diseño web?. Recuperado en mayo 2016, de: http://www.arweb.com/chucherias/editorial/%C2%BFque-es-bootstrap-y- como-funciona-en-el-diseno-web.htm</w:t>
+        <w:br w:type="textWrapping"/>
+        <w:t xml:space="preserve">The PostgreSQL Global Development Group. (1996-2015). PostgreSQL. Recuperado en julio 2015, de: http://www.postgresql.org/about/</w:t>
+        <w:br w:type="textWrapping"/>
+        <w:t xml:space="preserve">W3Schools. (2015). AJAX Introduction. Recuperado en julio 2015, de: http://www.w3schools.com/Ajax/ajax_intro.asp</w:t>
+        <w:br w:type="textWrapping"/>
+        <w:t xml:space="preserve">2ndQuadrant Ltd (2001-2015). 2ndQuadrant Professional PostgreSQL. Recuperado en julio 2015, de: http://2ndquadrant.com/es/postgresql/</w:t>
+        <w:br w:type="textWrapping"/>
+      </w:r>
+    </w:p>
+    <w:p>
+      <w:pPr>
+        <w:pBdr/>
+        <w:contextualSpacing w:val="0"/>
+        <w:rPr>
+          <w:color w:val="cc4125"/>
+        </w:rPr>
+      </w:pPr>
       <w:r>
         <w:rPr>
           <w:rtl w:val="0"/>
@@ -9950,7 +10356,7 @@
 
 <file path=word/comments.xml><?xml version="1.0" encoding="utf-8"?>
 <w:comments xmlns:mc="http://schemas.openxmlformats.org/markup-compatibility/2006" xmlns:o="urn:schemas-microsoft-com:office:office" xmlns:r="http://schemas.openxmlformats.org/officeDocument/2006/relationships" xmlns:m="http://schemas.openxmlformats.org/officeDocument/2006/math" xmlns:v="urn:schemas-microsoft-com:vml" xmlns:wp="http://schemas.openxmlformats.org/drawingml/2006/wordprocessingDrawing" xmlns:w10="urn:schemas-microsoft-com:office:word" xmlns:w="http://schemas.openxmlformats.org/wordprocessingml/2006/main" xmlns:wne="http://schemas.microsoft.com/office/word/2006/wordml" xmlns:sl="http://schemas.openxmlformats.org/schemaLibrary/2006/main" xmlns:a="http://schemas.openxmlformats.org/drawingml/2006/main" xmlns:pic="http://schemas.openxmlformats.org/drawingml/2006/picture" xmlns:c="http://schemas.openxmlformats.org/drawingml/2006/chart" xmlns:lc="http://schemas.openxmlformats.org/drawingml/2006/lockedCanvas" xmlns:dgm="http://schemas.openxmlformats.org/drawingml/2006/diagram" xmlns:wps="http://schemas.microsoft.com/office/word/2010/wordprocessingShape" xmlns:wpg="http://schemas.microsoft.com/office/word/2010/wordprocessingGroup">
-  <w:comment w:author="luis campos" w:id="3" w:date="2017-05-17T11:08:18Z">
+  <w:comment w:author="luis campos" w:id="1" w:date="2017-06-15T11:12:47Z">
     <w:p>
       <w:pPr>
         <w:keepNext w:val="0"/>
@@ -9988,11 +10394,11 @@
           <w:vertAlign w:val="baseline"/>
           <w:rtl w:val="0"/>
         </w:rPr>
-        <w:t xml:space="preserve">again, dado por jose</w:t>
+        <w:t xml:space="preserve">esta figura aun no existe, pero debe ser facil de encontrar una buena imagen</w:t>
       </w:r>
     </w:p>
   </w:comment>
-  <w:comment w:author="luis campos" w:id="4" w:date="2017-05-17T11:08:18Z">
+  <w:comment w:author="luis campos" w:id="6" w:date="2017-05-17T11:08:18Z">
     <w:p>
       <w:pPr>
         <w:keepNext w:val="0"/>
@@ -10034,7 +10440,7 @@
       </w:r>
     </w:p>
   </w:comment>
-  <w:comment w:author="luis campos" w:id="5" w:date="2017-05-17T11:08:18Z">
+  <w:comment w:author="luis campos" w:id="7" w:date="2017-05-17T11:08:18Z">
     <w:p>
       <w:pPr>
         <w:keepNext w:val="0"/>
@@ -10076,7 +10482,7 @@
       </w:r>
     </w:p>
   </w:comment>
-  <w:comment w:author="luis campos" w:id="6" w:date="2017-05-17T11:08:18Z">
+  <w:comment w:author="luis campos" w:id="8" w:date="2017-05-17T11:08:18Z">
     <w:p>
       <w:pPr>
         <w:keepNext w:val="0"/>
@@ -10118,7 +10524,7 @@
       </w:r>
     </w:p>
   </w:comment>
-  <w:comment w:author="luis campos" w:id="7" w:date="2017-05-17T11:08:18Z">
+  <w:comment w:author="luis campos" w:id="9" w:date="2017-05-17T11:08:18Z">
     <w:p>
       <w:pPr>
         <w:keepNext w:val="0"/>
@@ -10160,7 +10566,7 @@
       </w:r>
     </w:p>
   </w:comment>
-  <w:comment w:author="luis campos" w:id="8" w:date="2017-05-17T11:08:18Z">
+  <w:comment w:author="luis campos" w:id="10" w:date="2017-05-17T11:08:18Z">
     <w:p>
       <w:pPr>
         <w:keepNext w:val="0"/>
@@ -10202,7 +10608,7 @@
       </w:r>
     </w:p>
   </w:comment>
-  <w:comment w:author="luis campos" w:id="9" w:date="2017-05-17T11:08:18Z">
+  <w:comment w:author="luis campos" w:id="11" w:date="2017-05-17T11:08:18Z">
     <w:p>
       <w:pPr>
         <w:keepNext w:val="0"/>
@@ -10244,7 +10650,7 @@
       </w:r>
     </w:p>
   </w:comment>
-  <w:comment w:author="luis campos" w:id="0" w:date="2017-05-17T11:07:57Z">
+  <w:comment w:author="luis campos" w:id="12" w:date="2017-05-17T11:08:18Z">
     <w:p>
       <w:pPr>
         <w:keepNext w:val="0"/>
@@ -10282,11 +10688,11 @@
           <w:vertAlign w:val="baseline"/>
           <w:rtl w:val="0"/>
         </w:rPr>
-        <w:t xml:space="preserve">eso fue colocado por jose, pero lo coloque como sugerencia igual se capta la idea</w:t>
+        <w:t xml:space="preserve">again, dado por jose</w:t>
       </w:r>
     </w:p>
   </w:comment>
-  <w:comment w:author="luis campos" w:id="1" w:date="2017-05-17T11:07:57Z">
+  <w:comment w:author="luis campos" w:id="0" w:date="2017-06-15T11:12:07Z">
     <w:p>
       <w:pPr>
         <w:keepNext w:val="0"/>
@@ -10324,11 +10730,137 @@
           <w:vertAlign w:val="baseline"/>
           <w:rtl w:val="0"/>
         </w:rPr>
+        <w:t xml:space="preserve">esto puedes tomarlo como referencia (esta en una de las bibliografias sugeridas que coloque)</w:t>
+      </w:r>
+    </w:p>
+  </w:comment>
+  <w:comment w:author="luis campos" w:id="2" w:date="2017-06-15T11:13:23Z">
+    <w:p>
+      <w:pPr>
+        <w:keepNext w:val="0"/>
+        <w:keepLines w:val="0"/>
+        <w:widowControl w:val="0"/>
+        <w:pBdr/>
+        <w:spacing w:after="0" w:before="0" w:line="240" w:lineRule="auto"/>
+        <w:ind w:left="0" w:right="0" w:firstLine="0"/>
+        <w:contextualSpacing w:val="0"/>
+        <w:jc w:val="left"/>
+        <w:rPr>
+          <w:rFonts w:ascii="Arial" w:cs="Arial" w:eastAsia="Arial" w:hAnsi="Arial"/>
+          <w:b w:val="0"/>
+          <w:i w:val="0"/>
+          <w:smallCaps w:val="0"/>
+          <w:strike w:val="0"/>
+          <w:color w:val="000000"/>
+          <w:sz w:val="22"/>
+          <w:szCs w:val="22"/>
+          <w:u w:val="none"/>
+          <w:vertAlign w:val="baseline"/>
+        </w:rPr>
+      </w:pPr>
+      <w:r>
+        <w:rPr>
+          <w:rFonts w:ascii="Arial" w:cs="Arial" w:eastAsia="Arial" w:hAnsi="Arial"/>
+          <w:b w:val="0"/>
+          <w:i w:val="0"/>
+          <w:smallCaps w:val="0"/>
+          <w:strike w:val="0"/>
+          <w:color w:val="000000"/>
+          <w:sz w:val="22"/>
+          <w:szCs w:val="22"/>
+          <w:u w:val="none"/>
+          <w:vertAlign w:val="baseline"/>
+          <w:rtl w:val="0"/>
+        </w:rPr>
+        <w:t xml:space="preserve">igual, referencia</w:t>
+      </w:r>
+    </w:p>
+  </w:comment>
+  <w:comment w:author="luis campos" w:id="3" w:date="2017-05-17T11:07:57Z">
+    <w:p>
+      <w:pPr>
+        <w:keepNext w:val="0"/>
+        <w:keepLines w:val="0"/>
+        <w:widowControl w:val="0"/>
+        <w:pBdr/>
+        <w:spacing w:after="0" w:before="0" w:line="240" w:lineRule="auto"/>
+        <w:ind w:left="0" w:right="0" w:firstLine="0"/>
+        <w:contextualSpacing w:val="0"/>
+        <w:jc w:val="left"/>
+        <w:rPr>
+          <w:rFonts w:ascii="Arial" w:cs="Arial" w:eastAsia="Arial" w:hAnsi="Arial"/>
+          <w:b w:val="0"/>
+          <w:i w:val="0"/>
+          <w:smallCaps w:val="0"/>
+          <w:strike w:val="0"/>
+          <w:color w:val="000000"/>
+          <w:sz w:val="22"/>
+          <w:szCs w:val="22"/>
+          <w:u w:val="none"/>
+          <w:vertAlign w:val="baseline"/>
+        </w:rPr>
+      </w:pPr>
+      <w:r>
+        <w:rPr>
+          <w:rFonts w:ascii="Arial" w:cs="Arial" w:eastAsia="Arial" w:hAnsi="Arial"/>
+          <w:b w:val="0"/>
+          <w:i w:val="0"/>
+          <w:smallCaps w:val="0"/>
+          <w:strike w:val="0"/>
+          <w:color w:val="000000"/>
+          <w:sz w:val="22"/>
+          <w:szCs w:val="22"/>
+          <w:u w:val="none"/>
+          <w:vertAlign w:val="baseline"/>
+          <w:rtl w:val="0"/>
+        </w:rPr>
         <w:t xml:space="preserve">eso fue colocado por jose, pero lo coloque como sugerencia igual se capta la idea</w:t>
       </w:r>
     </w:p>
   </w:comment>
-  <w:comment w:author="luis campos" w:id="2" w:date="2017-05-17T11:07:57Z">
+  <w:comment w:author="luis campos" w:id="4" w:date="2017-05-17T11:07:57Z">
+    <w:p>
+      <w:pPr>
+        <w:keepNext w:val="0"/>
+        <w:keepLines w:val="0"/>
+        <w:widowControl w:val="0"/>
+        <w:pBdr/>
+        <w:spacing w:after="0" w:before="0" w:line="240" w:lineRule="auto"/>
+        <w:ind w:left="0" w:right="0" w:firstLine="0"/>
+        <w:contextualSpacing w:val="0"/>
+        <w:jc w:val="left"/>
+        <w:rPr>
+          <w:rFonts w:ascii="Arial" w:cs="Arial" w:eastAsia="Arial" w:hAnsi="Arial"/>
+          <w:b w:val="0"/>
+          <w:i w:val="0"/>
+          <w:smallCaps w:val="0"/>
+          <w:strike w:val="0"/>
+          <w:color w:val="000000"/>
+          <w:sz w:val="22"/>
+          <w:szCs w:val="22"/>
+          <w:u w:val="none"/>
+          <w:vertAlign w:val="baseline"/>
+        </w:rPr>
+      </w:pPr>
+      <w:r>
+        <w:rPr>
+          <w:rFonts w:ascii="Arial" w:cs="Arial" w:eastAsia="Arial" w:hAnsi="Arial"/>
+          <w:b w:val="0"/>
+          <w:i w:val="0"/>
+          <w:smallCaps w:val="0"/>
+          <w:strike w:val="0"/>
+          <w:color w:val="000000"/>
+          <w:sz w:val="22"/>
+          <w:szCs w:val="22"/>
+          <w:u w:val="none"/>
+          <w:vertAlign w:val="baseline"/>
+          <w:rtl w:val="0"/>
+        </w:rPr>
+        <w:t xml:space="preserve">eso fue colocado por jose, pero lo coloque como sugerencia igual se capta la idea</w:t>
+      </w:r>
+    </w:p>
+  </w:comment>
+  <w:comment w:author="luis campos" w:id="5" w:date="2017-05-17T11:07:57Z">
     <w:p>
       <w:pPr>
         <w:keepNext w:val="0"/>

</xml_diff>

<commit_message>
some professor added stuff
</commit_message>
<xml_diff>
--- a/Seminario01.docx
+++ b/Seminario01.docx
@@ -3,6 +3,8 @@
 <w:document xmlns:mc="http://schemas.openxmlformats.org/markup-compatibility/2006" xmlns:o="urn:schemas-microsoft-com:office:office" xmlns:r="http://schemas.openxmlformats.org/officeDocument/2006/relationships" xmlns:m="http://schemas.openxmlformats.org/officeDocument/2006/math" xmlns:v="urn:schemas-microsoft-com:vml" xmlns:wp="http://schemas.openxmlformats.org/drawingml/2006/wordprocessingDrawing" xmlns:w10="urn:schemas-microsoft-com:office:word" xmlns:w="http://schemas.openxmlformats.org/wordprocessingml/2006/main" xmlns:wne="http://schemas.microsoft.com/office/word/2006/wordml" xmlns:sl="http://schemas.openxmlformats.org/schemaLibrary/2006/main" xmlns:a="http://schemas.openxmlformats.org/drawingml/2006/main" xmlns:pic="http://schemas.openxmlformats.org/drawingml/2006/picture" xmlns:c="http://schemas.openxmlformats.org/drawingml/2006/chart" xmlns:lc="http://schemas.openxmlformats.org/drawingml/2006/lockedCanvas" xmlns:dgm="http://schemas.openxmlformats.org/drawingml/2006/diagram" xmlns:wps="http://schemas.microsoft.com/office/word/2010/wordprocessingShape" xmlns:wpg="http://schemas.microsoft.com/office/word/2010/wordprocessingGroup">
   <w:background w:color="FFFFFF"/>
   <w:body>
+    <w:bookmarkStart w:colFirst="0" w:colLast="0" w:name="gjdgxs" w:id="0"/>
+    <w:bookmarkEnd w:id="0"/>
     <w:p>
       <w:pPr>
         <w:pBdr/>
@@ -15,16 +17,9 @@
           <w:rtl w:val="0"/>
         </w:rPr>
       </w:r>
-      <w:bookmarkStart w:colFirst="0" w:colLast="0" w:name="gjdgxs" w:id="0"/>
-      <w:bookmarkEnd w:id="0"/>
-      <w:r>
-        <w:rPr>
-          <w:rtl w:val="0"/>
-        </w:rPr>
-      </w:r>
       <w:r>
         <w:drawing>
-          <wp:anchor allowOverlap="1" behindDoc="0" distB="0" distT="0" distL="114300" distR="114300" hidden="0" layoutInCell="0" locked="0" relativeHeight="0" simplePos="0">
+          <wp:anchor allowOverlap="1" behindDoc="0" distB="0" distT="0" distL="114300" distR="114300" hidden="0" layoutInCell="1" locked="0" relativeHeight="0" simplePos="0">
             <wp:simplePos x="0" y="0"/>
             <wp:positionH relativeFrom="margin">
               <wp:posOffset>2167890</wp:posOffset>
@@ -630,7 +625,13 @@
         <w:keepNext w:val="0"/>
         <w:keepLines w:val="0"/>
         <w:widowControl w:val="0"/>
-        <w:pBdr/>
+        <w:pBdr>
+          <w:top w:space="0" w:sz="0" w:val="nil"/>
+          <w:left w:space="0" w:sz="0" w:val="nil"/>
+          <w:bottom w:space="0" w:sz="0" w:val="nil"/>
+          <w:right w:space="0" w:sz="0" w:val="nil"/>
+          <w:between w:space="0" w:sz="0" w:val="nil"/>
+        </w:pBdr>
         <w:spacing w:after="0" w:before="0" w:line="276" w:lineRule="auto"/>
         <w:ind w:left="0" w:right="0" w:firstLine="0"/>
         <w:contextualSpacing w:val="0"/>
@@ -663,7 +664,13 @@
         <w:keepNext w:val="0"/>
         <w:keepLines w:val="0"/>
         <w:widowControl w:val="0"/>
-        <w:pBdr/>
+        <w:pBdr>
+          <w:top w:space="0" w:sz="0" w:val="nil"/>
+          <w:left w:space="0" w:sz="0" w:val="nil"/>
+          <w:bottom w:space="0" w:sz="0" w:val="nil"/>
+          <w:right w:space="0" w:sz="0" w:val="nil"/>
+          <w:between w:space="0" w:sz="0" w:val="nil"/>
+        </w:pBdr>
         <w:spacing w:after="200" w:before="0" w:line="276" w:lineRule="auto"/>
         <w:ind w:left="0" w:right="0" w:firstLine="0"/>
         <w:contextualSpacing w:val="0"/>
@@ -691,7 +698,13 @@
         <w:keepNext w:val="0"/>
         <w:keepLines w:val="0"/>
         <w:widowControl w:val="0"/>
-        <w:pBdr/>
+        <w:pBdr>
+          <w:top w:space="0" w:sz="0" w:val="nil"/>
+          <w:left w:space="0" w:sz="0" w:val="nil"/>
+          <w:bottom w:space="0" w:sz="0" w:val="nil"/>
+          <w:right w:space="0" w:sz="0" w:val="nil"/>
+          <w:between w:space="0" w:sz="0" w:val="nil"/>
+        </w:pBdr>
         <w:spacing w:after="200" w:before="0" w:line="276" w:lineRule="auto"/>
         <w:ind w:left="0" w:right="0" w:firstLine="0"/>
         <w:contextualSpacing w:val="0"/>
@@ -718,7 +731,13 @@
           <w:ilvl w:val="0"/>
           <w:numId w:val="4"/>
         </w:numPr>
-        <w:pBdr/>
+        <w:pBdr>
+          <w:top w:space="0" w:sz="0" w:val="nil"/>
+          <w:left w:space="0" w:sz="0" w:val="nil"/>
+          <w:bottom w:space="0" w:sz="0" w:val="nil"/>
+          <w:right w:space="0" w:sz="0" w:val="nil"/>
+          <w:between w:space="0" w:sz="0" w:val="nil"/>
+        </w:pBdr>
         <w:spacing w:after="200" w:before="0" w:line="240" w:lineRule="auto"/>
         <w:ind w:left="720" w:right="0" w:hanging="360"/>
         <w:contextualSpacing w:val="1"/>
@@ -751,7 +770,13 @@
         <w:keepNext w:val="0"/>
         <w:keepLines w:val="0"/>
         <w:widowControl w:val="0"/>
-        <w:pBdr/>
+        <w:pBdr>
+          <w:top w:space="0" w:sz="0" w:val="nil"/>
+          <w:left w:space="0" w:sz="0" w:val="nil"/>
+          <w:bottom w:space="0" w:sz="0" w:val="nil"/>
+          <w:right w:space="0" w:sz="0" w:val="nil"/>
+          <w:between w:space="0" w:sz="0" w:val="nil"/>
+        </w:pBdr>
         <w:spacing w:after="200" w:before="0" w:line="240" w:lineRule="auto"/>
         <w:ind w:right="0"/>
         <w:contextualSpacing w:val="0"/>
@@ -780,7 +805,13 @@
           <w:ilvl w:val="0"/>
           <w:numId w:val="4"/>
         </w:numPr>
-        <w:pBdr/>
+        <w:pBdr>
+          <w:top w:space="0" w:sz="0" w:val="nil"/>
+          <w:left w:space="0" w:sz="0" w:val="nil"/>
+          <w:bottom w:space="0" w:sz="0" w:val="nil"/>
+          <w:right w:space="0" w:sz="0" w:val="nil"/>
+          <w:between w:space="0" w:sz="0" w:val="nil"/>
+        </w:pBdr>
         <w:spacing w:after="200" w:before="0" w:line="240" w:lineRule="auto"/>
         <w:ind w:left="720" w:right="0" w:hanging="360"/>
         <w:contextualSpacing w:val="1"/>
@@ -813,7 +844,13 @@
         <w:keepNext w:val="0"/>
         <w:keepLines w:val="0"/>
         <w:widowControl w:val="0"/>
-        <w:pBdr/>
+        <w:pBdr>
+          <w:top w:space="0" w:sz="0" w:val="nil"/>
+          <w:left w:space="0" w:sz="0" w:val="nil"/>
+          <w:bottom w:space="0" w:sz="0" w:val="nil"/>
+          <w:right w:space="0" w:sz="0" w:val="nil"/>
+          <w:between w:space="0" w:sz="0" w:val="nil"/>
+        </w:pBdr>
         <w:spacing w:after="200" w:before="0" w:line="240" w:lineRule="auto"/>
         <w:ind w:right="0"/>
         <w:contextualSpacing w:val="0"/>
@@ -842,7 +879,13 @@
           <w:ilvl w:val="0"/>
           <w:numId w:val="4"/>
         </w:numPr>
-        <w:pBdr/>
+        <w:pBdr>
+          <w:top w:space="0" w:sz="0" w:val="nil"/>
+          <w:left w:space="0" w:sz="0" w:val="nil"/>
+          <w:bottom w:space="0" w:sz="0" w:val="nil"/>
+          <w:right w:space="0" w:sz="0" w:val="nil"/>
+          <w:between w:space="0" w:sz="0" w:val="nil"/>
+        </w:pBdr>
         <w:spacing w:after="200" w:before="0" w:line="240" w:lineRule="auto"/>
         <w:ind w:left="720" w:right="0" w:hanging="360"/>
         <w:contextualSpacing w:val="1"/>
@@ -875,7 +918,13 @@
         <w:keepNext w:val="0"/>
         <w:keepLines w:val="0"/>
         <w:widowControl w:val="0"/>
-        <w:pBdr/>
+        <w:pBdr>
+          <w:top w:space="0" w:sz="0" w:val="nil"/>
+          <w:left w:space="0" w:sz="0" w:val="nil"/>
+          <w:bottom w:space="0" w:sz="0" w:val="nil"/>
+          <w:right w:space="0" w:sz="0" w:val="nil"/>
+          <w:between w:space="0" w:sz="0" w:val="nil"/>
+        </w:pBdr>
         <w:spacing w:after="200" w:before="0" w:line="240" w:lineRule="auto"/>
         <w:ind w:right="0"/>
         <w:contextualSpacing w:val="0"/>
@@ -904,7 +953,13 @@
           <w:ilvl w:val="0"/>
           <w:numId w:val="4"/>
         </w:numPr>
-        <w:pBdr/>
+        <w:pBdr>
+          <w:top w:space="0" w:sz="0" w:val="nil"/>
+          <w:left w:space="0" w:sz="0" w:val="nil"/>
+          <w:bottom w:space="0" w:sz="0" w:val="nil"/>
+          <w:right w:space="0" w:sz="0" w:val="nil"/>
+          <w:between w:space="0" w:sz="0" w:val="nil"/>
+        </w:pBdr>
         <w:spacing w:after="200" w:before="0" w:line="240" w:lineRule="auto"/>
         <w:ind w:left="720" w:right="0" w:hanging="360"/>
         <w:contextualSpacing w:val="1"/>
@@ -937,7 +992,13 @@
         <w:keepNext w:val="0"/>
         <w:keepLines w:val="0"/>
         <w:widowControl w:val="0"/>
-        <w:pBdr/>
+        <w:pBdr>
+          <w:top w:space="0" w:sz="0" w:val="nil"/>
+          <w:left w:space="0" w:sz="0" w:val="nil"/>
+          <w:bottom w:space="0" w:sz="0" w:val="nil"/>
+          <w:right w:space="0" w:sz="0" w:val="nil"/>
+          <w:between w:space="0" w:sz="0" w:val="nil"/>
+        </w:pBdr>
         <w:spacing w:after="200" w:before="0" w:line="240" w:lineRule="auto"/>
         <w:ind w:right="0"/>
         <w:contextualSpacing w:val="0"/>
@@ -966,7 +1027,13 @@
           <w:ilvl w:val="0"/>
           <w:numId w:val="4"/>
         </w:numPr>
-        <w:pBdr/>
+        <w:pBdr>
+          <w:top w:space="0" w:sz="0" w:val="nil"/>
+          <w:left w:space="0" w:sz="0" w:val="nil"/>
+          <w:bottom w:space="0" w:sz="0" w:val="nil"/>
+          <w:right w:space="0" w:sz="0" w:val="nil"/>
+          <w:between w:space="0" w:sz="0" w:val="nil"/>
+        </w:pBdr>
         <w:spacing w:after="200" w:before="0" w:line="240" w:lineRule="auto"/>
         <w:ind w:left="720" w:right="0" w:hanging="360"/>
         <w:contextualSpacing w:val="1"/>
@@ -999,7 +1066,13 @@
         <w:keepNext w:val="0"/>
         <w:keepLines w:val="0"/>
         <w:widowControl w:val="0"/>
-        <w:pBdr/>
+        <w:pBdr>
+          <w:top w:space="0" w:sz="0" w:val="nil"/>
+          <w:left w:space="0" w:sz="0" w:val="nil"/>
+          <w:bottom w:space="0" w:sz="0" w:val="nil"/>
+          <w:right w:space="0" w:sz="0" w:val="nil"/>
+          <w:between w:space="0" w:sz="0" w:val="nil"/>
+        </w:pBdr>
         <w:spacing w:after="200" w:before="0" w:line="240" w:lineRule="auto"/>
         <w:ind w:right="0"/>
         <w:contextualSpacing w:val="0"/>
@@ -1028,7 +1101,13 @@
           <w:ilvl w:val="0"/>
           <w:numId w:val="4"/>
         </w:numPr>
-        <w:pBdr/>
+        <w:pBdr>
+          <w:top w:space="0" w:sz="0" w:val="nil"/>
+          <w:left w:space="0" w:sz="0" w:val="nil"/>
+          <w:bottom w:space="0" w:sz="0" w:val="nil"/>
+          <w:right w:space="0" w:sz="0" w:val="nil"/>
+          <w:between w:space="0" w:sz="0" w:val="nil"/>
+        </w:pBdr>
         <w:spacing w:after="200" w:before="0" w:line="240" w:lineRule="auto"/>
         <w:ind w:left="720" w:right="0" w:hanging="360"/>
         <w:contextualSpacing w:val="1"/>
@@ -1061,7 +1140,13 @@
         <w:keepNext w:val="0"/>
         <w:keepLines w:val="0"/>
         <w:widowControl w:val="0"/>
-        <w:pBdr/>
+        <w:pBdr>
+          <w:top w:space="0" w:sz="0" w:val="nil"/>
+          <w:left w:space="0" w:sz="0" w:val="nil"/>
+          <w:bottom w:space="0" w:sz="0" w:val="nil"/>
+          <w:right w:space="0" w:sz="0" w:val="nil"/>
+          <w:between w:space="0" w:sz="0" w:val="nil"/>
+        </w:pBdr>
         <w:spacing w:after="200" w:before="0" w:line="240" w:lineRule="auto"/>
         <w:ind w:right="0"/>
         <w:contextualSpacing w:val="0"/>
@@ -1090,7 +1175,13 @@
           <w:ilvl w:val="0"/>
           <w:numId w:val="4"/>
         </w:numPr>
-        <w:pBdr/>
+        <w:pBdr>
+          <w:top w:space="0" w:sz="0" w:val="nil"/>
+          <w:left w:space="0" w:sz="0" w:val="nil"/>
+          <w:bottom w:space="0" w:sz="0" w:val="nil"/>
+          <w:right w:space="0" w:sz="0" w:val="nil"/>
+          <w:between w:space="0" w:sz="0" w:val="nil"/>
+        </w:pBdr>
         <w:spacing w:after="200" w:before="0" w:line="240" w:lineRule="auto"/>
         <w:ind w:left="720" w:right="0" w:hanging="360"/>
         <w:contextualSpacing w:val="1"/>
@@ -1123,7 +1214,13 @@
         <w:keepNext w:val="0"/>
         <w:keepLines w:val="0"/>
         <w:widowControl w:val="0"/>
-        <w:pBdr/>
+        <w:pBdr>
+          <w:top w:space="0" w:sz="0" w:val="nil"/>
+          <w:left w:space="0" w:sz="0" w:val="nil"/>
+          <w:bottom w:space="0" w:sz="0" w:val="nil"/>
+          <w:right w:space="0" w:sz="0" w:val="nil"/>
+          <w:between w:space="0" w:sz="0" w:val="nil"/>
+        </w:pBdr>
         <w:spacing w:after="200" w:before="0" w:line="240" w:lineRule="auto"/>
         <w:ind w:right="0"/>
         <w:contextualSpacing w:val="0"/>
@@ -1152,7 +1249,13 @@
           <w:ilvl w:val="0"/>
           <w:numId w:val="4"/>
         </w:numPr>
-        <w:pBdr/>
+        <w:pBdr>
+          <w:top w:space="0" w:sz="0" w:val="nil"/>
+          <w:left w:space="0" w:sz="0" w:val="nil"/>
+          <w:bottom w:space="0" w:sz="0" w:val="nil"/>
+          <w:right w:space="0" w:sz="0" w:val="nil"/>
+          <w:between w:space="0" w:sz="0" w:val="nil"/>
+        </w:pBdr>
         <w:spacing w:after="200" w:before="0" w:line="240" w:lineRule="auto"/>
         <w:ind w:left="720" w:right="0" w:hanging="360"/>
         <w:contextualSpacing w:val="1"/>
@@ -1185,7 +1288,13 @@
         <w:keepNext w:val="0"/>
         <w:keepLines w:val="0"/>
         <w:widowControl w:val="0"/>
-        <w:pBdr/>
+        <w:pBdr>
+          <w:top w:space="0" w:sz="0" w:val="nil"/>
+          <w:left w:space="0" w:sz="0" w:val="nil"/>
+          <w:bottom w:space="0" w:sz="0" w:val="nil"/>
+          <w:right w:space="0" w:sz="0" w:val="nil"/>
+          <w:between w:space="0" w:sz="0" w:val="nil"/>
+        </w:pBdr>
         <w:spacing w:after="200" w:before="0" w:line="240" w:lineRule="auto"/>
         <w:ind w:right="0"/>
         <w:contextualSpacing w:val="0"/>
@@ -1214,7 +1323,13 @@
           <w:ilvl w:val="0"/>
           <w:numId w:val="4"/>
         </w:numPr>
-        <w:pBdr/>
+        <w:pBdr>
+          <w:top w:space="0" w:sz="0" w:val="nil"/>
+          <w:left w:space="0" w:sz="0" w:val="nil"/>
+          <w:bottom w:space="0" w:sz="0" w:val="nil"/>
+          <w:right w:space="0" w:sz="0" w:val="nil"/>
+          <w:between w:space="0" w:sz="0" w:val="nil"/>
+        </w:pBdr>
         <w:spacing w:after="200" w:before="0" w:line="240" w:lineRule="auto"/>
         <w:ind w:left="720" w:right="0" w:hanging="360"/>
         <w:contextualSpacing w:val="1"/>
@@ -1247,7 +1362,13 @@
         <w:keepNext w:val="0"/>
         <w:keepLines w:val="0"/>
         <w:widowControl w:val="0"/>
-        <w:pBdr/>
+        <w:pBdr>
+          <w:top w:space="0" w:sz="0" w:val="nil"/>
+          <w:left w:space="0" w:sz="0" w:val="nil"/>
+          <w:bottom w:space="0" w:sz="0" w:val="nil"/>
+          <w:right w:space="0" w:sz="0" w:val="nil"/>
+          <w:between w:space="0" w:sz="0" w:val="nil"/>
+        </w:pBdr>
         <w:spacing w:after="200" w:before="0" w:line="276" w:lineRule="auto"/>
         <w:ind w:left="720" w:right="0" w:firstLine="720"/>
         <w:contextualSpacing w:val="0"/>
@@ -1270,7 +1391,13 @@
         <w:keepNext w:val="0"/>
         <w:keepLines w:val="0"/>
         <w:widowControl w:val="0"/>
-        <w:pBdr/>
+        <w:pBdr>
+          <w:top w:space="0" w:sz="0" w:val="nil"/>
+          <w:left w:space="0" w:sz="0" w:val="nil"/>
+          <w:bottom w:space="0" w:sz="0" w:val="nil"/>
+          <w:right w:space="0" w:sz="0" w:val="nil"/>
+          <w:between w:space="0" w:sz="0" w:val="nil"/>
+        </w:pBdr>
         <w:spacing w:after="200" w:before="0" w:line="276" w:lineRule="auto"/>
         <w:ind w:left="720" w:right="0" w:firstLine="720"/>
         <w:contextualSpacing w:val="0"/>
@@ -1310,7 +1437,13 @@
         <w:keepNext w:val="1"/>
         <w:keepLines w:val="1"/>
         <w:widowControl w:val="0"/>
-        <w:pBdr/>
+        <w:pBdr>
+          <w:top w:space="0" w:sz="0" w:val="nil"/>
+          <w:left w:space="0" w:sz="0" w:val="nil"/>
+          <w:bottom w:space="0" w:sz="0" w:val="nil"/>
+          <w:right w:space="0" w:sz="0" w:val="nil"/>
+          <w:between w:space="0" w:sz="0" w:val="nil"/>
+        </w:pBdr>
         <w:spacing w:after="0" w:before="480" w:line="276" w:lineRule="auto"/>
         <w:ind w:left="0" w:right="0" w:firstLine="0"/>
         <w:contextualSpacing w:val="0"/>
@@ -1590,7 +1723,13 @@
         <w:keepNext w:val="0"/>
         <w:keepLines w:val="0"/>
         <w:widowControl w:val="0"/>
-        <w:pBdr/>
+        <w:pBdr>
+          <w:top w:space="0" w:sz="0" w:val="nil"/>
+          <w:left w:space="0" w:sz="0" w:val="nil"/>
+          <w:bottom w:space="0" w:sz="0" w:val="nil"/>
+          <w:right w:space="0" w:sz="0" w:val="nil"/>
+          <w:between w:space="0" w:sz="0" w:val="nil"/>
+        </w:pBdr>
         <w:spacing w:after="4" w:before="4" w:line="240" w:lineRule="auto"/>
         <w:ind w:left="0" w:right="0" w:firstLine="0"/>
         <w:contextualSpacing w:val="0"/>
@@ -1642,7 +1781,13 @@
         <w:keepNext w:val="0"/>
         <w:keepLines w:val="0"/>
         <w:widowControl w:val="0"/>
-        <w:pBdr/>
+        <w:pBdr>
+          <w:top w:space="0" w:sz="0" w:val="nil"/>
+          <w:left w:space="0" w:sz="0" w:val="nil"/>
+          <w:bottom w:space="0" w:sz="0" w:val="nil"/>
+          <w:right w:space="0" w:sz="0" w:val="nil"/>
+          <w:between w:space="0" w:sz="0" w:val="nil"/>
+        </w:pBdr>
         <w:spacing w:after="4" w:before="4" w:line="240" w:lineRule="auto"/>
         <w:ind w:left="0" w:right="0" w:firstLine="0"/>
         <w:contextualSpacing w:val="0"/>
@@ -1687,7 +1832,13 @@
         <w:keepNext w:val="0"/>
         <w:keepLines w:val="0"/>
         <w:widowControl w:val="0"/>
-        <w:pBdr/>
+        <w:pBdr>
+          <w:top w:space="0" w:sz="0" w:val="nil"/>
+          <w:left w:space="0" w:sz="0" w:val="nil"/>
+          <w:bottom w:space="0" w:sz="0" w:val="nil"/>
+          <w:right w:space="0" w:sz="0" w:val="nil"/>
+          <w:between w:space="0" w:sz="0" w:val="nil"/>
+        </w:pBdr>
         <w:spacing w:after="4" w:before="4" w:line="240" w:lineRule="auto"/>
         <w:ind w:left="216" w:right="0" w:firstLine="0"/>
         <w:contextualSpacing w:val="0"/>
@@ -1727,7 +1878,13 @@
         <w:keepNext w:val="0"/>
         <w:keepLines w:val="0"/>
         <w:widowControl w:val="0"/>
-        <w:pBdr/>
+        <w:pBdr>
+          <w:top w:space="0" w:sz="0" w:val="nil"/>
+          <w:left w:space="0" w:sz="0" w:val="nil"/>
+          <w:bottom w:space="0" w:sz="0" w:val="nil"/>
+          <w:right w:space="0" w:sz="0" w:val="nil"/>
+          <w:between w:space="0" w:sz="0" w:val="nil"/>
+        </w:pBdr>
         <w:spacing w:after="4" w:before="4" w:line="240" w:lineRule="auto"/>
         <w:ind w:left="0" w:right="0" w:firstLine="0"/>
         <w:contextualSpacing w:val="0"/>
@@ -1868,7 +2025,13 @@
         <w:keepNext w:val="0"/>
         <w:keepLines w:val="0"/>
         <w:widowControl w:val="0"/>
-        <w:pBdr/>
+        <w:pBdr>
+          <w:top w:space="0" w:sz="0" w:val="nil"/>
+          <w:left w:space="0" w:sz="0" w:val="nil"/>
+          <w:bottom w:space="0" w:sz="0" w:val="nil"/>
+          <w:right w:space="0" w:sz="0" w:val="nil"/>
+          <w:between w:space="0" w:sz="0" w:val="nil"/>
+        </w:pBdr>
         <w:spacing w:after="4" w:before="4" w:line="240" w:lineRule="auto"/>
         <w:ind w:left="0" w:right="0" w:firstLine="0"/>
         <w:contextualSpacing w:val="0"/>
@@ -1913,7 +2076,13 @@
         <w:keepNext w:val="0"/>
         <w:keepLines w:val="0"/>
         <w:widowControl w:val="0"/>
-        <w:pBdr/>
+        <w:pBdr>
+          <w:top w:space="0" w:sz="0" w:val="nil"/>
+          <w:left w:space="0" w:sz="0" w:val="nil"/>
+          <w:bottom w:space="0" w:sz="0" w:val="nil"/>
+          <w:right w:space="0" w:sz="0" w:val="nil"/>
+          <w:between w:space="0" w:sz="0" w:val="nil"/>
+        </w:pBdr>
         <w:spacing w:after="4" w:before="4" w:line="240" w:lineRule="auto"/>
         <w:ind w:left="216" w:right="0" w:firstLine="0"/>
         <w:contextualSpacing w:val="0"/>
@@ -1953,7 +2122,13 @@
         <w:keepNext w:val="0"/>
         <w:keepLines w:val="0"/>
         <w:widowControl w:val="0"/>
-        <w:pBdr/>
+        <w:pBdr>
+          <w:top w:space="0" w:sz="0" w:val="nil"/>
+          <w:left w:space="0" w:sz="0" w:val="nil"/>
+          <w:bottom w:space="0" w:sz="0" w:val="nil"/>
+          <w:right w:space="0" w:sz="0" w:val="nil"/>
+          <w:between w:space="0" w:sz="0" w:val="nil"/>
+        </w:pBdr>
         <w:spacing w:after="100" w:before="0" w:line="276" w:lineRule="auto"/>
         <w:ind w:left="0" w:right="0" w:firstLine="0"/>
         <w:contextualSpacing w:val="0"/>
@@ -2010,7 +2185,13 @@
         <w:keepNext w:val="0"/>
         <w:keepLines w:val="0"/>
         <w:widowControl w:val="0"/>
-        <w:pBdr/>
+        <w:pBdr>
+          <w:top w:space="0" w:sz="0" w:val="nil"/>
+          <w:left w:space="0" w:sz="0" w:val="nil"/>
+          <w:bottom w:space="0" w:sz="0" w:val="nil"/>
+          <w:right w:space="0" w:sz="0" w:val="nil"/>
+          <w:between w:space="0" w:sz="0" w:val="nil"/>
+        </w:pBdr>
         <w:spacing w:after="4" w:before="4" w:line="240" w:lineRule="auto"/>
         <w:ind w:left="0" w:right="0" w:firstLine="0"/>
         <w:contextualSpacing w:val="0"/>
@@ -2066,7 +2247,13 @@
         <w:keepNext w:val="0"/>
         <w:keepLines w:val="0"/>
         <w:widowControl w:val="0"/>
-        <w:pBdr/>
+        <w:pBdr>
+          <w:top w:space="0" w:sz="0" w:val="nil"/>
+          <w:left w:space="0" w:sz="0" w:val="nil"/>
+          <w:bottom w:space="0" w:sz="0" w:val="nil"/>
+          <w:right w:space="0" w:sz="0" w:val="nil"/>
+          <w:between w:space="0" w:sz="0" w:val="nil"/>
+        </w:pBdr>
         <w:spacing w:after="4" w:before="4" w:line="240" w:lineRule="auto"/>
         <w:ind w:left="216" w:right="0" w:firstLine="0"/>
         <w:contextualSpacing w:val="0"/>
@@ -2106,7 +2293,13 @@
         <w:keepNext w:val="0"/>
         <w:keepLines w:val="0"/>
         <w:widowControl w:val="0"/>
-        <w:pBdr/>
+        <w:pBdr>
+          <w:top w:space="0" w:sz="0" w:val="nil"/>
+          <w:left w:space="0" w:sz="0" w:val="nil"/>
+          <w:bottom w:space="0" w:sz="0" w:val="nil"/>
+          <w:right w:space="0" w:sz="0" w:val="nil"/>
+          <w:between w:space="0" w:sz="0" w:val="nil"/>
+        </w:pBdr>
         <w:spacing w:after="4" w:before="4" w:line="240" w:lineRule="auto"/>
         <w:ind w:left="216" w:right="0" w:firstLine="0"/>
         <w:contextualSpacing w:val="0"/>
@@ -2146,7 +2339,13 @@
         <w:keepNext w:val="0"/>
         <w:keepLines w:val="0"/>
         <w:widowControl w:val="0"/>
-        <w:pBdr/>
+        <w:pBdr>
+          <w:top w:space="0" w:sz="0" w:val="nil"/>
+          <w:left w:space="0" w:sz="0" w:val="nil"/>
+          <w:bottom w:space="0" w:sz="0" w:val="nil"/>
+          <w:right w:space="0" w:sz="0" w:val="nil"/>
+          <w:between w:space="0" w:sz="0" w:val="nil"/>
+        </w:pBdr>
         <w:spacing w:after="4" w:before="4" w:line="240" w:lineRule="auto"/>
         <w:ind w:left="216" w:right="0" w:firstLine="0"/>
         <w:contextualSpacing w:val="0"/>
@@ -2186,7 +2385,13 @@
         <w:keepNext w:val="0"/>
         <w:keepLines w:val="0"/>
         <w:widowControl w:val="0"/>
-        <w:pBdr/>
+        <w:pBdr>
+          <w:top w:space="0" w:sz="0" w:val="nil"/>
+          <w:left w:space="0" w:sz="0" w:val="nil"/>
+          <w:bottom w:space="0" w:sz="0" w:val="nil"/>
+          <w:right w:space="0" w:sz="0" w:val="nil"/>
+          <w:between w:space="0" w:sz="0" w:val="nil"/>
+        </w:pBdr>
         <w:spacing w:after="4" w:before="4" w:line="240" w:lineRule="auto"/>
         <w:ind w:left="216" w:right="0" w:firstLine="0"/>
         <w:contextualSpacing w:val="0"/>
@@ -2226,7 +2431,13 @@
         <w:keepNext w:val="0"/>
         <w:keepLines w:val="0"/>
         <w:widowControl w:val="0"/>
-        <w:pBdr/>
+        <w:pBdr>
+          <w:top w:space="0" w:sz="0" w:val="nil"/>
+          <w:left w:space="0" w:sz="0" w:val="nil"/>
+          <w:bottom w:space="0" w:sz="0" w:val="nil"/>
+          <w:right w:space="0" w:sz="0" w:val="nil"/>
+          <w:between w:space="0" w:sz="0" w:val="nil"/>
+        </w:pBdr>
         <w:spacing w:after="4" w:before="4" w:line="240" w:lineRule="auto"/>
         <w:ind w:left="216" w:right="0" w:firstLine="0"/>
         <w:contextualSpacing w:val="0"/>
@@ -2266,7 +2477,13 @@
         <w:keepNext w:val="0"/>
         <w:keepLines w:val="0"/>
         <w:widowControl w:val="0"/>
-        <w:pBdr/>
+        <w:pBdr>
+          <w:top w:space="0" w:sz="0" w:val="nil"/>
+          <w:left w:space="0" w:sz="0" w:val="nil"/>
+          <w:bottom w:space="0" w:sz="0" w:val="nil"/>
+          <w:right w:space="0" w:sz="0" w:val="nil"/>
+          <w:between w:space="0" w:sz="0" w:val="nil"/>
+        </w:pBdr>
         <w:spacing w:after="4" w:before="4" w:line="240" w:lineRule="auto"/>
         <w:ind w:left="216" w:right="0" w:firstLine="0"/>
         <w:contextualSpacing w:val="0"/>
@@ -2358,7 +2575,13 @@
         <w:keepNext w:val="0"/>
         <w:keepLines w:val="0"/>
         <w:widowControl w:val="0"/>
-        <w:pBdr/>
+        <w:pBdr>
+          <w:top w:space="0" w:sz="0" w:val="nil"/>
+          <w:left w:space="0" w:sz="0" w:val="nil"/>
+          <w:bottom w:space="0" w:sz="0" w:val="nil"/>
+          <w:right w:space="0" w:sz="0" w:val="nil"/>
+          <w:between w:space="0" w:sz="0" w:val="nil"/>
+        </w:pBdr>
         <w:spacing w:after="0" w:before="0" w:line="276" w:lineRule="auto"/>
         <w:ind w:left="0" w:right="0" w:firstLine="0"/>
         <w:contextualSpacing w:val="0"/>
@@ -2410,7 +2633,13 @@
         <w:keepNext w:val="1"/>
         <w:keepLines w:val="1"/>
         <w:widowControl w:val="0"/>
-        <w:pBdr/>
+        <w:pBdr>
+          <w:top w:space="0" w:sz="0" w:val="nil"/>
+          <w:left w:space="0" w:sz="0" w:val="nil"/>
+          <w:bottom w:space="0" w:sz="0" w:val="nil"/>
+          <w:right w:space="0" w:sz="0" w:val="nil"/>
+          <w:between w:space="0" w:sz="0" w:val="nil"/>
+        </w:pBdr>
         <w:spacing w:after="0" w:before="480" w:line="276" w:lineRule="auto"/>
         <w:ind w:left="0" w:right="0" w:firstLine="0"/>
         <w:contextualSpacing w:val="0"/>
@@ -2438,7 +2667,13 @@
         <w:keepNext w:val="1"/>
         <w:keepLines w:val="1"/>
         <w:widowControl w:val="0"/>
-        <w:pBdr/>
+        <w:pBdr>
+          <w:top w:space="0" w:sz="0" w:val="nil"/>
+          <w:left w:space="0" w:sz="0" w:val="nil"/>
+          <w:bottom w:space="0" w:sz="0" w:val="nil"/>
+          <w:right w:space="0" w:sz="0" w:val="nil"/>
+          <w:between w:space="0" w:sz="0" w:val="nil"/>
+        </w:pBdr>
         <w:spacing w:after="0" w:before="480" w:line="276" w:lineRule="auto"/>
         <w:ind w:left="0" w:right="0" w:firstLine="0"/>
         <w:contextualSpacing w:val="0"/>
@@ -2768,7 +3003,13 @@
         <w:keepNext w:val="0"/>
         <w:keepLines w:val="0"/>
         <w:widowControl w:val="0"/>
-        <w:pBdr/>
+        <w:pBdr>
+          <w:top w:space="0" w:sz="0" w:val="nil"/>
+          <w:left w:space="0" w:sz="0" w:val="nil"/>
+          <w:bottom w:space="0" w:sz="0" w:val="nil"/>
+          <w:right w:space="0" w:sz="0" w:val="nil"/>
+          <w:between w:space="0" w:sz="0" w:val="nil"/>
+        </w:pBdr>
         <w:spacing w:after="0" w:before="0" w:line="276" w:lineRule="auto"/>
         <w:ind w:left="0" w:right="0" w:firstLine="0"/>
         <w:contextualSpacing w:val="0"/>
@@ -2817,7 +3058,13 @@
         <w:keepNext w:val="1"/>
         <w:keepLines w:val="1"/>
         <w:widowControl w:val="0"/>
-        <w:pBdr/>
+        <w:pBdr>
+          <w:top w:space="0" w:sz="0" w:val="nil"/>
+          <w:left w:space="0" w:sz="0" w:val="nil"/>
+          <w:bottom w:space="0" w:sz="0" w:val="nil"/>
+          <w:right w:space="0" w:sz="0" w:val="nil"/>
+          <w:between w:space="0" w:sz="0" w:val="nil"/>
+        </w:pBdr>
         <w:spacing w:after="0" w:before="480" w:line="276" w:lineRule="auto"/>
         <w:ind w:left="0" w:right="0" w:firstLine="0"/>
         <w:contextualSpacing w:val="0"/>
@@ -2845,7 +3092,13 @@
         <w:keepNext w:val="1"/>
         <w:keepLines w:val="1"/>
         <w:widowControl w:val="0"/>
-        <w:pBdr/>
+        <w:pBdr>
+          <w:top w:space="0" w:sz="0" w:val="nil"/>
+          <w:left w:space="0" w:sz="0" w:val="nil"/>
+          <w:bottom w:space="0" w:sz="0" w:val="nil"/>
+          <w:right w:space="0" w:sz="0" w:val="nil"/>
+          <w:between w:space="0" w:sz="0" w:val="nil"/>
+        </w:pBdr>
         <w:spacing w:after="0" w:before="480" w:line="276" w:lineRule="auto"/>
         <w:ind w:left="0" w:right="0" w:firstLine="0"/>
         <w:contextualSpacing w:val="0"/>
@@ -3112,7 +3365,13 @@
         <w:keepNext w:val="0"/>
         <w:keepLines w:val="0"/>
         <w:widowControl w:val="0"/>
-        <w:pBdr/>
+        <w:pBdr>
+          <w:top w:space="0" w:sz="0" w:val="nil"/>
+          <w:left w:space="0" w:sz="0" w:val="nil"/>
+          <w:bottom w:space="0" w:sz="0" w:val="nil"/>
+          <w:right w:space="0" w:sz="0" w:val="nil"/>
+          <w:between w:space="0" w:sz="0" w:val="nil"/>
+        </w:pBdr>
         <w:spacing w:after="0" w:before="0" w:line="276" w:lineRule="auto"/>
         <w:ind w:left="0" w:right="0" w:firstLine="0"/>
         <w:contextualSpacing w:val="0"/>
@@ -6052,7 +6311,13 @@
         <w:keepNext w:val="0"/>
         <w:keepLines w:val="0"/>
         <w:widowControl w:val="0"/>
-        <w:pBdr/>
+        <w:pBdr>
+          <w:top w:space="0" w:sz="0" w:val="nil"/>
+          <w:left w:space="0" w:sz="0" w:val="nil"/>
+          <w:bottom w:space="0" w:sz="0" w:val="nil"/>
+          <w:right w:space="0" w:sz="0" w:val="nil"/>
+          <w:between w:space="0" w:sz="0" w:val="nil"/>
+        </w:pBdr>
         <w:spacing w:after="0" w:before="0" w:line="276" w:lineRule="auto"/>
         <w:ind w:left="0" w:right="0" w:firstLine="0"/>
         <w:contextualSpacing w:val="0"/>
@@ -6225,7 +6490,13 @@
         <w:keepNext w:val="0"/>
         <w:keepLines w:val="0"/>
         <w:widowControl w:val="0"/>
-        <w:pBdr/>
+        <w:pBdr>
+          <w:top w:space="0" w:sz="0" w:val="nil"/>
+          <w:left w:space="0" w:sz="0" w:val="nil"/>
+          <w:bottom w:space="0" w:sz="0" w:val="nil"/>
+          <w:right w:space="0" w:sz="0" w:val="nil"/>
+          <w:between w:space="0" w:sz="0" w:val="nil"/>
+        </w:pBdr>
         <w:spacing w:after="0" w:before="0" w:line="276" w:lineRule="auto"/>
         <w:ind w:left="0" w:right="0" w:firstLine="0"/>
         <w:contextualSpacing w:val="0"/>
@@ -6698,8 +6969,16 @@
         <w:rPr>
           <w:ins w:author="luis campos" w:id="0" w:date="2017-05-17T11:07:57Z"/>
           <w:rFonts w:ascii="Arial" w:cs="Arial" w:eastAsia="Arial" w:hAnsi="Arial"/>
-          <w:sz w:val="24"/>
-          <w:szCs w:val="24"/>
+          <w:color w:val="0000ff"/>
+          <w:sz w:val="24"/>
+          <w:szCs w:val="24"/>
+          <w:rPrChange w:author="luis campos" w:id="1" w:date="2017-05-17T11:07:57Z">
+            <w:rPr>
+              <w:rFonts w:ascii="Arial" w:cs="Arial" w:eastAsia="Arial" w:hAnsi="Arial"/>
+              <w:sz w:val="24"/>
+              <w:szCs w:val="24"/>
+            </w:rPr>
+          </w:rPrChange>
         </w:rPr>
       </w:pPr>
       <w:ins w:author="luis campos" w:id="0" w:date="2017-05-17T11:07:57Z">
@@ -6737,8 +7016,16 @@
         <w:rPr>
           <w:ins w:author="luis campos" w:id="0" w:date="2017-05-17T11:07:57Z"/>
           <w:rFonts w:ascii="Arial" w:cs="Arial" w:eastAsia="Arial" w:hAnsi="Arial"/>
-          <w:sz w:val="24"/>
-          <w:szCs w:val="24"/>
+          <w:color w:val="0000ff"/>
+          <w:sz w:val="24"/>
+          <w:szCs w:val="24"/>
+          <w:rPrChange w:author="luis campos" w:id="1" w:date="2017-05-17T11:07:57Z">
+            <w:rPr>
+              <w:rFonts w:ascii="Arial" w:cs="Arial" w:eastAsia="Arial" w:hAnsi="Arial"/>
+              <w:sz w:val="24"/>
+              <w:szCs w:val="24"/>
+            </w:rPr>
+          </w:rPrChange>
         </w:rPr>
       </w:pPr>
       <w:ins w:author="luis campos" w:id="0" w:date="2017-05-17T11:07:57Z">
@@ -6775,8 +7062,16 @@
         <w:rPr>
           <w:ins w:author="luis campos" w:id="0" w:date="2017-05-17T11:07:57Z"/>
           <w:rFonts w:ascii="Arial" w:cs="Arial" w:eastAsia="Arial" w:hAnsi="Arial"/>
-          <w:sz w:val="24"/>
-          <w:szCs w:val="24"/>
+          <w:color w:val="0000ff"/>
+          <w:sz w:val="24"/>
+          <w:szCs w:val="24"/>
+          <w:rPrChange w:author="luis campos" w:id="1" w:date="2017-05-17T11:07:57Z">
+            <w:rPr>
+              <w:rFonts w:ascii="Arial" w:cs="Arial" w:eastAsia="Arial" w:hAnsi="Arial"/>
+              <w:sz w:val="24"/>
+              <w:szCs w:val="24"/>
+            </w:rPr>
+          </w:rPrChange>
         </w:rPr>
       </w:pPr>
       <w:ins w:author="luis campos" w:id="0" w:date="2017-05-17T11:07:57Z">
@@ -6840,7 +7135,13 @@
         <w:keepNext w:val="0"/>
         <w:keepLines w:val="0"/>
         <w:widowControl w:val="0"/>
-        <w:pBdr/>
+        <w:pBdr>
+          <w:top w:space="0" w:sz="0" w:val="nil"/>
+          <w:left w:space="0" w:sz="0" w:val="nil"/>
+          <w:bottom w:space="0" w:sz="0" w:val="nil"/>
+          <w:right w:space="0" w:sz="0" w:val="nil"/>
+          <w:between w:space="0" w:sz="0" w:val="nil"/>
+        </w:pBdr>
         <w:spacing w:after="0" w:before="0" w:line="276" w:lineRule="auto"/>
         <w:ind w:left="0" w:right="0" w:firstLine="0"/>
         <w:contextualSpacing w:val="0"/>
@@ -6858,7 +7159,13 @@
         <w:keepNext w:val="0"/>
         <w:keepLines w:val="0"/>
         <w:widowControl w:val="0"/>
-        <w:pBdr/>
+        <w:pBdr>
+          <w:top w:space="0" w:sz="0" w:val="nil"/>
+          <w:left w:space="0" w:sz="0" w:val="nil"/>
+          <w:bottom w:space="0" w:sz="0" w:val="nil"/>
+          <w:right w:space="0" w:sz="0" w:val="nil"/>
+          <w:between w:space="0" w:sz="0" w:val="nil"/>
+        </w:pBdr>
         <w:spacing w:after="0" w:before="0" w:line="276" w:lineRule="auto"/>
         <w:ind w:left="0" w:right="0" w:firstLine="0"/>
         <w:contextualSpacing w:val="0"/>
@@ -6876,7 +7183,13 @@
         <w:keepNext w:val="0"/>
         <w:keepLines w:val="0"/>
         <w:widowControl w:val="0"/>
-        <w:pBdr/>
+        <w:pBdr>
+          <w:top w:space="0" w:sz="0" w:val="nil"/>
+          <w:left w:space="0" w:sz="0" w:val="nil"/>
+          <w:bottom w:space="0" w:sz="0" w:val="nil"/>
+          <w:right w:space="0" w:sz="0" w:val="nil"/>
+          <w:between w:space="0" w:sz="0" w:val="nil"/>
+        </w:pBdr>
         <w:spacing w:after="0" w:before="0" w:line="276" w:lineRule="auto"/>
         <w:ind w:left="0" w:right="0" w:firstLine="0"/>
         <w:contextualSpacing w:val="0"/>
@@ -6894,7 +7207,13 @@
         <w:keepNext w:val="0"/>
         <w:keepLines w:val="0"/>
         <w:widowControl w:val="0"/>
-        <w:pBdr/>
+        <w:pBdr>
+          <w:top w:space="0" w:sz="0" w:val="nil"/>
+          <w:left w:space="0" w:sz="0" w:val="nil"/>
+          <w:bottom w:space="0" w:sz="0" w:val="nil"/>
+          <w:right w:space="0" w:sz="0" w:val="nil"/>
+          <w:between w:space="0" w:sz="0" w:val="nil"/>
+        </w:pBdr>
         <w:spacing w:after="0" w:before="0" w:line="276" w:lineRule="auto"/>
         <w:ind w:left="0" w:right="0" w:firstLine="0"/>
         <w:contextualSpacing w:val="0"/>
@@ -6912,7 +7231,13 @@
         <w:keepNext w:val="0"/>
         <w:keepLines w:val="0"/>
         <w:widowControl w:val="0"/>
-        <w:pBdr/>
+        <w:pBdr>
+          <w:top w:space="0" w:sz="0" w:val="nil"/>
+          <w:left w:space="0" w:sz="0" w:val="nil"/>
+          <w:bottom w:space="0" w:sz="0" w:val="nil"/>
+          <w:right w:space="0" w:sz="0" w:val="nil"/>
+          <w:between w:space="0" w:sz="0" w:val="nil"/>
+        </w:pBdr>
         <w:spacing w:after="0" w:before="0" w:line="276" w:lineRule="auto"/>
         <w:ind w:left="0" w:right="0" w:firstLine="0"/>
         <w:contextualSpacing w:val="0"/>
@@ -6930,7 +7255,13 @@
         <w:keepNext w:val="0"/>
         <w:keepLines w:val="0"/>
         <w:widowControl w:val="0"/>
-        <w:pBdr/>
+        <w:pBdr>
+          <w:top w:space="0" w:sz="0" w:val="nil"/>
+          <w:left w:space="0" w:sz="0" w:val="nil"/>
+          <w:bottom w:space="0" w:sz="0" w:val="nil"/>
+          <w:right w:space="0" w:sz="0" w:val="nil"/>
+          <w:between w:space="0" w:sz="0" w:val="nil"/>
+        </w:pBdr>
         <w:spacing w:after="0" w:before="0" w:line="276" w:lineRule="auto"/>
         <w:ind w:left="0" w:right="0" w:firstLine="0"/>
         <w:contextualSpacing w:val="0"/>
@@ -6948,7 +7279,13 @@
         <w:keepNext w:val="0"/>
         <w:keepLines w:val="0"/>
         <w:widowControl w:val="0"/>
-        <w:pBdr/>
+        <w:pBdr>
+          <w:top w:space="0" w:sz="0" w:val="nil"/>
+          <w:left w:space="0" w:sz="0" w:val="nil"/>
+          <w:bottom w:space="0" w:sz="0" w:val="nil"/>
+          <w:right w:space="0" w:sz="0" w:val="nil"/>
+          <w:between w:space="0" w:sz="0" w:val="nil"/>
+        </w:pBdr>
         <w:spacing w:after="0" w:before="0" w:line="276" w:lineRule="auto"/>
         <w:ind w:left="0" w:right="0" w:firstLine="0"/>
         <w:contextualSpacing w:val="0"/>
@@ -6966,7 +7303,13 @@
         <w:keepNext w:val="0"/>
         <w:keepLines w:val="0"/>
         <w:widowControl w:val="0"/>
-        <w:pBdr/>
+        <w:pBdr>
+          <w:top w:space="0" w:sz="0" w:val="nil"/>
+          <w:left w:space="0" w:sz="0" w:val="nil"/>
+          <w:bottom w:space="0" w:sz="0" w:val="nil"/>
+          <w:right w:space="0" w:sz="0" w:val="nil"/>
+          <w:between w:space="0" w:sz="0" w:val="nil"/>
+        </w:pBdr>
         <w:spacing w:after="0" w:before="0" w:line="276" w:lineRule="auto"/>
         <w:ind w:left="0" w:right="0" w:firstLine="0"/>
         <w:contextualSpacing w:val="0"/>
@@ -6984,7 +7327,13 @@
         <w:keepNext w:val="0"/>
         <w:keepLines w:val="0"/>
         <w:widowControl w:val="0"/>
-        <w:pBdr/>
+        <w:pBdr>
+          <w:top w:space="0" w:sz="0" w:val="nil"/>
+          <w:left w:space="0" w:sz="0" w:val="nil"/>
+          <w:bottom w:space="0" w:sz="0" w:val="nil"/>
+          <w:right w:space="0" w:sz="0" w:val="nil"/>
+          <w:between w:space="0" w:sz="0" w:val="nil"/>
+        </w:pBdr>
         <w:spacing w:after="0" w:before="0" w:line="276" w:lineRule="auto"/>
         <w:ind w:left="0" w:right="0" w:firstLine="0"/>
         <w:contextualSpacing w:val="0"/>
@@ -7002,7 +7351,13 @@
         <w:keepNext w:val="0"/>
         <w:keepLines w:val="0"/>
         <w:widowControl w:val="0"/>
-        <w:pBdr/>
+        <w:pBdr>
+          <w:top w:space="0" w:sz="0" w:val="nil"/>
+          <w:left w:space="0" w:sz="0" w:val="nil"/>
+          <w:bottom w:space="0" w:sz="0" w:val="nil"/>
+          <w:right w:space="0" w:sz="0" w:val="nil"/>
+          <w:between w:space="0" w:sz="0" w:val="nil"/>
+        </w:pBdr>
         <w:spacing w:after="0" w:before="0" w:line="276" w:lineRule="auto"/>
         <w:ind w:left="0" w:right="0" w:firstLine="0"/>
         <w:contextualSpacing w:val="0"/>
@@ -7020,7 +7375,13 @@
         <w:keepNext w:val="0"/>
         <w:keepLines w:val="0"/>
         <w:widowControl w:val="0"/>
-        <w:pBdr/>
+        <w:pBdr>
+          <w:top w:space="0" w:sz="0" w:val="nil"/>
+          <w:left w:space="0" w:sz="0" w:val="nil"/>
+          <w:bottom w:space="0" w:sz="0" w:val="nil"/>
+          <w:right w:space="0" w:sz="0" w:val="nil"/>
+          <w:between w:space="0" w:sz="0" w:val="nil"/>
+        </w:pBdr>
         <w:spacing w:after="0" w:before="0" w:line="276" w:lineRule="auto"/>
         <w:ind w:left="0" w:right="0" w:firstLine="0"/>
         <w:contextualSpacing w:val="0"/>
@@ -7038,7 +7399,13 @@
         <w:keepNext w:val="0"/>
         <w:keepLines w:val="0"/>
         <w:widowControl w:val="0"/>
-        <w:pBdr/>
+        <w:pBdr>
+          <w:top w:space="0" w:sz="0" w:val="nil"/>
+          <w:left w:space="0" w:sz="0" w:val="nil"/>
+          <w:bottom w:space="0" w:sz="0" w:val="nil"/>
+          <w:right w:space="0" w:sz="0" w:val="nil"/>
+          <w:between w:space="0" w:sz="0" w:val="nil"/>
+        </w:pBdr>
         <w:spacing w:after="0" w:before="0" w:line="276" w:lineRule="auto"/>
         <w:ind w:left="0" w:right="0" w:firstLine="0"/>
         <w:contextualSpacing w:val="0"/>
@@ -7056,7 +7423,13 @@
         <w:keepNext w:val="0"/>
         <w:keepLines w:val="0"/>
         <w:widowControl w:val="0"/>
-        <w:pBdr/>
+        <w:pBdr>
+          <w:top w:space="0" w:sz="0" w:val="nil"/>
+          <w:left w:space="0" w:sz="0" w:val="nil"/>
+          <w:bottom w:space="0" w:sz="0" w:val="nil"/>
+          <w:right w:space="0" w:sz="0" w:val="nil"/>
+          <w:between w:space="0" w:sz="0" w:val="nil"/>
+        </w:pBdr>
         <w:spacing w:after="0" w:before="0" w:line="276" w:lineRule="auto"/>
         <w:ind w:left="0" w:right="0" w:firstLine="0"/>
         <w:contextualSpacing w:val="0"/>
@@ -7074,7 +7447,13 @@
         <w:keepNext w:val="0"/>
         <w:keepLines w:val="0"/>
         <w:widowControl w:val="0"/>
-        <w:pBdr/>
+        <w:pBdr>
+          <w:top w:space="0" w:sz="0" w:val="nil"/>
+          <w:left w:space="0" w:sz="0" w:val="nil"/>
+          <w:bottom w:space="0" w:sz="0" w:val="nil"/>
+          <w:right w:space="0" w:sz="0" w:val="nil"/>
+          <w:between w:space="0" w:sz="0" w:val="nil"/>
+        </w:pBdr>
         <w:spacing w:after="0" w:before="0" w:line="276" w:lineRule="auto"/>
         <w:ind w:left="0" w:right="0" w:firstLine="0"/>
         <w:contextualSpacing w:val="0"/>
@@ -7092,7 +7471,13 @@
         <w:keepNext w:val="0"/>
         <w:keepLines w:val="0"/>
         <w:widowControl w:val="0"/>
-        <w:pBdr/>
+        <w:pBdr>
+          <w:top w:space="0" w:sz="0" w:val="nil"/>
+          <w:left w:space="0" w:sz="0" w:val="nil"/>
+          <w:bottom w:space="0" w:sz="0" w:val="nil"/>
+          <w:right w:space="0" w:sz="0" w:val="nil"/>
+          <w:between w:space="0" w:sz="0" w:val="nil"/>
+        </w:pBdr>
         <w:spacing w:after="0" w:before="0" w:line="276" w:lineRule="auto"/>
         <w:ind w:left="0" w:right="0" w:firstLine="0"/>
         <w:contextualSpacing w:val="0"/>
@@ -7110,7 +7495,13 @@
         <w:keepNext w:val="0"/>
         <w:keepLines w:val="0"/>
         <w:widowControl w:val="0"/>
-        <w:pBdr/>
+        <w:pBdr>
+          <w:top w:space="0" w:sz="0" w:val="nil"/>
+          <w:left w:space="0" w:sz="0" w:val="nil"/>
+          <w:bottom w:space="0" w:sz="0" w:val="nil"/>
+          <w:right w:space="0" w:sz="0" w:val="nil"/>
+          <w:between w:space="0" w:sz="0" w:val="nil"/>
+        </w:pBdr>
         <w:spacing w:after="0" w:before="0" w:line="276" w:lineRule="auto"/>
         <w:ind w:left="0" w:right="0" w:firstLine="0"/>
         <w:contextualSpacing w:val="0"/>
@@ -7128,7 +7519,13 @@
         <w:keepNext w:val="0"/>
         <w:keepLines w:val="0"/>
         <w:widowControl w:val="0"/>
-        <w:pBdr/>
+        <w:pBdr>
+          <w:top w:space="0" w:sz="0" w:val="nil"/>
+          <w:left w:space="0" w:sz="0" w:val="nil"/>
+          <w:bottom w:space="0" w:sz="0" w:val="nil"/>
+          <w:right w:space="0" w:sz="0" w:val="nil"/>
+          <w:between w:space="0" w:sz="0" w:val="nil"/>
+        </w:pBdr>
         <w:spacing w:after="0" w:before="0" w:line="276" w:lineRule="auto"/>
         <w:ind w:left="0" w:right="0" w:firstLine="0"/>
         <w:contextualSpacing w:val="0"/>
@@ -7146,7 +7543,13 @@
         <w:keepNext w:val="0"/>
         <w:keepLines w:val="0"/>
         <w:widowControl w:val="0"/>
-        <w:pBdr/>
+        <w:pBdr>
+          <w:top w:space="0" w:sz="0" w:val="nil"/>
+          <w:left w:space="0" w:sz="0" w:val="nil"/>
+          <w:bottom w:space="0" w:sz="0" w:val="nil"/>
+          <w:right w:space="0" w:sz="0" w:val="nil"/>
+          <w:between w:space="0" w:sz="0" w:val="nil"/>
+        </w:pBdr>
         <w:spacing w:after="0" w:before="0" w:line="276" w:lineRule="auto"/>
         <w:ind w:left="0" w:right="0" w:firstLine="0"/>
         <w:contextualSpacing w:val="0"/>
@@ -7164,7 +7567,13 @@
         <w:keepNext w:val="0"/>
         <w:keepLines w:val="0"/>
         <w:widowControl w:val="0"/>
-        <w:pBdr/>
+        <w:pBdr>
+          <w:top w:space="0" w:sz="0" w:val="nil"/>
+          <w:left w:space="0" w:sz="0" w:val="nil"/>
+          <w:bottom w:space="0" w:sz="0" w:val="nil"/>
+          <w:right w:space="0" w:sz="0" w:val="nil"/>
+          <w:between w:space="0" w:sz="0" w:val="nil"/>
+        </w:pBdr>
         <w:spacing w:after="0" w:before="0" w:line="276" w:lineRule="auto"/>
         <w:ind w:left="0" w:right="0" w:firstLine="0"/>
         <w:contextualSpacing w:val="0"/>
@@ -7182,7 +7591,13 @@
         <w:keepNext w:val="0"/>
         <w:keepLines w:val="0"/>
         <w:widowControl w:val="0"/>
-        <w:pBdr/>
+        <w:pBdr>
+          <w:top w:space="0" w:sz="0" w:val="nil"/>
+          <w:left w:space="0" w:sz="0" w:val="nil"/>
+          <w:bottom w:space="0" w:sz="0" w:val="nil"/>
+          <w:right w:space="0" w:sz="0" w:val="nil"/>
+          <w:between w:space="0" w:sz="0" w:val="nil"/>
+        </w:pBdr>
         <w:spacing w:after="0" w:before="0" w:line="276" w:lineRule="auto"/>
         <w:ind w:left="0" w:right="0" w:firstLine="0"/>
         <w:contextualSpacing w:val="0"/>
@@ -7200,7 +7615,13 @@
         <w:keepNext w:val="0"/>
         <w:keepLines w:val="0"/>
         <w:widowControl w:val="0"/>
-        <w:pBdr/>
+        <w:pBdr>
+          <w:top w:space="0" w:sz="0" w:val="nil"/>
+          <w:left w:space="0" w:sz="0" w:val="nil"/>
+          <w:bottom w:space="0" w:sz="0" w:val="nil"/>
+          <w:right w:space="0" w:sz="0" w:val="nil"/>
+          <w:between w:space="0" w:sz="0" w:val="nil"/>
+        </w:pBdr>
         <w:spacing w:after="0" w:before="0" w:line="276" w:lineRule="auto"/>
         <w:ind w:left="0" w:right="0" w:firstLine="0"/>
         <w:contextualSpacing w:val="0"/>
@@ -7218,7 +7639,13 @@
         <w:keepNext w:val="0"/>
         <w:keepLines w:val="0"/>
         <w:widowControl w:val="0"/>
-        <w:pBdr/>
+        <w:pBdr>
+          <w:top w:space="0" w:sz="0" w:val="nil"/>
+          <w:left w:space="0" w:sz="0" w:val="nil"/>
+          <w:bottom w:space="0" w:sz="0" w:val="nil"/>
+          <w:right w:space="0" w:sz="0" w:val="nil"/>
+          <w:between w:space="0" w:sz="0" w:val="nil"/>
+        </w:pBdr>
         <w:spacing w:after="0" w:before="0" w:line="276" w:lineRule="auto"/>
         <w:ind w:left="0" w:right="0" w:firstLine="0"/>
         <w:contextualSpacing w:val="0"/>
@@ -7236,7 +7663,13 @@
         <w:keepNext w:val="0"/>
         <w:keepLines w:val="0"/>
         <w:widowControl w:val="0"/>
-        <w:pBdr/>
+        <w:pBdr>
+          <w:top w:space="0" w:sz="0" w:val="nil"/>
+          <w:left w:space="0" w:sz="0" w:val="nil"/>
+          <w:bottom w:space="0" w:sz="0" w:val="nil"/>
+          <w:right w:space="0" w:sz="0" w:val="nil"/>
+          <w:between w:space="0" w:sz="0" w:val="nil"/>
+        </w:pBdr>
         <w:spacing w:after="0" w:before="0" w:line="276" w:lineRule="auto"/>
         <w:ind w:left="0" w:right="0" w:firstLine="0"/>
         <w:contextualSpacing w:val="0"/>
@@ -7254,7 +7687,13 @@
         <w:keepNext w:val="0"/>
         <w:keepLines w:val="0"/>
         <w:widowControl w:val="0"/>
-        <w:pBdr/>
+        <w:pBdr>
+          <w:top w:space="0" w:sz="0" w:val="nil"/>
+          <w:left w:space="0" w:sz="0" w:val="nil"/>
+          <w:bottom w:space="0" w:sz="0" w:val="nil"/>
+          <w:right w:space="0" w:sz="0" w:val="nil"/>
+          <w:between w:space="0" w:sz="0" w:val="nil"/>
+        </w:pBdr>
         <w:spacing w:after="0" w:before="0" w:line="276" w:lineRule="auto"/>
         <w:ind w:left="0" w:right="0" w:firstLine="0"/>
         <w:contextualSpacing w:val="0"/>
@@ -7272,7 +7711,13 @@
         <w:keepNext w:val="0"/>
         <w:keepLines w:val="0"/>
         <w:widowControl w:val="0"/>
-        <w:pBdr/>
+        <w:pBdr>
+          <w:top w:space="0" w:sz="0" w:val="nil"/>
+          <w:left w:space="0" w:sz="0" w:val="nil"/>
+          <w:bottom w:space="0" w:sz="0" w:val="nil"/>
+          <w:right w:space="0" w:sz="0" w:val="nil"/>
+          <w:between w:space="0" w:sz="0" w:val="nil"/>
+        </w:pBdr>
         <w:spacing w:after="0" w:before="0" w:line="276" w:lineRule="auto"/>
         <w:ind w:left="0" w:right="0" w:firstLine="0"/>
         <w:contextualSpacing w:val="0"/>
@@ -7290,7 +7735,13 @@
         <w:keepNext w:val="0"/>
         <w:keepLines w:val="0"/>
         <w:widowControl w:val="0"/>
-        <w:pBdr/>
+        <w:pBdr>
+          <w:top w:space="0" w:sz="0" w:val="nil"/>
+          <w:left w:space="0" w:sz="0" w:val="nil"/>
+          <w:bottom w:space="0" w:sz="0" w:val="nil"/>
+          <w:right w:space="0" w:sz="0" w:val="nil"/>
+          <w:between w:space="0" w:sz="0" w:val="nil"/>
+        </w:pBdr>
         <w:spacing w:after="0" w:before="0" w:line="276" w:lineRule="auto"/>
         <w:ind w:left="0" w:right="0" w:firstLine="0"/>
         <w:contextualSpacing w:val="0"/>
@@ -7308,7 +7759,13 @@
         <w:keepNext w:val="0"/>
         <w:keepLines w:val="0"/>
         <w:widowControl w:val="0"/>
-        <w:pBdr/>
+        <w:pBdr>
+          <w:top w:space="0" w:sz="0" w:val="nil"/>
+          <w:left w:space="0" w:sz="0" w:val="nil"/>
+          <w:bottom w:space="0" w:sz="0" w:val="nil"/>
+          <w:right w:space="0" w:sz="0" w:val="nil"/>
+          <w:between w:space="0" w:sz="0" w:val="nil"/>
+        </w:pBdr>
         <w:spacing w:after="0" w:before="0" w:line="276" w:lineRule="auto"/>
         <w:ind w:left="0" w:right="0" w:firstLine="0"/>
         <w:contextualSpacing w:val="0"/>
@@ -7326,7 +7783,13 @@
         <w:keepNext w:val="0"/>
         <w:keepLines w:val="0"/>
         <w:widowControl w:val="0"/>
-        <w:pBdr/>
+        <w:pBdr>
+          <w:top w:space="0" w:sz="0" w:val="nil"/>
+          <w:left w:space="0" w:sz="0" w:val="nil"/>
+          <w:bottom w:space="0" w:sz="0" w:val="nil"/>
+          <w:right w:space="0" w:sz="0" w:val="nil"/>
+          <w:between w:space="0" w:sz="0" w:val="nil"/>
+        </w:pBdr>
         <w:spacing w:after="0" w:before="0" w:line="276" w:lineRule="auto"/>
         <w:ind w:left="0" w:right="0" w:firstLine="0"/>
         <w:contextualSpacing w:val="0"/>
@@ -7442,10 +7905,14 @@
         <w:jc w:val="both"/>
         <w:rPr>
           <w:ins w:author="luis campos" w:id="2" w:date="2017-05-17T11:08:18Z"/>
-          <w:rFonts w:ascii="Arial" w:cs="Arial" w:eastAsia="Arial" w:hAnsi="Arial"/>
-          <w:b w:val="1"/>
-          <w:sz w:val="48"/>
-          <w:szCs w:val="48"/>
+          <w:rPrChange w:author="luis campos" w:id="3" w:date="2017-05-17T11:08:18Z">
+            <w:rPr>
+              <w:rFonts w:ascii="Arial" w:cs="Arial" w:eastAsia="Arial" w:hAnsi="Arial"/>
+              <w:b w:val="1"/>
+              <w:sz w:val="48"/>
+              <w:szCs w:val="48"/>
+            </w:rPr>
+          </w:rPrChange>
         </w:rPr>
       </w:pPr>
       <w:ins w:author="luis campos" w:id="2" w:date="2017-05-17T11:08:18Z">
@@ -7470,9 +7937,17 @@
         <w:rPr>
           <w:ins w:author="luis campos" w:id="2" w:date="2017-05-17T11:08:18Z"/>
           <w:rFonts w:ascii="Arial" w:cs="Arial" w:eastAsia="Arial" w:hAnsi="Arial"/>
-          <w:b w:val="1"/>
-          <w:sz w:val="48"/>
-          <w:szCs w:val="48"/>
+          <w:color w:val="0000ff"/>
+          <w:sz w:val="24"/>
+          <w:szCs w:val="24"/>
+          <w:rPrChange w:author="luis campos" w:id="3" w:date="2017-05-17T11:08:18Z">
+            <w:rPr>
+              <w:rFonts w:ascii="Arial" w:cs="Arial" w:eastAsia="Arial" w:hAnsi="Arial"/>
+              <w:b w:val="1"/>
+              <w:sz w:val="48"/>
+              <w:szCs w:val="48"/>
+            </w:rPr>
+          </w:rPrChange>
         </w:rPr>
       </w:pPr>
       <w:ins w:author="luis campos" w:id="2" w:date="2017-05-17T11:08:18Z">
@@ -7510,9 +7985,17 @@
         <w:rPr>
           <w:ins w:author="luis campos" w:id="2" w:date="2017-05-17T11:08:18Z"/>
           <w:rFonts w:ascii="Arial" w:cs="Arial" w:eastAsia="Arial" w:hAnsi="Arial"/>
-          <w:b w:val="1"/>
-          <w:sz w:val="48"/>
-          <w:szCs w:val="48"/>
+          <w:color w:val="0000ff"/>
+          <w:sz w:val="24"/>
+          <w:szCs w:val="24"/>
+          <w:rPrChange w:author="luis campos" w:id="3" w:date="2017-05-17T11:08:18Z">
+            <w:rPr>
+              <w:rFonts w:ascii="Arial" w:cs="Arial" w:eastAsia="Arial" w:hAnsi="Arial"/>
+              <w:b w:val="1"/>
+              <w:sz w:val="48"/>
+              <w:szCs w:val="48"/>
+            </w:rPr>
+          </w:rPrChange>
         </w:rPr>
       </w:pPr>
       <w:ins w:author="luis campos" w:id="2" w:date="2017-05-17T11:08:18Z">
@@ -7551,8 +8034,17 @@
           <w:ins w:author="luis campos" w:id="2" w:date="2017-05-17T11:08:18Z"/>
           <w:rFonts w:ascii="Arial" w:cs="Arial" w:eastAsia="Arial" w:hAnsi="Arial"/>
           <w:b w:val="1"/>
-          <w:sz w:val="48"/>
-          <w:szCs w:val="48"/>
+          <w:color w:val="0000ff"/>
+          <w:sz w:val="24"/>
+          <w:szCs w:val="24"/>
+          <w:rPrChange w:author="luis campos" w:id="3" w:date="2017-05-17T11:08:18Z">
+            <w:rPr>
+              <w:rFonts w:ascii="Arial" w:cs="Arial" w:eastAsia="Arial" w:hAnsi="Arial"/>
+              <w:b w:val="1"/>
+              <w:sz w:val="48"/>
+              <w:szCs w:val="48"/>
+            </w:rPr>
+          </w:rPrChange>
         </w:rPr>
       </w:pPr>
       <w:ins w:author="luis campos" w:id="2" w:date="2017-05-17T11:08:18Z">
@@ -7592,8 +8084,17 @@
           <w:ins w:author="luis campos" w:id="2" w:date="2017-05-17T11:08:18Z"/>
           <w:rFonts w:ascii="Arial" w:cs="Arial" w:eastAsia="Arial" w:hAnsi="Arial"/>
           <w:b w:val="1"/>
-          <w:sz w:val="48"/>
-          <w:szCs w:val="48"/>
+          <w:color w:val="0000ff"/>
+          <w:sz w:val="24"/>
+          <w:szCs w:val="24"/>
+          <w:rPrChange w:author="luis campos" w:id="3" w:date="2017-05-17T11:08:18Z">
+            <w:rPr>
+              <w:rFonts w:ascii="Arial" w:cs="Arial" w:eastAsia="Arial" w:hAnsi="Arial"/>
+              <w:b w:val="1"/>
+              <w:sz w:val="48"/>
+              <w:szCs w:val="48"/>
+            </w:rPr>
+          </w:rPrChange>
         </w:rPr>
       </w:pPr>
       <w:ins w:author="luis campos" w:id="2" w:date="2017-05-17T11:08:18Z">
@@ -7633,8 +8134,17 @@
           <w:ins w:author="luis campos" w:id="2" w:date="2017-05-17T11:08:18Z"/>
           <w:rFonts w:ascii="Arial" w:cs="Arial" w:eastAsia="Arial" w:hAnsi="Arial"/>
           <w:b w:val="1"/>
-          <w:sz w:val="48"/>
-          <w:szCs w:val="48"/>
+          <w:color w:val="0000ff"/>
+          <w:sz w:val="24"/>
+          <w:szCs w:val="24"/>
+          <w:rPrChange w:author="luis campos" w:id="3" w:date="2017-05-17T11:08:18Z">
+            <w:rPr>
+              <w:rFonts w:ascii="Arial" w:cs="Arial" w:eastAsia="Arial" w:hAnsi="Arial"/>
+              <w:b w:val="1"/>
+              <w:sz w:val="48"/>
+              <w:szCs w:val="48"/>
+            </w:rPr>
+          </w:rPrChange>
         </w:rPr>
       </w:pPr>
       <w:ins w:author="luis campos" w:id="2" w:date="2017-05-17T11:08:18Z">
@@ -7672,10 +8182,15 @@
         <w:jc w:val="both"/>
         <w:rPr>
           <w:ins w:author="luis campos" w:id="2" w:date="2017-05-17T11:08:18Z"/>
-          <w:rFonts w:ascii="Arial" w:cs="Arial" w:eastAsia="Arial" w:hAnsi="Arial"/>
-          <w:b w:val="1"/>
-          <w:sz w:val="48"/>
-          <w:szCs w:val="48"/>
+          <w:color w:val="0000ff"/>
+          <w:rPrChange w:author="luis campos" w:id="3" w:date="2017-05-17T11:08:18Z">
+            <w:rPr>
+              <w:rFonts w:ascii="Arial" w:cs="Arial" w:eastAsia="Arial" w:hAnsi="Arial"/>
+              <w:b w:val="1"/>
+              <w:sz w:val="48"/>
+              <w:szCs w:val="48"/>
+            </w:rPr>
+          </w:rPrChange>
         </w:rPr>
       </w:pPr>
       <w:ins w:author="luis campos" w:id="2" w:date="2017-05-17T11:08:18Z">
@@ -7730,7 +8245,13 @@
         <w:keepNext w:val="0"/>
         <w:keepLines w:val="0"/>
         <w:widowControl w:val="0"/>
-        <w:pBdr/>
+        <w:pBdr>
+          <w:top w:space="0" w:sz="0" w:val="nil"/>
+          <w:left w:space="0" w:sz="0" w:val="nil"/>
+          <w:bottom w:space="0" w:sz="0" w:val="nil"/>
+          <w:right w:space="0" w:sz="0" w:val="nil"/>
+          <w:between w:space="0" w:sz="0" w:val="nil"/>
+        </w:pBdr>
         <w:spacing w:after="0" w:before="0" w:line="276" w:lineRule="auto"/>
         <w:ind w:left="0" w:right="0" w:firstLine="0"/>
         <w:contextualSpacing w:val="0"/>
@@ -7748,7 +8269,13 @@
         <w:keepNext w:val="0"/>
         <w:keepLines w:val="0"/>
         <w:widowControl w:val="0"/>
-        <w:pBdr/>
+        <w:pBdr>
+          <w:top w:space="0" w:sz="0" w:val="nil"/>
+          <w:left w:space="0" w:sz="0" w:val="nil"/>
+          <w:bottom w:space="0" w:sz="0" w:val="nil"/>
+          <w:right w:space="0" w:sz="0" w:val="nil"/>
+          <w:between w:space="0" w:sz="0" w:val="nil"/>
+        </w:pBdr>
         <w:spacing w:after="0" w:before="0" w:line="276" w:lineRule="auto"/>
         <w:ind w:left="0" w:right="0" w:firstLine="0"/>
         <w:contextualSpacing w:val="0"/>
@@ -7766,7 +8293,13 @@
         <w:keepNext w:val="0"/>
         <w:keepLines w:val="0"/>
         <w:widowControl w:val="0"/>
-        <w:pBdr/>
+        <w:pBdr>
+          <w:top w:space="0" w:sz="0" w:val="nil"/>
+          <w:left w:space="0" w:sz="0" w:val="nil"/>
+          <w:bottom w:space="0" w:sz="0" w:val="nil"/>
+          <w:right w:space="0" w:sz="0" w:val="nil"/>
+          <w:between w:space="0" w:sz="0" w:val="nil"/>
+        </w:pBdr>
         <w:spacing w:after="0" w:before="0" w:line="276" w:lineRule="auto"/>
         <w:ind w:left="0" w:right="0" w:firstLine="0"/>
         <w:contextualSpacing w:val="0"/>
@@ -7784,7 +8317,13 @@
         <w:keepNext w:val="0"/>
         <w:keepLines w:val="0"/>
         <w:widowControl w:val="0"/>
-        <w:pBdr/>
+        <w:pBdr>
+          <w:top w:space="0" w:sz="0" w:val="nil"/>
+          <w:left w:space="0" w:sz="0" w:val="nil"/>
+          <w:bottom w:space="0" w:sz="0" w:val="nil"/>
+          <w:right w:space="0" w:sz="0" w:val="nil"/>
+          <w:between w:space="0" w:sz="0" w:val="nil"/>
+        </w:pBdr>
         <w:spacing w:after="0" w:before="0" w:line="276" w:lineRule="auto"/>
         <w:ind w:left="0" w:right="0" w:firstLine="0"/>
         <w:contextualSpacing w:val="0"/>
@@ -7802,7 +8341,13 @@
         <w:keepNext w:val="0"/>
         <w:keepLines w:val="0"/>
         <w:widowControl w:val="0"/>
-        <w:pBdr/>
+        <w:pBdr>
+          <w:top w:space="0" w:sz="0" w:val="nil"/>
+          <w:left w:space="0" w:sz="0" w:val="nil"/>
+          <w:bottom w:space="0" w:sz="0" w:val="nil"/>
+          <w:right w:space="0" w:sz="0" w:val="nil"/>
+          <w:between w:space="0" w:sz="0" w:val="nil"/>
+        </w:pBdr>
         <w:spacing w:after="0" w:before="0" w:line="276" w:lineRule="auto"/>
         <w:ind w:left="0" w:right="0" w:firstLine="0"/>
         <w:contextualSpacing w:val="0"/>
@@ -7820,7 +8365,13 @@
         <w:keepNext w:val="0"/>
         <w:keepLines w:val="0"/>
         <w:widowControl w:val="0"/>
-        <w:pBdr/>
+        <w:pBdr>
+          <w:top w:space="0" w:sz="0" w:val="nil"/>
+          <w:left w:space="0" w:sz="0" w:val="nil"/>
+          <w:bottom w:space="0" w:sz="0" w:val="nil"/>
+          <w:right w:space="0" w:sz="0" w:val="nil"/>
+          <w:between w:space="0" w:sz="0" w:val="nil"/>
+        </w:pBdr>
         <w:spacing w:after="0" w:before="0" w:line="276" w:lineRule="auto"/>
         <w:ind w:left="0" w:right="0" w:firstLine="0"/>
         <w:contextualSpacing w:val="0"/>
@@ -7838,7 +8389,13 @@
         <w:keepNext w:val="0"/>
         <w:keepLines w:val="0"/>
         <w:widowControl w:val="0"/>
-        <w:pBdr/>
+        <w:pBdr>
+          <w:top w:space="0" w:sz="0" w:val="nil"/>
+          <w:left w:space="0" w:sz="0" w:val="nil"/>
+          <w:bottom w:space="0" w:sz="0" w:val="nil"/>
+          <w:right w:space="0" w:sz="0" w:val="nil"/>
+          <w:between w:space="0" w:sz="0" w:val="nil"/>
+        </w:pBdr>
         <w:spacing w:after="0" w:before="0" w:line="276" w:lineRule="auto"/>
         <w:ind w:left="0" w:right="0" w:firstLine="0"/>
         <w:contextualSpacing w:val="0"/>
@@ -7856,7 +8413,13 @@
         <w:keepNext w:val="0"/>
         <w:keepLines w:val="0"/>
         <w:widowControl w:val="0"/>
-        <w:pBdr/>
+        <w:pBdr>
+          <w:top w:space="0" w:sz="0" w:val="nil"/>
+          <w:left w:space="0" w:sz="0" w:val="nil"/>
+          <w:bottom w:space="0" w:sz="0" w:val="nil"/>
+          <w:right w:space="0" w:sz="0" w:val="nil"/>
+          <w:between w:space="0" w:sz="0" w:val="nil"/>
+        </w:pBdr>
         <w:spacing w:after="0" w:before="0" w:line="276" w:lineRule="auto"/>
         <w:ind w:left="0" w:right="0" w:firstLine="0"/>
         <w:contextualSpacing w:val="0"/>
@@ -7874,7 +8437,13 @@
         <w:keepNext w:val="0"/>
         <w:keepLines w:val="0"/>
         <w:widowControl w:val="0"/>
-        <w:pBdr/>
+        <w:pBdr>
+          <w:top w:space="0" w:sz="0" w:val="nil"/>
+          <w:left w:space="0" w:sz="0" w:val="nil"/>
+          <w:bottom w:space="0" w:sz="0" w:val="nil"/>
+          <w:right w:space="0" w:sz="0" w:val="nil"/>
+          <w:between w:space="0" w:sz="0" w:val="nil"/>
+        </w:pBdr>
         <w:spacing w:after="0" w:before="0" w:line="276" w:lineRule="auto"/>
         <w:ind w:left="0" w:right="0" w:firstLine="0"/>
         <w:contextualSpacing w:val="0"/>
@@ -7892,7 +8461,13 @@
         <w:keepNext w:val="0"/>
         <w:keepLines w:val="0"/>
         <w:widowControl w:val="0"/>
-        <w:pBdr/>
+        <w:pBdr>
+          <w:top w:space="0" w:sz="0" w:val="nil"/>
+          <w:left w:space="0" w:sz="0" w:val="nil"/>
+          <w:bottom w:space="0" w:sz="0" w:val="nil"/>
+          <w:right w:space="0" w:sz="0" w:val="nil"/>
+          <w:between w:space="0" w:sz="0" w:val="nil"/>
+        </w:pBdr>
         <w:spacing w:after="0" w:before="0" w:line="276" w:lineRule="auto"/>
         <w:ind w:left="0" w:right="0" w:firstLine="0"/>
         <w:contextualSpacing w:val="0"/>
@@ -7910,7 +8485,13 @@
         <w:keepNext w:val="0"/>
         <w:keepLines w:val="0"/>
         <w:widowControl w:val="0"/>
-        <w:pBdr/>
+        <w:pBdr>
+          <w:top w:space="0" w:sz="0" w:val="nil"/>
+          <w:left w:space="0" w:sz="0" w:val="nil"/>
+          <w:bottom w:space="0" w:sz="0" w:val="nil"/>
+          <w:right w:space="0" w:sz="0" w:val="nil"/>
+          <w:between w:space="0" w:sz="0" w:val="nil"/>
+        </w:pBdr>
         <w:spacing w:after="0" w:before="0" w:line="276" w:lineRule="auto"/>
         <w:ind w:left="0" w:right="0" w:firstLine="0"/>
         <w:contextualSpacing w:val="0"/>
@@ -7928,7 +8509,13 @@
         <w:keepNext w:val="0"/>
         <w:keepLines w:val="0"/>
         <w:widowControl w:val="0"/>
-        <w:pBdr/>
+        <w:pBdr>
+          <w:top w:space="0" w:sz="0" w:val="nil"/>
+          <w:left w:space="0" w:sz="0" w:val="nil"/>
+          <w:bottom w:space="0" w:sz="0" w:val="nil"/>
+          <w:right w:space="0" w:sz="0" w:val="nil"/>
+          <w:between w:space="0" w:sz="0" w:val="nil"/>
+        </w:pBdr>
         <w:spacing w:after="0" w:before="0" w:line="276" w:lineRule="auto"/>
         <w:ind w:left="0" w:right="0" w:firstLine="0"/>
         <w:contextualSpacing w:val="0"/>
@@ -7946,7 +8533,13 @@
         <w:keepNext w:val="0"/>
         <w:keepLines w:val="0"/>
         <w:widowControl w:val="0"/>
-        <w:pBdr/>
+        <w:pBdr>
+          <w:top w:space="0" w:sz="0" w:val="nil"/>
+          <w:left w:space="0" w:sz="0" w:val="nil"/>
+          <w:bottom w:space="0" w:sz="0" w:val="nil"/>
+          <w:right w:space="0" w:sz="0" w:val="nil"/>
+          <w:between w:space="0" w:sz="0" w:val="nil"/>
+        </w:pBdr>
         <w:spacing w:after="0" w:before="0" w:line="276" w:lineRule="auto"/>
         <w:ind w:left="0" w:right="0" w:firstLine="0"/>
         <w:contextualSpacing w:val="0"/>
@@ -7964,7 +8557,13 @@
         <w:keepNext w:val="0"/>
         <w:keepLines w:val="0"/>
         <w:widowControl w:val="0"/>
-        <w:pBdr/>
+        <w:pBdr>
+          <w:top w:space="0" w:sz="0" w:val="nil"/>
+          <w:left w:space="0" w:sz="0" w:val="nil"/>
+          <w:bottom w:space="0" w:sz="0" w:val="nil"/>
+          <w:right w:space="0" w:sz="0" w:val="nil"/>
+          <w:between w:space="0" w:sz="0" w:val="nil"/>
+        </w:pBdr>
         <w:spacing w:after="0" w:before="0" w:line="276" w:lineRule="auto"/>
         <w:ind w:left="0" w:right="0" w:firstLine="0"/>
         <w:contextualSpacing w:val="0"/>
@@ -7982,7 +8581,13 @@
         <w:keepNext w:val="0"/>
         <w:keepLines w:val="0"/>
         <w:widowControl w:val="0"/>
-        <w:pBdr/>
+        <w:pBdr>
+          <w:top w:space="0" w:sz="0" w:val="nil"/>
+          <w:left w:space="0" w:sz="0" w:val="nil"/>
+          <w:bottom w:space="0" w:sz="0" w:val="nil"/>
+          <w:right w:space="0" w:sz="0" w:val="nil"/>
+          <w:between w:space="0" w:sz="0" w:val="nil"/>
+        </w:pBdr>
         <w:spacing w:after="0" w:before="0" w:line="276" w:lineRule="auto"/>
         <w:ind w:left="0" w:right="0" w:firstLine="0"/>
         <w:contextualSpacing w:val="0"/>
@@ -8000,7 +8605,13 @@
         <w:keepNext w:val="0"/>
         <w:keepLines w:val="0"/>
         <w:widowControl w:val="0"/>
-        <w:pBdr/>
+        <w:pBdr>
+          <w:top w:space="0" w:sz="0" w:val="nil"/>
+          <w:left w:space="0" w:sz="0" w:val="nil"/>
+          <w:bottom w:space="0" w:sz="0" w:val="nil"/>
+          <w:right w:space="0" w:sz="0" w:val="nil"/>
+          <w:between w:space="0" w:sz="0" w:val="nil"/>
+        </w:pBdr>
         <w:spacing w:after="0" w:before="0" w:line="276" w:lineRule="auto"/>
         <w:ind w:left="0" w:right="0" w:firstLine="0"/>
         <w:contextualSpacing w:val="0"/>
@@ -8018,7 +8629,13 @@
         <w:keepNext w:val="0"/>
         <w:keepLines w:val="0"/>
         <w:widowControl w:val="0"/>
-        <w:pBdr/>
+        <w:pBdr>
+          <w:top w:space="0" w:sz="0" w:val="nil"/>
+          <w:left w:space="0" w:sz="0" w:val="nil"/>
+          <w:bottom w:space="0" w:sz="0" w:val="nil"/>
+          <w:right w:space="0" w:sz="0" w:val="nil"/>
+          <w:between w:space="0" w:sz="0" w:val="nil"/>
+        </w:pBdr>
         <w:spacing w:after="0" w:before="0" w:line="276" w:lineRule="auto"/>
         <w:ind w:left="0" w:right="0" w:firstLine="0"/>
         <w:contextualSpacing w:val="0"/>
@@ -8036,7 +8653,13 @@
         <w:keepNext w:val="0"/>
         <w:keepLines w:val="0"/>
         <w:widowControl w:val="0"/>
-        <w:pBdr/>
+        <w:pBdr>
+          <w:top w:space="0" w:sz="0" w:val="nil"/>
+          <w:left w:space="0" w:sz="0" w:val="nil"/>
+          <w:bottom w:space="0" w:sz="0" w:val="nil"/>
+          <w:right w:space="0" w:sz="0" w:val="nil"/>
+          <w:between w:space="0" w:sz="0" w:val="nil"/>
+        </w:pBdr>
         <w:spacing w:after="0" w:before="0" w:line="276" w:lineRule="auto"/>
         <w:ind w:left="0" w:right="0" w:firstLine="0"/>
         <w:contextualSpacing w:val="0"/>
@@ -8054,7 +8677,13 @@
         <w:keepNext w:val="0"/>
         <w:keepLines w:val="0"/>
         <w:widowControl w:val="0"/>
-        <w:pBdr/>
+        <w:pBdr>
+          <w:top w:space="0" w:sz="0" w:val="nil"/>
+          <w:left w:space="0" w:sz="0" w:val="nil"/>
+          <w:bottom w:space="0" w:sz="0" w:val="nil"/>
+          <w:right w:space="0" w:sz="0" w:val="nil"/>
+          <w:between w:space="0" w:sz="0" w:val="nil"/>
+        </w:pBdr>
         <w:spacing w:after="0" w:before="0" w:line="276" w:lineRule="auto"/>
         <w:ind w:left="0" w:right="0" w:firstLine="0"/>
         <w:contextualSpacing w:val="0"/>
@@ -8072,7 +8701,13 @@
         <w:keepNext w:val="0"/>
         <w:keepLines w:val="0"/>
         <w:widowControl w:val="0"/>
-        <w:pBdr/>
+        <w:pBdr>
+          <w:top w:space="0" w:sz="0" w:val="nil"/>
+          <w:left w:space="0" w:sz="0" w:val="nil"/>
+          <w:bottom w:space="0" w:sz="0" w:val="nil"/>
+          <w:right w:space="0" w:sz="0" w:val="nil"/>
+          <w:between w:space="0" w:sz="0" w:val="nil"/>
+        </w:pBdr>
         <w:spacing w:after="0" w:before="0" w:line="276" w:lineRule="auto"/>
         <w:ind w:left="0" w:right="0" w:firstLine="0"/>
         <w:contextualSpacing w:val="0"/>
@@ -8090,7 +8725,13 @@
         <w:keepNext w:val="0"/>
         <w:keepLines w:val="0"/>
         <w:widowControl w:val="0"/>
-        <w:pBdr/>
+        <w:pBdr>
+          <w:top w:space="0" w:sz="0" w:val="nil"/>
+          <w:left w:space="0" w:sz="0" w:val="nil"/>
+          <w:bottom w:space="0" w:sz="0" w:val="nil"/>
+          <w:right w:space="0" w:sz="0" w:val="nil"/>
+          <w:between w:space="0" w:sz="0" w:val="nil"/>
+        </w:pBdr>
         <w:spacing w:after="0" w:before="0" w:line="276" w:lineRule="auto"/>
         <w:ind w:left="0" w:right="0" w:firstLine="0"/>
         <w:contextualSpacing w:val="0"/>
@@ -8108,7 +8749,13 @@
         <w:keepNext w:val="0"/>
         <w:keepLines w:val="0"/>
         <w:widowControl w:val="0"/>
-        <w:pBdr/>
+        <w:pBdr>
+          <w:top w:space="0" w:sz="0" w:val="nil"/>
+          <w:left w:space="0" w:sz="0" w:val="nil"/>
+          <w:bottom w:space="0" w:sz="0" w:val="nil"/>
+          <w:right w:space="0" w:sz="0" w:val="nil"/>
+          <w:between w:space="0" w:sz="0" w:val="nil"/>
+        </w:pBdr>
         <w:spacing w:after="0" w:before="0" w:line="276" w:lineRule="auto"/>
         <w:ind w:left="0" w:right="0" w:firstLine="0"/>
         <w:contextualSpacing w:val="0"/>
@@ -8126,7 +8773,13 @@
         <w:keepNext w:val="0"/>
         <w:keepLines w:val="0"/>
         <w:widowControl w:val="0"/>
-        <w:pBdr/>
+        <w:pBdr>
+          <w:top w:space="0" w:sz="0" w:val="nil"/>
+          <w:left w:space="0" w:sz="0" w:val="nil"/>
+          <w:bottom w:space="0" w:sz="0" w:val="nil"/>
+          <w:right w:space="0" w:sz="0" w:val="nil"/>
+          <w:between w:space="0" w:sz="0" w:val="nil"/>
+        </w:pBdr>
         <w:spacing w:after="0" w:before="0" w:line="276" w:lineRule="auto"/>
         <w:ind w:left="0" w:right="0" w:firstLine="0"/>
         <w:contextualSpacing w:val="0"/>
@@ -8144,7 +8797,13 @@
         <w:keepNext w:val="0"/>
         <w:keepLines w:val="0"/>
         <w:widowControl w:val="0"/>
-        <w:pBdr/>
+        <w:pBdr>
+          <w:top w:space="0" w:sz="0" w:val="nil"/>
+          <w:left w:space="0" w:sz="0" w:val="nil"/>
+          <w:bottom w:space="0" w:sz="0" w:val="nil"/>
+          <w:right w:space="0" w:sz="0" w:val="nil"/>
+          <w:between w:space="0" w:sz="0" w:val="nil"/>
+        </w:pBdr>
         <w:spacing w:after="0" w:before="0" w:line="276" w:lineRule="auto"/>
         <w:ind w:left="0" w:right="0" w:firstLine="0"/>
         <w:contextualSpacing w:val="0"/>
@@ -8162,7 +8821,13 @@
         <w:keepNext w:val="0"/>
         <w:keepLines w:val="0"/>
         <w:widowControl w:val="0"/>
-        <w:pBdr/>
+        <w:pBdr>
+          <w:top w:space="0" w:sz="0" w:val="nil"/>
+          <w:left w:space="0" w:sz="0" w:val="nil"/>
+          <w:bottom w:space="0" w:sz="0" w:val="nil"/>
+          <w:right w:space="0" w:sz="0" w:val="nil"/>
+          <w:between w:space="0" w:sz="0" w:val="nil"/>
+        </w:pBdr>
         <w:spacing w:after="0" w:before="0" w:line="276" w:lineRule="auto"/>
         <w:ind w:left="0" w:right="0" w:firstLine="0"/>
         <w:contextualSpacing w:val="0"/>
@@ -8180,7 +8845,13 @@
         <w:keepNext w:val="0"/>
         <w:keepLines w:val="0"/>
         <w:widowControl w:val="0"/>
-        <w:pBdr/>
+        <w:pBdr>
+          <w:top w:space="0" w:sz="0" w:val="nil"/>
+          <w:left w:space="0" w:sz="0" w:val="nil"/>
+          <w:bottom w:space="0" w:sz="0" w:val="nil"/>
+          <w:right w:space="0" w:sz="0" w:val="nil"/>
+          <w:between w:space="0" w:sz="0" w:val="nil"/>
+        </w:pBdr>
         <w:spacing w:after="0" w:before="0" w:line="276" w:lineRule="auto"/>
         <w:ind w:left="0" w:right="0" w:firstLine="0"/>
         <w:contextualSpacing w:val="0"/>
@@ -8198,7 +8869,13 @@
         <w:keepNext w:val="0"/>
         <w:keepLines w:val="0"/>
         <w:widowControl w:val="0"/>
-        <w:pBdr/>
+        <w:pBdr>
+          <w:top w:space="0" w:sz="0" w:val="nil"/>
+          <w:left w:space="0" w:sz="0" w:val="nil"/>
+          <w:bottom w:space="0" w:sz="0" w:val="nil"/>
+          <w:right w:space="0" w:sz="0" w:val="nil"/>
+          <w:between w:space="0" w:sz="0" w:val="nil"/>
+        </w:pBdr>
         <w:spacing w:after="0" w:before="0" w:line="276" w:lineRule="auto"/>
         <w:ind w:left="0" w:right="0" w:firstLine="0"/>
         <w:contextualSpacing w:val="0"/>
@@ -8216,7 +8893,13 @@
         <w:keepNext w:val="0"/>
         <w:keepLines w:val="0"/>
         <w:widowControl w:val="0"/>
-        <w:pBdr/>
+        <w:pBdr>
+          <w:top w:space="0" w:sz="0" w:val="nil"/>
+          <w:left w:space="0" w:sz="0" w:val="nil"/>
+          <w:bottom w:space="0" w:sz="0" w:val="nil"/>
+          <w:right w:space="0" w:sz="0" w:val="nil"/>
+          <w:between w:space="0" w:sz="0" w:val="nil"/>
+        </w:pBdr>
         <w:spacing w:after="0" w:before="0" w:line="276" w:lineRule="auto"/>
         <w:ind w:left="0" w:right="0" w:firstLine="0"/>
         <w:contextualSpacing w:val="0"/>
@@ -8234,7 +8917,13 @@
         <w:keepNext w:val="0"/>
         <w:keepLines w:val="0"/>
         <w:widowControl w:val="0"/>
-        <w:pBdr/>
+        <w:pBdr>
+          <w:top w:space="0" w:sz="0" w:val="nil"/>
+          <w:left w:space="0" w:sz="0" w:val="nil"/>
+          <w:bottom w:space="0" w:sz="0" w:val="nil"/>
+          <w:right w:space="0" w:sz="0" w:val="nil"/>
+          <w:between w:space="0" w:sz="0" w:val="nil"/>
+        </w:pBdr>
         <w:spacing w:after="0" w:before="0" w:line="276" w:lineRule="auto"/>
         <w:ind w:left="0" w:right="0" w:firstLine="0"/>
         <w:contextualSpacing w:val="0"/>
@@ -8252,7 +8941,13 @@
         <w:keepNext w:val="0"/>
         <w:keepLines w:val="0"/>
         <w:widowControl w:val="0"/>
-        <w:pBdr/>
+        <w:pBdr>
+          <w:top w:space="0" w:sz="0" w:val="nil"/>
+          <w:left w:space="0" w:sz="0" w:val="nil"/>
+          <w:bottom w:space="0" w:sz="0" w:val="nil"/>
+          <w:right w:space="0" w:sz="0" w:val="nil"/>
+          <w:between w:space="0" w:sz="0" w:val="nil"/>
+        </w:pBdr>
         <w:spacing w:after="0" w:before="0" w:line="276" w:lineRule="auto"/>
         <w:ind w:left="0" w:right="0" w:firstLine="0"/>
         <w:contextualSpacing w:val="0"/>
@@ -8270,7 +8965,13 @@
         <w:keepNext w:val="0"/>
         <w:keepLines w:val="0"/>
         <w:widowControl w:val="0"/>
-        <w:pBdr/>
+        <w:pBdr>
+          <w:top w:space="0" w:sz="0" w:val="nil"/>
+          <w:left w:space="0" w:sz="0" w:val="nil"/>
+          <w:bottom w:space="0" w:sz="0" w:val="nil"/>
+          <w:right w:space="0" w:sz="0" w:val="nil"/>
+          <w:between w:space="0" w:sz="0" w:val="nil"/>
+        </w:pBdr>
         <w:spacing w:after="0" w:before="0" w:line="276" w:lineRule="auto"/>
         <w:ind w:left="0" w:right="0" w:firstLine="0"/>
         <w:contextualSpacing w:val="0"/>
@@ -8288,7 +8989,13 @@
         <w:keepNext w:val="0"/>
         <w:keepLines w:val="0"/>
         <w:widowControl w:val="0"/>
-        <w:pBdr/>
+        <w:pBdr>
+          <w:top w:space="0" w:sz="0" w:val="nil"/>
+          <w:left w:space="0" w:sz="0" w:val="nil"/>
+          <w:bottom w:space="0" w:sz="0" w:val="nil"/>
+          <w:right w:space="0" w:sz="0" w:val="nil"/>
+          <w:between w:space="0" w:sz="0" w:val="nil"/>
+        </w:pBdr>
         <w:spacing w:after="0" w:before="0" w:line="276" w:lineRule="auto"/>
         <w:ind w:left="0" w:right="0" w:firstLine="0"/>
         <w:contextualSpacing w:val="0"/>
@@ -8306,7 +9013,13 @@
         <w:keepNext w:val="0"/>
         <w:keepLines w:val="0"/>
         <w:widowControl w:val="0"/>
-        <w:pBdr/>
+        <w:pBdr>
+          <w:top w:space="0" w:sz="0" w:val="nil"/>
+          <w:left w:space="0" w:sz="0" w:val="nil"/>
+          <w:bottom w:space="0" w:sz="0" w:val="nil"/>
+          <w:right w:space="0" w:sz="0" w:val="nil"/>
+          <w:between w:space="0" w:sz="0" w:val="nil"/>
+        </w:pBdr>
         <w:spacing w:after="0" w:before="0" w:line="276" w:lineRule="auto"/>
         <w:ind w:left="0" w:right="0" w:firstLine="0"/>
         <w:contextualSpacing w:val="0"/>
@@ -8324,7 +9037,13 @@
         <w:keepNext w:val="0"/>
         <w:keepLines w:val="0"/>
         <w:widowControl w:val="0"/>
-        <w:pBdr/>
+        <w:pBdr>
+          <w:top w:space="0" w:sz="0" w:val="nil"/>
+          <w:left w:space="0" w:sz="0" w:val="nil"/>
+          <w:bottom w:space="0" w:sz="0" w:val="nil"/>
+          <w:right w:space="0" w:sz="0" w:val="nil"/>
+          <w:between w:space="0" w:sz="0" w:val="nil"/>
+        </w:pBdr>
         <w:spacing w:after="0" w:before="0" w:line="276" w:lineRule="auto"/>
         <w:ind w:left="0" w:right="0" w:firstLine="0"/>
         <w:contextualSpacing w:val="0"/>
@@ -8342,7 +9061,13 @@
         <w:keepNext w:val="0"/>
         <w:keepLines w:val="0"/>
         <w:widowControl w:val="0"/>
-        <w:pBdr/>
+        <w:pBdr>
+          <w:top w:space="0" w:sz="0" w:val="nil"/>
+          <w:left w:space="0" w:sz="0" w:val="nil"/>
+          <w:bottom w:space="0" w:sz="0" w:val="nil"/>
+          <w:right w:space="0" w:sz="0" w:val="nil"/>
+          <w:between w:space="0" w:sz="0" w:val="nil"/>
+        </w:pBdr>
         <w:spacing w:after="0" w:before="0" w:line="276" w:lineRule="auto"/>
         <w:ind w:left="0" w:right="0" w:firstLine="0"/>
         <w:contextualSpacing w:val="0"/>
@@ -8360,7 +9085,13 @@
         <w:keepNext w:val="0"/>
         <w:keepLines w:val="0"/>
         <w:widowControl w:val="0"/>
-        <w:pBdr/>
+        <w:pBdr>
+          <w:top w:space="0" w:sz="0" w:val="nil"/>
+          <w:left w:space="0" w:sz="0" w:val="nil"/>
+          <w:bottom w:space="0" w:sz="0" w:val="nil"/>
+          <w:right w:space="0" w:sz="0" w:val="nil"/>
+          <w:between w:space="0" w:sz="0" w:val="nil"/>
+        </w:pBdr>
         <w:spacing w:after="0" w:before="0" w:line="276" w:lineRule="auto"/>
         <w:ind w:left="0" w:right="0" w:firstLine="0"/>
         <w:contextualSpacing w:val="0"/>
@@ -8378,7 +9109,13 @@
         <w:keepNext w:val="0"/>
         <w:keepLines w:val="0"/>
         <w:widowControl w:val="0"/>
-        <w:pBdr/>
+        <w:pBdr>
+          <w:top w:space="0" w:sz="0" w:val="nil"/>
+          <w:left w:space="0" w:sz="0" w:val="nil"/>
+          <w:bottom w:space="0" w:sz="0" w:val="nil"/>
+          <w:right w:space="0" w:sz="0" w:val="nil"/>
+          <w:between w:space="0" w:sz="0" w:val="nil"/>
+        </w:pBdr>
         <w:spacing w:after="0" w:before="0" w:line="276" w:lineRule="auto"/>
         <w:ind w:left="0" w:right="0" w:firstLine="0"/>
         <w:contextualSpacing w:val="0"/>
@@ -8396,7 +9133,13 @@
         <w:keepNext w:val="0"/>
         <w:keepLines w:val="0"/>
         <w:widowControl w:val="0"/>
-        <w:pBdr/>
+        <w:pBdr>
+          <w:top w:space="0" w:sz="0" w:val="nil"/>
+          <w:left w:space="0" w:sz="0" w:val="nil"/>
+          <w:bottom w:space="0" w:sz="0" w:val="nil"/>
+          <w:right w:space="0" w:sz="0" w:val="nil"/>
+          <w:between w:space="0" w:sz="0" w:val="nil"/>
+        </w:pBdr>
         <w:spacing w:after="0" w:before="0" w:line="276" w:lineRule="auto"/>
         <w:ind w:left="0" w:right="0" w:firstLine="0"/>
         <w:contextualSpacing w:val="0"/>
@@ -8414,7 +9157,13 @@
         <w:keepNext w:val="0"/>
         <w:keepLines w:val="0"/>
         <w:widowControl w:val="0"/>
-        <w:pBdr/>
+        <w:pBdr>
+          <w:top w:space="0" w:sz="0" w:val="nil"/>
+          <w:left w:space="0" w:sz="0" w:val="nil"/>
+          <w:bottom w:space="0" w:sz="0" w:val="nil"/>
+          <w:right w:space="0" w:sz="0" w:val="nil"/>
+          <w:between w:space="0" w:sz="0" w:val="nil"/>
+        </w:pBdr>
         <w:spacing w:after="0" w:before="0" w:line="276" w:lineRule="auto"/>
         <w:ind w:left="0" w:right="0" w:firstLine="0"/>
         <w:contextualSpacing w:val="0"/>
@@ -8491,9 +9240,17 @@
         <w:rPr>
           <w:ins w:author="luis campos" w:id="4" w:date="2017-05-17T11:09:09Z"/>
           <w:rFonts w:ascii="Arial" w:cs="Arial" w:eastAsia="Arial" w:hAnsi="Arial"/>
-          <w:b w:val="1"/>
-          <w:sz w:val="48"/>
-          <w:szCs w:val="48"/>
+          <w:color w:val="0000ff"/>
+          <w:sz w:val="24"/>
+          <w:szCs w:val="24"/>
+          <w:rPrChange w:author="luis campos" w:id="5" w:date="2017-05-17T11:09:09Z">
+            <w:rPr>
+              <w:rFonts w:ascii="Arial" w:cs="Arial" w:eastAsia="Arial" w:hAnsi="Arial"/>
+              <w:b w:val="1"/>
+              <w:sz w:val="48"/>
+              <w:szCs w:val="48"/>
+            </w:rPr>
+          </w:rPrChange>
         </w:rPr>
       </w:pPr>
       <w:ins w:author="luis campos" w:id="4" w:date="2017-05-17T11:09:09Z">
@@ -8567,8 +9324,16 @@
           <w:ins w:author="luis campos" w:id="6" w:date="2017-05-17T11:09:27Z"/>
           <w:rFonts w:ascii="Arial" w:cs="Arial" w:eastAsia="Arial" w:hAnsi="Arial"/>
           <w:b w:val="1"/>
-          <w:sz w:val="48"/>
-          <w:szCs w:val="48"/>
+          <w:sz w:val="32"/>
+          <w:szCs w:val="32"/>
+          <w:rPrChange w:author="luis campos" w:id="7" w:date="2017-05-17T11:09:27Z">
+            <w:rPr>
+              <w:rFonts w:ascii="Arial" w:cs="Arial" w:eastAsia="Arial" w:hAnsi="Arial"/>
+              <w:b w:val="1"/>
+              <w:sz w:val="48"/>
+              <w:szCs w:val="48"/>
+            </w:rPr>
+          </w:rPrChange>
         </w:rPr>
       </w:pPr>
       <w:ins w:author="luis campos" w:id="6" w:date="2017-05-17T11:09:27Z">
@@ -8646,8 +9411,16 @@
           <w:ins w:author="luis campos" w:id="6" w:date="2017-05-17T11:09:27Z"/>
           <w:rFonts w:ascii="Arial" w:cs="Arial" w:eastAsia="Arial" w:hAnsi="Arial"/>
           <w:b w:val="1"/>
-          <w:sz w:val="48"/>
-          <w:szCs w:val="48"/>
+          <w:sz w:val="32"/>
+          <w:szCs w:val="32"/>
+          <w:rPrChange w:author="luis campos" w:id="7" w:date="2017-05-17T11:09:27Z">
+            <w:rPr>
+              <w:rFonts w:ascii="Arial" w:cs="Arial" w:eastAsia="Arial" w:hAnsi="Arial"/>
+              <w:b w:val="1"/>
+              <w:sz w:val="48"/>
+              <w:szCs w:val="48"/>
+            </w:rPr>
+          </w:rPrChange>
         </w:rPr>
       </w:pPr>
       <w:ins w:author="luis campos" w:id="6" w:date="2017-05-17T11:09:27Z">
@@ -9152,7 +9925,13 @@
         <w:keepNext w:val="0"/>
         <w:keepLines w:val="0"/>
         <w:widowControl w:val="0"/>
-        <w:pBdr/>
+        <w:pBdr>
+          <w:top w:space="0" w:sz="0" w:val="nil"/>
+          <w:left w:space="0" w:sz="0" w:val="nil"/>
+          <w:bottom w:space="0" w:sz="0" w:val="nil"/>
+          <w:right w:space="0" w:sz="0" w:val="nil"/>
+          <w:between w:space="0" w:sz="0" w:val="nil"/>
+        </w:pBdr>
         <w:spacing w:after="0" w:before="0" w:line="276" w:lineRule="auto"/>
         <w:ind w:left="0" w:right="0" w:firstLine="0"/>
         <w:contextualSpacing w:val="0"/>
@@ -9173,7 +9952,13 @@
         <w:keepNext w:val="0"/>
         <w:keepLines w:val="0"/>
         <w:widowControl w:val="0"/>
-        <w:pBdr/>
+        <w:pBdr>
+          <w:top w:space="0" w:sz="0" w:val="nil"/>
+          <w:left w:space="0" w:sz="0" w:val="nil"/>
+          <w:bottom w:space="0" w:sz="0" w:val="nil"/>
+          <w:right w:space="0" w:sz="0" w:val="nil"/>
+          <w:between w:space="0" w:sz="0" w:val="nil"/>
+        </w:pBdr>
         <w:spacing w:after="0" w:before="0" w:line="276" w:lineRule="auto"/>
         <w:ind w:left="0" w:right="0" w:firstLine="0"/>
         <w:contextualSpacing w:val="0"/>
@@ -9531,7 +10316,13 @@
         <w:keepNext w:val="0"/>
         <w:keepLines w:val="0"/>
         <w:widowControl w:val="0"/>
-        <w:pBdr/>
+        <w:pBdr>
+          <w:top w:space="0" w:sz="0" w:val="nil"/>
+          <w:left w:space="0" w:sz="0" w:val="nil"/>
+          <w:bottom w:space="0" w:sz="0" w:val="nil"/>
+          <w:right w:space="0" w:sz="0" w:val="nil"/>
+          <w:between w:space="0" w:sz="0" w:val="nil"/>
+        </w:pBdr>
         <w:spacing w:after="0" w:before="0" w:line="276" w:lineRule="auto"/>
         <w:ind w:left="0" w:right="0" w:firstLine="0"/>
         <w:contextualSpacing w:val="0"/>
@@ -10138,7 +10929,13 @@
         <w:keepNext w:val="0"/>
         <w:keepLines w:val="0"/>
         <w:widowControl w:val="0"/>
-        <w:pBdr/>
+        <w:pBdr>
+          <w:top w:space="0" w:sz="0" w:val="nil"/>
+          <w:left w:space="0" w:sz="0" w:val="nil"/>
+          <w:bottom w:space="0" w:sz="0" w:val="nil"/>
+          <w:right w:space="0" w:sz="0" w:val="nil"/>
+          <w:between w:space="0" w:sz="0" w:val="nil"/>
+        </w:pBdr>
         <w:spacing w:after="0" w:before="0" w:line="276" w:lineRule="auto"/>
         <w:ind w:left="0" w:right="0" w:firstLine="0"/>
         <w:contextualSpacing w:val="0"/>
@@ -10362,7 +11159,13 @@
         <w:keepNext w:val="0"/>
         <w:keepLines w:val="0"/>
         <w:widowControl w:val="0"/>
-        <w:pBdr/>
+        <w:pBdr>
+          <w:top w:space="0" w:sz="0" w:val="nil"/>
+          <w:left w:space="0" w:sz="0" w:val="nil"/>
+          <w:bottom w:space="0" w:sz="0" w:val="nil"/>
+          <w:right w:space="0" w:sz="0" w:val="nil"/>
+          <w:between w:space="0" w:sz="0" w:val="nil"/>
+        </w:pBdr>
         <w:spacing w:after="0" w:before="0" w:line="240" w:lineRule="auto"/>
         <w:ind w:left="0" w:right="0" w:firstLine="0"/>
         <w:contextualSpacing w:val="0"/>
@@ -10398,13 +11201,19 @@
       </w:r>
     </w:p>
   </w:comment>
-  <w:comment w:author="luis campos" w:id="6" w:date="2017-05-17T11:08:18Z">
+  <w:comment w:author="luis campos" w:id="0" w:date="2017-06-15T11:12:07Z">
     <w:p>
       <w:pPr>
         <w:keepNext w:val="0"/>
         <w:keepLines w:val="0"/>
         <w:widowControl w:val="0"/>
-        <w:pBdr/>
+        <w:pBdr>
+          <w:top w:space="0" w:sz="0" w:val="nil"/>
+          <w:left w:space="0" w:sz="0" w:val="nil"/>
+          <w:bottom w:space="0" w:sz="0" w:val="nil"/>
+          <w:right w:space="0" w:sz="0" w:val="nil"/>
+          <w:between w:space="0" w:sz="0" w:val="nil"/>
+        </w:pBdr>
         <w:spacing w:after="0" w:before="0" w:line="240" w:lineRule="auto"/>
         <w:ind w:left="0" w:right="0" w:firstLine="0"/>
         <w:contextualSpacing w:val="0"/>
@@ -10436,17 +11245,23 @@
           <w:vertAlign w:val="baseline"/>
           <w:rtl w:val="0"/>
         </w:rPr>
-        <w:t xml:space="preserve">again, dado por jose</w:t>
+        <w:t xml:space="preserve">esto puedes tomarlo como referencia (esta en una de las bibliografias sugeridas que coloque)</w:t>
       </w:r>
     </w:p>
   </w:comment>
-  <w:comment w:author="luis campos" w:id="7" w:date="2017-05-17T11:08:18Z">
+  <w:comment w:author="luis campos" w:id="6" w:date="2017-05-17T11:08:18Z">
     <w:p>
       <w:pPr>
         <w:keepNext w:val="0"/>
         <w:keepLines w:val="0"/>
         <w:widowControl w:val="0"/>
-        <w:pBdr/>
+        <w:pBdr>
+          <w:top w:space="0" w:sz="0" w:val="nil"/>
+          <w:left w:space="0" w:sz="0" w:val="nil"/>
+          <w:bottom w:space="0" w:sz="0" w:val="nil"/>
+          <w:right w:space="0" w:sz="0" w:val="nil"/>
+          <w:between w:space="0" w:sz="0" w:val="nil"/>
+        </w:pBdr>
         <w:spacing w:after="0" w:before="0" w:line="240" w:lineRule="auto"/>
         <w:ind w:left="0" w:right="0" w:firstLine="0"/>
         <w:contextualSpacing w:val="0"/>
@@ -10482,13 +11297,19 @@
       </w:r>
     </w:p>
   </w:comment>
-  <w:comment w:author="luis campos" w:id="8" w:date="2017-05-17T11:08:18Z">
+  <w:comment w:author="luis campos" w:id="7" w:date="2017-05-17T11:08:18Z">
     <w:p>
       <w:pPr>
         <w:keepNext w:val="0"/>
         <w:keepLines w:val="0"/>
         <w:widowControl w:val="0"/>
-        <w:pBdr/>
+        <w:pBdr>
+          <w:top w:space="0" w:sz="0" w:val="nil"/>
+          <w:left w:space="0" w:sz="0" w:val="nil"/>
+          <w:bottom w:space="0" w:sz="0" w:val="nil"/>
+          <w:right w:space="0" w:sz="0" w:val="nil"/>
+          <w:between w:space="0" w:sz="0" w:val="nil"/>
+        </w:pBdr>
         <w:spacing w:after="0" w:before="0" w:line="240" w:lineRule="auto"/>
         <w:ind w:left="0" w:right="0" w:firstLine="0"/>
         <w:contextualSpacing w:val="0"/>
@@ -10524,13 +11345,19 @@
       </w:r>
     </w:p>
   </w:comment>
-  <w:comment w:author="luis campos" w:id="9" w:date="2017-05-17T11:08:18Z">
+  <w:comment w:author="luis campos" w:id="8" w:date="2017-05-17T11:08:18Z">
     <w:p>
       <w:pPr>
         <w:keepNext w:val="0"/>
         <w:keepLines w:val="0"/>
         <w:widowControl w:val="0"/>
-        <w:pBdr/>
+        <w:pBdr>
+          <w:top w:space="0" w:sz="0" w:val="nil"/>
+          <w:left w:space="0" w:sz="0" w:val="nil"/>
+          <w:bottom w:space="0" w:sz="0" w:val="nil"/>
+          <w:right w:space="0" w:sz="0" w:val="nil"/>
+          <w:between w:space="0" w:sz="0" w:val="nil"/>
+        </w:pBdr>
         <w:spacing w:after="0" w:before="0" w:line="240" w:lineRule="auto"/>
         <w:ind w:left="0" w:right="0" w:firstLine="0"/>
         <w:contextualSpacing w:val="0"/>
@@ -10566,13 +11393,19 @@
       </w:r>
     </w:p>
   </w:comment>
-  <w:comment w:author="luis campos" w:id="10" w:date="2017-05-17T11:08:18Z">
+  <w:comment w:author="luis campos" w:id="9" w:date="2017-05-17T11:08:18Z">
     <w:p>
       <w:pPr>
         <w:keepNext w:val="0"/>
         <w:keepLines w:val="0"/>
         <w:widowControl w:val="0"/>
-        <w:pBdr/>
+        <w:pBdr>
+          <w:top w:space="0" w:sz="0" w:val="nil"/>
+          <w:left w:space="0" w:sz="0" w:val="nil"/>
+          <w:bottom w:space="0" w:sz="0" w:val="nil"/>
+          <w:right w:space="0" w:sz="0" w:val="nil"/>
+          <w:between w:space="0" w:sz="0" w:val="nil"/>
+        </w:pBdr>
         <w:spacing w:after="0" w:before="0" w:line="240" w:lineRule="auto"/>
         <w:ind w:left="0" w:right="0" w:firstLine="0"/>
         <w:contextualSpacing w:val="0"/>
@@ -10608,13 +11441,19 @@
       </w:r>
     </w:p>
   </w:comment>
-  <w:comment w:author="luis campos" w:id="11" w:date="2017-05-17T11:08:18Z">
+  <w:comment w:author="luis campos" w:id="10" w:date="2017-05-17T11:08:18Z">
     <w:p>
       <w:pPr>
         <w:keepNext w:val="0"/>
         <w:keepLines w:val="0"/>
         <w:widowControl w:val="0"/>
-        <w:pBdr/>
+        <w:pBdr>
+          <w:top w:space="0" w:sz="0" w:val="nil"/>
+          <w:left w:space="0" w:sz="0" w:val="nil"/>
+          <w:bottom w:space="0" w:sz="0" w:val="nil"/>
+          <w:right w:space="0" w:sz="0" w:val="nil"/>
+          <w:between w:space="0" w:sz="0" w:val="nil"/>
+        </w:pBdr>
         <w:spacing w:after="0" w:before="0" w:line="240" w:lineRule="auto"/>
         <w:ind w:left="0" w:right="0" w:firstLine="0"/>
         <w:contextualSpacing w:val="0"/>
@@ -10650,13 +11489,19 @@
       </w:r>
     </w:p>
   </w:comment>
-  <w:comment w:author="luis campos" w:id="12" w:date="2017-05-17T11:08:18Z">
+  <w:comment w:author="luis campos" w:id="11" w:date="2017-05-17T11:08:18Z">
     <w:p>
       <w:pPr>
         <w:keepNext w:val="0"/>
         <w:keepLines w:val="0"/>
         <w:widowControl w:val="0"/>
-        <w:pBdr/>
+        <w:pBdr>
+          <w:top w:space="0" w:sz="0" w:val="nil"/>
+          <w:left w:space="0" w:sz="0" w:val="nil"/>
+          <w:bottom w:space="0" w:sz="0" w:val="nil"/>
+          <w:right w:space="0" w:sz="0" w:val="nil"/>
+          <w:between w:space="0" w:sz="0" w:val="nil"/>
+        </w:pBdr>
         <w:spacing w:after="0" w:before="0" w:line="240" w:lineRule="auto"/>
         <w:ind w:left="0" w:right="0" w:firstLine="0"/>
         <w:contextualSpacing w:val="0"/>
@@ -10692,13 +11537,19 @@
       </w:r>
     </w:p>
   </w:comment>
-  <w:comment w:author="luis campos" w:id="0" w:date="2017-06-15T11:12:07Z">
+  <w:comment w:author="luis campos" w:id="12" w:date="2017-05-17T11:08:18Z">
     <w:p>
       <w:pPr>
         <w:keepNext w:val="0"/>
         <w:keepLines w:val="0"/>
         <w:widowControl w:val="0"/>
-        <w:pBdr/>
+        <w:pBdr>
+          <w:top w:space="0" w:sz="0" w:val="nil"/>
+          <w:left w:space="0" w:sz="0" w:val="nil"/>
+          <w:bottom w:space="0" w:sz="0" w:val="nil"/>
+          <w:right w:space="0" w:sz="0" w:val="nil"/>
+          <w:between w:space="0" w:sz="0" w:val="nil"/>
+        </w:pBdr>
         <w:spacing w:after="0" w:before="0" w:line="240" w:lineRule="auto"/>
         <w:ind w:left="0" w:right="0" w:firstLine="0"/>
         <w:contextualSpacing w:val="0"/>
@@ -10730,7 +11581,7 @@
           <w:vertAlign w:val="baseline"/>
           <w:rtl w:val="0"/>
         </w:rPr>
-        <w:t xml:space="preserve">esto puedes tomarlo como referencia (esta en una de las bibliografias sugeridas que coloque)</w:t>
+        <w:t xml:space="preserve">again, dado por jose</w:t>
       </w:r>
     </w:p>
   </w:comment>
@@ -10740,7 +11591,13 @@
         <w:keepNext w:val="0"/>
         <w:keepLines w:val="0"/>
         <w:widowControl w:val="0"/>
-        <w:pBdr/>
+        <w:pBdr>
+          <w:top w:space="0" w:sz="0" w:val="nil"/>
+          <w:left w:space="0" w:sz="0" w:val="nil"/>
+          <w:bottom w:space="0" w:sz="0" w:val="nil"/>
+          <w:right w:space="0" w:sz="0" w:val="nil"/>
+          <w:between w:space="0" w:sz="0" w:val="nil"/>
+        </w:pBdr>
         <w:spacing w:after="0" w:before="0" w:line="240" w:lineRule="auto"/>
         <w:ind w:left="0" w:right="0" w:firstLine="0"/>
         <w:contextualSpacing w:val="0"/>
@@ -10782,7 +11639,13 @@
         <w:keepNext w:val="0"/>
         <w:keepLines w:val="0"/>
         <w:widowControl w:val="0"/>
-        <w:pBdr/>
+        <w:pBdr>
+          <w:top w:space="0" w:sz="0" w:val="nil"/>
+          <w:left w:space="0" w:sz="0" w:val="nil"/>
+          <w:bottom w:space="0" w:sz="0" w:val="nil"/>
+          <w:right w:space="0" w:sz="0" w:val="nil"/>
+          <w:between w:space="0" w:sz="0" w:val="nil"/>
+        </w:pBdr>
         <w:spacing w:after="0" w:before="0" w:line="240" w:lineRule="auto"/>
         <w:ind w:left="0" w:right="0" w:firstLine="0"/>
         <w:contextualSpacing w:val="0"/>
@@ -10824,7 +11687,13 @@
         <w:keepNext w:val="0"/>
         <w:keepLines w:val="0"/>
         <w:widowControl w:val="0"/>
-        <w:pBdr/>
+        <w:pBdr>
+          <w:top w:space="0" w:sz="0" w:val="nil"/>
+          <w:left w:space="0" w:sz="0" w:val="nil"/>
+          <w:bottom w:space="0" w:sz="0" w:val="nil"/>
+          <w:right w:space="0" w:sz="0" w:val="nil"/>
+          <w:between w:space="0" w:sz="0" w:val="nil"/>
+        </w:pBdr>
         <w:spacing w:after="0" w:before="0" w:line="240" w:lineRule="auto"/>
         <w:ind w:left="0" w:right="0" w:firstLine="0"/>
         <w:contextualSpacing w:val="0"/>
@@ -10866,7 +11735,13 @@
         <w:keepNext w:val="0"/>
         <w:keepLines w:val="0"/>
         <w:widowControl w:val="0"/>
-        <w:pBdr/>
+        <w:pBdr>
+          <w:top w:space="0" w:sz="0" w:val="nil"/>
+          <w:left w:space="0" w:sz="0" w:val="nil"/>
+          <w:bottom w:space="0" w:sz="0" w:val="nil"/>
+          <w:right w:space="0" w:sz="0" w:val="nil"/>
+          <w:between w:space="0" w:sz="0" w:val="nil"/>
+        </w:pBdr>
         <w:spacing w:after="0" w:before="0" w:line="240" w:lineRule="auto"/>
         <w:ind w:left="0" w:right="0" w:firstLine="0"/>
         <w:contextualSpacing w:val="0"/>
@@ -10912,7 +11787,13 @@
       <w:keepNext w:val="0"/>
       <w:keepLines w:val="0"/>
       <w:widowControl w:val="0"/>
-      <w:pBdr/>
+      <w:pBdr>
+        <w:top w:space="0" w:sz="0" w:val="nil"/>
+        <w:left w:space="0" w:sz="0" w:val="nil"/>
+        <w:bottom w:space="0" w:sz="0" w:val="nil"/>
+        <w:right w:space="0" w:sz="0" w:val="nil"/>
+        <w:between w:space="0" w:sz="0" w:val="nil"/>
+      </w:pBdr>
       <w:tabs>
         <w:tab w:val="center" w:pos="4419"/>
         <w:tab w:val="right" w:pos="8838"/>
@@ -10950,7 +11831,13 @@
       <w:keepNext w:val="0"/>
       <w:keepLines w:val="0"/>
       <w:widowControl w:val="0"/>
-      <w:pBdr/>
+      <w:pBdr>
+        <w:top w:space="0" w:sz="0" w:val="nil"/>
+        <w:left w:space="0" w:sz="0" w:val="nil"/>
+        <w:bottom w:space="0" w:sz="0" w:val="nil"/>
+        <w:right w:space="0" w:sz="0" w:val="nil"/>
+        <w:between w:space="0" w:sz="0" w:val="nil"/>
+      </w:pBdr>
       <w:tabs>
         <w:tab w:val="center" w:pos="4419"/>
         <w:tab w:val="right" w:pos="8838"/>
@@ -11799,7 +12686,13 @@
         <w:keepNext w:val="0"/>
         <w:keepLines w:val="0"/>
         <w:widowControl w:val="0"/>
-        <w:pBdr/>
+        <w:pBdr>
+          <w:top w:space="0" w:sz="0" w:val="nil"/>
+          <w:left w:space="0" w:sz="0" w:val="nil"/>
+          <w:bottom w:space="0" w:sz="0" w:val="nil"/>
+          <w:right w:space="0" w:sz="0" w:val="nil"/>
+          <w:between w:space="0" w:sz="0" w:val="nil"/>
+        </w:pBdr>
         <w:spacing w:after="200" w:before="0" w:line="276" w:lineRule="auto"/>
         <w:ind w:left="0" w:right="0" w:firstLine="0"/>
         <w:jc w:val="left"/>
@@ -11820,7 +12713,13 @@
       <w:keepNext w:val="1"/>
       <w:keepLines w:val="1"/>
       <w:widowControl w:val="0"/>
-      <w:pBdr/>
+      <w:pBdr>
+        <w:top w:space="0" w:sz="0" w:val="nil"/>
+        <w:left w:space="0" w:sz="0" w:val="nil"/>
+        <w:bottom w:space="0" w:sz="0" w:val="nil"/>
+        <w:right w:space="0" w:sz="0" w:val="nil"/>
+        <w:between w:space="0" w:sz="0" w:val="nil"/>
+      </w:pBdr>
       <w:spacing w:after="0" w:before="480" w:line="276" w:lineRule="auto"/>
       <w:ind w:left="0" w:right="0" w:firstLine="0"/>
       <w:jc w:val="left"/>

</xml_diff>